<commit_message>
mode locking working simulation + demonstrate hermite gaussian modes + demonstrate lagurre gaussian modes
</commit_message>
<xml_diff>
--- a/_documentation/lasers.docx
+++ b/_documentation/lasers.docx
@@ -100,10 +100,7 @@
         <w:t>Glasses</w:t>
       </w:r>
       <w:r>
-        <w:t>: s</w:t>
-      </w:r>
-      <w:r>
-        <w:t>ilicate or phosphate glasses, doped with laser-active ions</w:t>
+        <w:t>: silicate or phosphate glasses, doped with laser-active ions</w:t>
       </w:r>
     </w:p>
     <w:p>
@@ -123,10 +120,7 @@
         <w:t>Gases</w:t>
       </w:r>
       <w:r>
-        <w:t xml:space="preserve">: </w:t>
-      </w:r>
-      <w:r>
-        <w:t>mixtures of helium and neon (</w:t>
+        <w:t>: mixtures of helium and neon (</w:t>
       </w:r>
       <w:proofErr w:type="spellStart"/>
       <w:r>
@@ -134,10 +128,7 @@
       </w:r>
       <w:proofErr w:type="spellEnd"/>
       <w:r>
-        <w:t>), nitrogen, argon, carbon monoxide, carbon dioxide, or metal vapor</w:t>
-      </w:r>
-      <w:r>
-        <w:t>s</w:t>
+        <w:t>), nitrogen, argon, carbon monoxide, carbon dioxide, or metal vapors</w:t>
       </w:r>
     </w:p>
     <w:p>
@@ -157,10 +148,7 @@
         <w:t>Semiconductors</w:t>
       </w:r>
       <w:r>
-        <w:t xml:space="preserve">: </w:t>
-      </w:r>
-      <w:r>
-        <w:t>gallium arsenide (GaAs), indium gallium arsenide (</w:t>
+        <w:t>: gallium arsenide (GaAs), indium gallium arsenide (</w:t>
       </w:r>
       <w:proofErr w:type="spellStart"/>
       <w:r>
@@ -196,26 +184,20 @@
         <w:t>Liquids</w:t>
       </w:r>
       <w:r>
-        <w:t xml:space="preserve">: </w:t>
-      </w:r>
-      <w:r>
-        <w:t>dye solutions as used in dye lasers.</w:t>
-      </w:r>
-    </w:p>
-    <w:p>
-      <w:pPr>
-        <w:jc w:val="both"/>
-      </w:pPr>
-    </w:p>
-    <w:p>
-      <w:pPr>
-        <w:jc w:val="both"/>
-      </w:pPr>
-      <w:r>
-        <w:t>To</w:t>
-      </w:r>
-      <w:r>
-        <w:t xml:space="preserve"> fire a laser, the active gain medium must be in a nonthermal energy distribution known as a </w:t>
+        <w:t>: dye solutions as used in dye lasers.</w:t>
+      </w:r>
+    </w:p>
+    <w:p>
+      <w:pPr>
+        <w:jc w:val="both"/>
+      </w:pPr>
+    </w:p>
+    <w:p>
+      <w:pPr>
+        <w:jc w:val="both"/>
+      </w:pPr>
+      <w:r>
+        <w:t xml:space="preserve">To fire a laser, the active gain medium must be in a nonthermal energy distribution known as a </w:t>
       </w:r>
       <w:r>
         <w:rPr>
@@ -264,22 +246,7 @@
         <w:jc w:val="both"/>
       </w:pPr>
       <w:r>
-        <w:t>Examples of common pump</w:t>
-      </w:r>
-      <w:r>
-        <w:t xml:space="preserve"> sources </w:t>
-      </w:r>
-      <w:r>
-        <w:t>are</w:t>
-      </w:r>
-      <w:r>
-        <w:t xml:space="preserve"> electrical discharges, flashlamps, arc lamps, light from another laser, chemical reactions</w:t>
-      </w:r>
-      <w:r>
-        <w:t xml:space="preserve">, </w:t>
-      </w:r>
-      <w:r>
-        <w:t xml:space="preserve">and even explosive devices. The type of pump source used principally depends on the </w:t>
+        <w:t xml:space="preserve">Examples of common pump sources are electrical discharges, flashlamps, arc lamps, light from another laser, chemical reactions, and even explosive devices. The type of pump source used principally depends on the </w:t>
       </w:r>
       <w:r>
         <w:rPr>
@@ -322,7 +289,7 @@
           </w:tcPr>
           <w:p>
             <w:pPr>
-              <w:jc w:val="center"/>
+              <w:jc w:val="both"/>
             </w:pPr>
             <w:r>
               <w:rPr>
@@ -381,7 +348,7 @@
           </w:tcPr>
           <w:p>
             <w:pPr>
-              <w:jc w:val="center"/>
+              <w:jc w:val="both"/>
             </w:pPr>
             <w:r>
               <w:rPr>
@@ -440,7 +407,7 @@
           </w:tcPr>
           <w:p>
             <w:pPr>
-              <w:jc w:val="center"/>
+              <w:jc w:val="both"/>
             </w:pPr>
             <w:r>
               <w:rPr>
@@ -509,16 +476,7 @@
               <w:t>Spontaneous emission occurs when an atom decays into a lower-level state.</w:t>
             </w:r>
             <w:r>
-              <w:t xml:space="preserve"> (c) </w:t>
-            </w:r>
-            <w:r>
-              <w:t xml:space="preserve">An atom in its ground state absorbs the nearby photon but no emission is produced. </w:t>
-            </w:r>
-            <w:r>
-              <w:t xml:space="preserve">(b) </w:t>
-            </w:r>
-            <w:r>
-              <w:t>An atom in an excited state absorbs the nearby photon and there is emission that produces two photons</w:t>
+              <w:t xml:space="preserve"> (c) An atom in its ground state absorbs the nearby photon but no emission is produced. (b) An atom in an excited state absorbs the nearby photon and there is emission that produces two photons</w:t>
             </w:r>
             <w:r>
               <w:t>.</w:t>
@@ -555,10 +513,7 @@
         <w:jc w:val="both"/>
       </w:pPr>
       <w:r>
-        <w:t>The number of levels (energy states) determines the pump efficiency. Three levels require more intense pumping while four level energy states can be more efficiently pumped since the lower level of the lasing transition is not the ground state. Only f</w:t>
-      </w:r>
-      <w:r>
-        <w:t xml:space="preserve">our-level lasers provide </w:t>
+        <w:t xml:space="preserve">The number of levels (energy states) determines the pump efficiency. Three levels require more intense pumping while four level energy states can be more efficiently pumped since the lower level of the lasing transition is not the ground state. Only four-level lasers provide </w:t>
       </w:r>
       <w:r>
         <w:rPr>
@@ -578,12 +533,10 @@
         <w:t xml:space="preserve"> and </w:t>
       </w:r>
       <w:proofErr w:type="spellStart"/>
-      <w:proofErr w:type="gramStart"/>
       <w:r>
         <w:t>Nd:YAG</w:t>
       </w:r>
       <w:proofErr w:type="spellEnd"/>
-      <w:proofErr w:type="gramEnd"/>
       <w:r>
         <w:t xml:space="preserve"> are common four-level lasers.</w:t>
       </w:r>
@@ -604,15 +557,7 @@
         <w:t>ruby (</w:t>
       </w:r>
       <w:r>
-        <w:t>Cr3</w:t>
-      </w:r>
-      <w:proofErr w:type="gramStart"/>
-      <w:r>
-        <w:t>+:Al</w:t>
-      </w:r>
-      <w:proofErr w:type="gramEnd"/>
-      <w:r>
-        <w:t>2O3)</w:t>
+        <w:t>Cr3+:Al2O3)</w:t>
       </w:r>
       <w:r>
         <w:t xml:space="preserve"> crystal gain medium is an example of a three-level laser used by </w:t>
@@ -649,7 +594,7 @@
           </w:tcPr>
           <w:p>
             <w:pPr>
-              <w:jc w:val="center"/>
+              <w:jc w:val="both"/>
             </w:pPr>
             <w:r>
               <w:rPr>
@@ -713,7 +658,7 @@
           </w:tcPr>
           <w:p>
             <w:pPr>
-              <w:jc w:val="center"/>
+              <w:jc w:val="both"/>
             </w:pPr>
             <w:r>
               <w:rPr>
@@ -779,7 +724,7 @@
           </w:tcPr>
           <w:p>
             <w:pPr>
-              <w:jc w:val="center"/>
+              <w:jc w:val="both"/>
               <w:rPr>
                 <w:b/>
                 <w:bCs/>
@@ -801,7 +746,7 @@
           </w:tcPr>
           <w:p>
             <w:pPr>
-              <w:jc w:val="center"/>
+              <w:jc w:val="both"/>
               <w:rPr>
                 <w:b/>
                 <w:bCs/>
@@ -812,14 +757,7 @@
                 <w:b/>
                 <w:bCs/>
               </w:rPr>
-              <w:t>4</w:t>
-            </w:r>
-            <w:r>
-              <w:rPr>
-                <w:b/>
-                <w:bCs/>
-              </w:rPr>
-              <w:t xml:space="preserve"> levels of lasing transitions</w:t>
+              <w:t>4 levels of lasing transitions</w:t>
             </w:r>
           </w:p>
         </w:tc>
@@ -906,22 +844,17 @@
         <w:jc w:val="both"/>
       </w:pPr>
       <w:r>
-        <w:t xml:space="preserve">CASE 3: An atom in an excited state absorbs the nearby photon and there is emission that produces two </w:t>
-      </w:r>
-      <w:proofErr w:type="gramStart"/>
-      <w:r>
-        <w:t>photons</w:t>
-      </w:r>
-      <w:proofErr w:type="gramEnd"/>
-    </w:p>
-    <w:p>
-      <w:pPr>
-        <w:jc w:val="both"/>
-      </w:pPr>
-    </w:p>
-    <w:p>
-      <w:pPr>
-        <w:jc w:val="center"/>
+        <w:t>CASE 3: An atom in an excited state absorbs the nearby photon and there is emission that produces two photons</w:t>
+      </w:r>
+    </w:p>
+    <w:p>
+      <w:pPr>
+        <w:jc w:val="both"/>
+      </w:pPr>
+    </w:p>
+    <w:p>
+      <w:pPr>
+        <w:jc w:val="both"/>
       </w:pPr>
       <w:r>
         <w:rPr>
@@ -1194,15 +1127,7 @@
               <w:t>Laguerre-gaussian</w:t>
             </w:r>
             <w:r>
-              <w:t xml:space="preserve"> – cylindrical transverse mode patterns </w:t>
-            </w:r>
-            <w:proofErr w:type="gramStart"/>
-            <w:r>
-              <w:t>TEM(</w:t>
-            </w:r>
-            <w:proofErr w:type="gramEnd"/>
-            <w:r>
-              <w:t>pl)</w:t>
+              <w:t xml:space="preserve"> – cylindrical transverse mode patterns TEM(pl)</w:t>
             </w:r>
           </w:p>
           <w:p>
@@ -1254,14 +1179,9 @@
               <w:t>Hermite-gaussian</w:t>
             </w:r>
             <w:r>
-              <w:t xml:space="preserve"> – Rectangular transverse mode patterns </w:t>
-            </w:r>
-            <w:proofErr w:type="gramStart"/>
-            <w:r>
-              <w:t>TEM(</w:t>
+              <w:t xml:space="preserve"> – Rectangular transverse mode patterns TEM(</w:t>
             </w:r>
             <w:proofErr w:type="spellStart"/>
-            <w:proofErr w:type="gramEnd"/>
             <w:r>
               <w:t>mn</w:t>
             </w:r>
@@ -1319,100 +1239,6 @@
       <w:pPr>
         <w:jc w:val="both"/>
       </w:pPr>
-      <w:hyperlink r:id="rId11" w:history="1">
-        <w:r>
-          <w:rPr>
-            <w:rStyle w:val="Hyperlink"/>
-          </w:rPr>
-          <w:t>https://www.gentec-eo.com/blog/spot-size-of-laser-beam</w:t>
-        </w:r>
-      </w:hyperlink>
-    </w:p>
-    <w:p>
-      <w:pPr>
-        <w:jc w:val="both"/>
-      </w:pPr>
-      <w:hyperlink r:id="rId12" w:history="1">
-        <w:r>
-          <w:rPr>
-            <w:rStyle w:val="Hyperlink"/>
-          </w:rPr>
-          <w:t>https://www.rp-photonics.com/mode_locked_lasers.html</w:t>
-        </w:r>
-      </w:hyperlink>
-    </w:p>
-    <w:p>
-      <w:pPr>
-        <w:jc w:val="both"/>
-      </w:pPr>
-      <w:r>
-        <w:t>https://www.rp-photonics.com/optical_resonators.html</w:t>
-      </w:r>
-    </w:p>
-    <w:p>
-      <w:pPr>
-        <w:jc w:val="both"/>
-      </w:pPr>
-    </w:p>
-    <w:p>
-      <w:pPr>
-        <w:jc w:val="both"/>
-      </w:pPr>
-    </w:p>
-    <w:p>
-      <w:pPr>
-        <w:jc w:val="both"/>
-      </w:pPr>
-    </w:p>
-    <w:p>
-      <w:pPr>
-        <w:jc w:val="both"/>
-      </w:pPr>
-    </w:p>
-    <w:p>
-      <w:pPr>
-        <w:jc w:val="both"/>
-      </w:pPr>
-    </w:p>
-    <w:p>
-      <w:pPr>
-        <w:jc w:val="both"/>
-      </w:pPr>
-    </w:p>
-    <w:p>
-      <w:pPr>
-        <w:jc w:val="both"/>
-      </w:pPr>
-    </w:p>
-    <w:p>
-      <w:pPr>
-        <w:jc w:val="both"/>
-      </w:pPr>
-    </w:p>
-    <w:p>
-      <w:pPr>
-        <w:jc w:val="both"/>
-      </w:pPr>
-    </w:p>
-    <w:p>
-      <w:pPr>
-        <w:jc w:val="both"/>
-      </w:pPr>
-    </w:p>
-    <w:p>
-      <w:pPr>
-        <w:jc w:val="both"/>
-      </w:pPr>
-    </w:p>
-    <w:p>
-      <w:pPr>
-        <w:jc w:val="both"/>
-      </w:pPr>
-    </w:p>
-    <w:p>
-      <w:pPr>
-        <w:jc w:val="both"/>
-      </w:pPr>
     </w:p>
     <w:p>
       <w:pPr>
@@ -1452,8 +1278,9 @@
         <w:rPr>
           <w:noProof/>
         </w:rPr>
+        <w:lastRenderedPageBreak/>
         <w:drawing>
-          <wp:inline distT="0" distB="0" distL="0" distR="0" wp14:anchorId="034C2A8F" wp14:editId="393E31CA">
+          <wp:inline distT="0" distB="0" distL="0" distR="0" wp14:anchorId="30A1A261" wp14:editId="43DF2600">
             <wp:extent cx="5943600" cy="2106930"/>
             <wp:effectExtent l="0" t="0" r="0" b="7620"/>
             <wp:docPr id="8" name="Picture 8" descr="Propagation of a Gaussian beam through a thin lens"/>
@@ -1470,7 +1297,7 @@
                     </pic:cNvPicPr>
                   </pic:nvPicPr>
                   <pic:blipFill>
-                    <a:blip r:embed="rId13">
+                    <a:blip r:embed="rId11">
                       <a:extLst>
                         <a:ext uri="{28A0092B-C50C-407E-A947-70E740481C1C}">
                           <a14:useLocalDpi xmlns:a14="http://schemas.microsoft.com/office/drawing/2010/main" val="0"/>
@@ -1505,13 +1332,16 @@
     <w:p>
       <w:pPr>
         <w:jc w:val="both"/>
-      </w:pPr>
-      <w:r>
         <w:rPr>
           <w:noProof/>
         </w:rPr>
+      </w:pPr>
+      <w:r>
+        <w:rPr>
+          <w:noProof/>
+        </w:rPr>
         <w:drawing>
-          <wp:inline distT="0" distB="0" distL="0" distR="0" wp14:anchorId="1BC053D5" wp14:editId="70E84A67">
+          <wp:inline distT="0" distB="0" distL="0" distR="0" wp14:anchorId="62C1A1C5" wp14:editId="3967DF41">
             <wp:extent cx="5943600" cy="2012950"/>
             <wp:effectExtent l="0" t="0" r="0" b="6350"/>
             <wp:docPr id="9" name="Picture 9" descr="Experimental methodology for determining M-Squared value of a laser beam"/>
@@ -1528,7 +1358,7 @@
                     </pic:cNvPicPr>
                   </pic:nvPicPr>
                   <pic:blipFill>
-                    <a:blip r:embed="rId14">
+                    <a:blip r:embed="rId12">
                       <a:extLst>
                         <a:ext uri="{28A0092B-C50C-407E-A947-70E740481C1C}">
                           <a14:useLocalDpi xmlns:a14="http://schemas.microsoft.com/office/drawing/2010/main" val="0"/>
@@ -1552,6 +1382,2419 @@
                     <a:ln>
                       <a:noFill/>
                     </a:ln>
+                  </pic:spPr>
+                </pic:pic>
+              </a:graphicData>
+            </a:graphic>
+          </wp:inline>
+        </w:drawing>
+      </w:r>
+    </w:p>
+    <w:p>
+      <w:pPr>
+        <w:jc w:val="both"/>
+      </w:pPr>
+    </w:p>
+    <w:p>
+      <w:pPr>
+        <w:jc w:val="both"/>
+        <w:rPr>
+          <w:noProof/>
+        </w:rPr>
+      </w:pPr>
+    </w:p>
+    <w:p>
+      <w:pPr>
+        <w:jc w:val="both"/>
+        <w:rPr>
+          <w:noProof/>
+        </w:rPr>
+      </w:pPr>
+    </w:p>
+    <w:p>
+      <w:pPr>
+        <w:jc w:val="both"/>
+        <w:rPr>
+          <w:noProof/>
+        </w:rPr>
+      </w:pPr>
+    </w:p>
+    <w:p>
+      <w:pPr>
+        <w:jc w:val="both"/>
+        <w:rPr>
+          <w:noProof/>
+        </w:rPr>
+      </w:pPr>
+    </w:p>
+    <w:p>
+      <w:pPr>
+        <w:jc w:val="both"/>
+        <w:rPr>
+          <w:noProof/>
+        </w:rPr>
+      </w:pPr>
+    </w:p>
+    <w:p>
+      <w:pPr>
+        <w:jc w:val="both"/>
+        <w:rPr>
+          <w:noProof/>
+        </w:rPr>
+      </w:pPr>
+    </w:p>
+    <w:p>
+      <w:pPr>
+        <w:jc w:val="both"/>
+      </w:pPr>
+    </w:p>
+    <w:p>
+      <w:pPr>
+        <w:jc w:val="both"/>
+      </w:pPr>
+    </w:p>
+    <w:p>
+      <w:pPr>
+        <w:jc w:val="both"/>
+      </w:pPr>
+    </w:p>
+    <w:p>
+      <w:pPr>
+        <w:jc w:val="both"/>
+      </w:pPr>
+    </w:p>
+    <w:p>
+      <w:pPr>
+        <w:jc w:val="both"/>
+      </w:pPr>
+    </w:p>
+    <w:p>
+      <w:pPr>
+        <w:jc w:val="both"/>
+      </w:pPr>
+    </w:p>
+    <w:p>
+      <w:pPr>
+        <w:jc w:val="both"/>
+      </w:pPr>
+    </w:p>
+    <w:p>
+      <w:pPr>
+        <w:jc w:val="both"/>
+      </w:pPr>
+    </w:p>
+    <w:p>
+      <w:pPr>
+        <w:jc w:val="both"/>
+      </w:pPr>
+    </w:p>
+    <w:p>
+      <w:pPr>
+        <w:jc w:val="both"/>
+      </w:pPr>
+    </w:p>
+    <w:p>
+      <w:pPr>
+        <w:jc w:val="both"/>
+      </w:pPr>
+    </w:p>
+    <w:p>
+      <w:pPr>
+        <w:jc w:val="both"/>
+      </w:pPr>
+    </w:p>
+    <w:p>
+      <w:pPr>
+        <w:jc w:val="both"/>
+      </w:pPr>
+    </w:p>
+    <w:p>
+      <w:pPr>
+        <w:jc w:val="both"/>
+      </w:pPr>
+    </w:p>
+    <w:p>
+      <w:pPr>
+        <w:jc w:val="both"/>
+      </w:pPr>
+    </w:p>
+    <w:p>
+      <w:pPr>
+        <w:jc w:val="both"/>
+      </w:pPr>
+    </w:p>
+    <w:p>
+      <w:pPr>
+        <w:jc w:val="both"/>
+      </w:pPr>
+    </w:p>
+    <w:p>
+      <w:pPr>
+        <w:jc w:val="both"/>
+      </w:pPr>
+      <w:hyperlink r:id="rId13" w:history="1">
+        <w:r>
+          <w:rPr>
+            <w:rStyle w:val="Hyperlink"/>
+          </w:rPr>
+          <w:t>https://www.gentec-eo.com/blog/spot-size-of-laser-beam</w:t>
+        </w:r>
+      </w:hyperlink>
+    </w:p>
+    <w:p>
+      <w:pPr>
+        <w:jc w:val="both"/>
+      </w:pPr>
+      <w:hyperlink r:id="rId14" w:history="1">
+        <w:r>
+          <w:rPr>
+            <w:rStyle w:val="Hyperlink"/>
+          </w:rPr>
+          <w:t>https://www.rp-photonics.com/mode_locked_lasers.html</w:t>
+        </w:r>
+      </w:hyperlink>
+    </w:p>
+    <w:p>
+      <w:pPr>
+        <w:jc w:val="both"/>
+      </w:pPr>
+      <w:r>
+        <w:t>https://www.rp-photonics.com/optical_resonators.html</w:t>
+      </w:r>
+    </w:p>
+    <w:p>
+      <w:pPr>
+        <w:jc w:val="both"/>
+      </w:pPr>
+    </w:p>
+    <w:p>
+      <w:pPr>
+        <w:jc w:val="both"/>
+      </w:pPr>
+      <w:r>
+        <w:t>Mode Locking</w:t>
+      </w:r>
+    </w:p>
+    <w:p>
+      <w:pPr>
+        <w:jc w:val="both"/>
+      </w:pPr>
+      <w:r>
+        <w:rPr>
+          <w:noProof/>
+        </w:rPr>
+        <w:drawing>
+          <wp:inline distT="0" distB="0" distL="0" distR="0" wp14:anchorId="69FA2F5F" wp14:editId="751AB233">
+            <wp:extent cx="4754880" cy="1287780"/>
+            <wp:effectExtent l="0" t="0" r="7620" b="7620"/>
+            <wp:docPr id="2" name="Picture 2" descr="&#10;   &#10;    Figure 20: A pulse propagating in the optical cavity of a mode-locked laser.&#10;   &#10;  "/>
+            <wp:cNvGraphicFramePr>
+              <a:graphicFrameLocks xmlns:a="http://schemas.openxmlformats.org/drawingml/2006/main" noChangeAspect="1"/>
+            </wp:cNvGraphicFramePr>
+            <a:graphic xmlns:a="http://schemas.openxmlformats.org/drawingml/2006/main">
+              <a:graphicData uri="http://schemas.openxmlformats.org/drawingml/2006/picture">
+                <pic:pic xmlns:pic="http://schemas.openxmlformats.org/drawingml/2006/picture">
+                  <pic:nvPicPr>
+                    <pic:cNvPr id="0" name="Picture 1" descr="&#10;   &#10;    Figure 20: A pulse propagating in the optical cavity of a mode-locked laser.&#10;   &#10;  "/>
+                    <pic:cNvPicPr>
+                      <a:picLocks noChangeAspect="1" noChangeArrowheads="1"/>
+                    </pic:cNvPicPr>
+                  </pic:nvPicPr>
+                  <pic:blipFill>
+                    <a:blip r:embed="rId15">
+                      <a:extLst>
+                        <a:ext uri="{28A0092B-C50C-407E-A947-70E740481C1C}">
+                          <a14:useLocalDpi xmlns:a14="http://schemas.microsoft.com/office/drawing/2010/main" val="0"/>
+                        </a:ext>
+                      </a:extLst>
+                    </a:blip>
+                    <a:srcRect/>
+                    <a:stretch>
+                      <a:fillRect/>
+                    </a:stretch>
+                  </pic:blipFill>
+                  <pic:spPr bwMode="auto">
+                    <a:xfrm>
+                      <a:off x="0" y="0"/>
+                      <a:ext cx="4754880" cy="1287780"/>
+                    </a:xfrm>
+                    <a:prstGeom prst="rect">
+                      <a:avLst/>
+                    </a:prstGeom>
+                    <a:noFill/>
+                    <a:ln>
+                      <a:noFill/>
+                    </a:ln>
+                  </pic:spPr>
+                </pic:pic>
+              </a:graphicData>
+            </a:graphic>
+          </wp:inline>
+        </w:drawing>
+      </w:r>
+    </w:p>
+    <w:p>
+      <w:pPr>
+        <w:jc w:val="both"/>
+      </w:pPr>
+      <w:r>
+        <w:rPr>
+          <w:noProof/>
+        </w:rPr>
+        <w:drawing>
+          <wp:inline distT="0" distB="0" distL="0" distR="0" wp14:anchorId="00F05FC2" wp14:editId="08BA39BF">
+            <wp:extent cx="4067226" cy="2735565"/>
+            <wp:effectExtent l="0" t="0" r="0" b="8255"/>
+            <wp:docPr id="12" name="Picture 12" descr="&#10;   &#10;    Figure 21: Comparison of the beat signal (on leaving the cavity) when all the modes are in phase (in blue) and with random phases between the modes (in red).&#10;   &#10;  "/>
+            <wp:cNvGraphicFramePr>
+              <a:graphicFrameLocks xmlns:a="http://schemas.openxmlformats.org/drawingml/2006/main" noChangeAspect="1"/>
+            </wp:cNvGraphicFramePr>
+            <a:graphic xmlns:a="http://schemas.openxmlformats.org/drawingml/2006/main">
+              <a:graphicData uri="http://schemas.openxmlformats.org/drawingml/2006/picture">
+                <pic:pic xmlns:pic="http://schemas.openxmlformats.org/drawingml/2006/picture">
+                  <pic:nvPicPr>
+                    <pic:cNvPr id="0" name="Picture 3" descr="&#10;   &#10;    Figure 21: Comparison of the beat signal (on leaving the cavity) when all the modes are in phase (in blue) and with random phases between the modes (in red).&#10;   &#10;  "/>
+                    <pic:cNvPicPr>
+                      <a:picLocks noChangeAspect="1" noChangeArrowheads="1"/>
+                    </pic:cNvPicPr>
+                  </pic:nvPicPr>
+                  <pic:blipFill rotWithShape="1">
+                    <a:blip r:embed="rId16">
+                      <a:extLst>
+                        <a:ext uri="{28A0092B-C50C-407E-A947-70E740481C1C}">
+                          <a14:useLocalDpi xmlns:a14="http://schemas.microsoft.com/office/drawing/2010/main" val="0"/>
+                        </a:ext>
+                      </a:extLst>
+                    </a:blip>
+                    <a:srcRect l="7099" t="8937" r="7086" b="11480"/>
+                    <a:stretch/>
+                  </pic:blipFill>
+                  <pic:spPr bwMode="auto">
+                    <a:xfrm>
+                      <a:off x="0" y="0"/>
+                      <a:ext cx="4067835" cy="2735974"/>
+                    </a:xfrm>
+                    <a:prstGeom prst="rect">
+                      <a:avLst/>
+                    </a:prstGeom>
+                    <a:noFill/>
+                    <a:ln>
+                      <a:noFill/>
+                    </a:ln>
+                    <a:extLst>
+                      <a:ext uri="{53640926-AAD7-44D8-BBD7-CCE9431645EC}">
+                        <a14:shadowObscured xmlns:a14="http://schemas.microsoft.com/office/drawing/2010/main"/>
+                      </a:ext>
+                    </a:extLst>
+                  </pic:spPr>
+                </pic:pic>
+              </a:graphicData>
+            </a:graphic>
+          </wp:inline>
+        </w:drawing>
+      </w:r>
+      <w:r>
+        <w:rPr>
+          <w:noProof/>
+        </w:rPr>
+        <w:drawing>
+          <wp:inline distT="0" distB="0" distL="0" distR="0" wp14:anchorId="18FE6B22" wp14:editId="4C424B0F">
+            <wp:extent cx="4725670" cy="2903855"/>
+            <wp:effectExtent l="0" t="0" r="0" b="0"/>
+            <wp:docPr id="13" name="Picture 13" descr="&#10;   &#10;    Figure 22: &quot;Snapshot&quot; at a given moment. The different sinusoidal curves represent the amplitude of the electrical field for different modes of the cavity.&#10;   &#10;  "/>
+            <wp:cNvGraphicFramePr>
+              <a:graphicFrameLocks xmlns:a="http://schemas.openxmlformats.org/drawingml/2006/main" noChangeAspect="1"/>
+            </wp:cNvGraphicFramePr>
+            <a:graphic xmlns:a="http://schemas.openxmlformats.org/drawingml/2006/main">
+              <a:graphicData uri="http://schemas.openxmlformats.org/drawingml/2006/picture">
+                <pic:pic xmlns:pic="http://schemas.openxmlformats.org/drawingml/2006/picture">
+                  <pic:nvPicPr>
+                    <pic:cNvPr id="0" name="Picture 5" descr="&#10;   &#10;    Figure 22: &quot;Snapshot&quot; at a given moment. The different sinusoidal curves represent the amplitude of the electrical field for different modes of the cavity.&#10;   &#10;  "/>
+                    <pic:cNvPicPr>
+                      <a:picLocks noChangeAspect="1" noChangeArrowheads="1"/>
+                    </pic:cNvPicPr>
+                  </pic:nvPicPr>
+                  <pic:blipFill>
+                    <a:blip r:embed="rId17">
+                      <a:extLst>
+                        <a:ext uri="{28A0092B-C50C-407E-A947-70E740481C1C}">
+                          <a14:useLocalDpi xmlns:a14="http://schemas.microsoft.com/office/drawing/2010/main" val="0"/>
+                        </a:ext>
+                      </a:extLst>
+                    </a:blip>
+                    <a:srcRect/>
+                    <a:stretch>
+                      <a:fillRect/>
+                    </a:stretch>
+                  </pic:blipFill>
+                  <pic:spPr bwMode="auto">
+                    <a:xfrm>
+                      <a:off x="0" y="0"/>
+                      <a:ext cx="4725670" cy="2903855"/>
+                    </a:xfrm>
+                    <a:prstGeom prst="rect">
+                      <a:avLst/>
+                    </a:prstGeom>
+                    <a:noFill/>
+                    <a:ln>
+                      <a:noFill/>
+                    </a:ln>
+                  </pic:spPr>
+                </pic:pic>
+              </a:graphicData>
+            </a:graphic>
+          </wp:inline>
+        </w:drawing>
+      </w:r>
+    </w:p>
+    <w:p>
+      <w:pPr>
+        <w:jc w:val="both"/>
+      </w:pPr>
+    </w:p>
+    <w:p>
+      <w:pPr>
+        <w:jc w:val="both"/>
+      </w:pPr>
+    </w:p>
+    <w:p>
+      <w:pPr>
+        <w:jc w:val="both"/>
+      </w:pPr>
+      <w:r>
+        <w:rPr>
+          <w:highlight w:val="yellow"/>
+        </w:rPr>
+        <w:lastRenderedPageBreak/>
+        <w:t>When the longitudinal modes are in phase, there is only one place in the cavity where the electric fields add together constructively</w:t>
+      </w:r>
+      <w:r>
+        <w:t>. Everything occurs as if a pulse was travelling inside the cavity, just as described at the beginning of this section</w:t>
+      </w:r>
+    </w:p>
+    <w:p>
+      <w:pPr>
+        <w:jc w:val="both"/>
+      </w:pPr>
+    </w:p>
+    <w:p>
+      <w:pPr>
+        <w:jc w:val="both"/>
+      </w:pPr>
+      <w:r>
+        <w:t>Round trip time in linear cavity:</w:t>
+      </w:r>
+    </w:p>
+    <w:p>
+      <w:pPr>
+        <w:jc w:val="both"/>
+        <w:rPr>
+          <w:rFonts w:eastAsiaTheme="minorEastAsia"/>
+        </w:rPr>
+      </w:pPr>
+      <m:oMathPara>
+        <m:oMath>
+          <m:sSub>
+            <m:sSubPr>
+              <m:ctrlPr>
+                <w:rPr>
+                  <w:rFonts w:ascii="Cambria Math" w:hAnsi="Cambria Math"/>
+                  <w:i/>
+                </w:rPr>
+              </m:ctrlPr>
+            </m:sSubPr>
+            <m:e>
+              <m:r>
+                <w:rPr>
+                  <w:rFonts w:ascii="Cambria Math" w:hAnsi="Cambria Math"/>
+                </w:rPr>
+                <m:t>T</m:t>
+              </m:r>
+            </m:e>
+            <m:sub>
+              <m:r>
+                <w:rPr>
+                  <w:rFonts w:ascii="Cambria Math" w:hAnsi="Cambria Math"/>
+                </w:rPr>
+                <m:t>R</m:t>
+              </m:r>
+            </m:sub>
+          </m:sSub>
+          <m:r>
+            <w:rPr>
+              <w:rFonts w:ascii="Cambria Math" w:hAnsi="Cambria Math"/>
+            </w:rPr>
+            <m:t>=</m:t>
+          </m:r>
+          <m:f>
+            <m:fPr>
+              <m:ctrlPr>
+                <w:rPr>
+                  <w:rFonts w:ascii="Cambria Math" w:hAnsi="Cambria Math"/>
+                  <w:i/>
+                </w:rPr>
+              </m:ctrlPr>
+            </m:fPr>
+            <m:num>
+              <m:r>
+                <w:rPr>
+                  <w:rFonts w:ascii="Cambria Math" w:hAnsi="Cambria Math"/>
+                </w:rPr>
+                <m:t>2λ</m:t>
+              </m:r>
+            </m:num>
+            <m:den>
+              <m:sSub>
+                <m:sSubPr>
+                  <m:ctrlPr>
+                    <w:rPr>
+                      <w:rFonts w:ascii="Cambria Math" w:hAnsi="Cambria Math"/>
+                      <w:i/>
+                    </w:rPr>
+                  </m:ctrlPr>
+                </m:sSubPr>
+                <m:e>
+                  <m:r>
+                    <w:rPr>
+                      <w:rFonts w:ascii="Cambria Math" w:hAnsi="Cambria Math"/>
+                    </w:rPr>
+                    <m:t>c</m:t>
+                  </m:r>
+                </m:e>
+                <m:sub>
+                  <m:r>
+                    <w:rPr>
+                      <w:rFonts w:ascii="Cambria Math" w:hAnsi="Cambria Math"/>
+                    </w:rPr>
+                    <m:t>0</m:t>
+                  </m:r>
+                </m:sub>
+              </m:sSub>
+            </m:den>
+          </m:f>
+          <m:r>
+            <w:rPr>
+              <w:rFonts w:ascii="Cambria Math" w:hAnsi="Cambria Math"/>
+            </w:rPr>
+            <m:t>=</m:t>
+          </m:r>
+          <m:f>
+            <m:fPr>
+              <m:ctrlPr>
+                <w:rPr>
+                  <w:rFonts w:ascii="Cambria Math" w:hAnsi="Cambria Math"/>
+                  <w:i/>
+                </w:rPr>
+              </m:ctrlPr>
+            </m:fPr>
+            <m:num>
+              <m:r>
+                <w:rPr>
+                  <w:rFonts w:ascii="Cambria Math" w:hAnsi="Cambria Math"/>
+                </w:rPr>
+                <m:t>1</m:t>
+              </m:r>
+            </m:num>
+            <m:den>
+              <m:r>
+                <m:rPr>
+                  <m:sty m:val="p"/>
+                </m:rPr>
+                <w:rPr>
+                  <w:rFonts w:ascii="Cambria Math" w:hAnsi="Cambria Math"/>
+                </w:rPr>
+                <m:t>Δ</m:t>
+              </m:r>
+              <m:r>
+                <w:rPr>
+                  <w:rFonts w:ascii="Cambria Math" w:hAnsi="Cambria Math"/>
+                </w:rPr>
+                <m:t>f</m:t>
+              </m:r>
+            </m:den>
+          </m:f>
+        </m:oMath>
+      </m:oMathPara>
+    </w:p>
+    <w:p>
+      <w:pPr>
+        <w:jc w:val="both"/>
+        <w:rPr>
+          <w:rFonts w:eastAsiaTheme="minorEastAsia"/>
+        </w:rPr>
+      </w:pPr>
+      <w:r>
+        <w:rPr>
+          <w:rFonts w:eastAsiaTheme="minorEastAsia"/>
+        </w:rPr>
+        <w:t xml:space="preserve">Where </w:t>
+      </w:r>
+      <w:r>
+        <w:rPr>
+          <w:rFonts w:eastAsiaTheme="minorEastAsia" w:cstheme="minorHAnsi"/>
+        </w:rPr>
+        <w:t>λ (wavelength)</w:t>
+      </w:r>
+      <w:r>
+        <w:rPr>
+          <w:rFonts w:eastAsiaTheme="minorEastAsia"/>
+        </w:rPr>
+        <w:t xml:space="preserve"> is the optical length </w:t>
+      </w:r>
+    </w:p>
+    <w:p>
+      <w:pPr>
+        <w:jc w:val="both"/>
+        <w:rPr>
+          <w:rFonts w:eastAsiaTheme="minorEastAsia"/>
+        </w:rPr>
+      </w:pPr>
+    </w:p>
+    <w:p>
+      <w:pPr>
+        <w:jc w:val="both"/>
+        <w:rPr>
+          <w:rFonts w:eastAsiaTheme="minorEastAsia"/>
+        </w:rPr>
+      </w:pPr>
+      <w:r>
+        <w:rPr>
+          <w:rFonts w:eastAsiaTheme="minorEastAsia"/>
+        </w:rPr>
+        <w:t>Roundtrip loss is approximately the transmission T (</w:t>
+      </w:r>
+      <w:r>
+        <w:rPr>
+          <w:rFonts w:eastAsiaTheme="minorEastAsia"/>
+        </w:rPr>
+        <w:t>for small T</w:t>
+      </w:r>
+      <w:r>
+        <w:rPr>
+          <w:rFonts w:eastAsiaTheme="minorEastAsia"/>
+        </w:rPr>
+        <w:t>) of a semi-transparent mirror:</w:t>
+      </w:r>
+    </w:p>
+    <w:p>
+      <w:pPr>
+        <w:jc w:val="both"/>
+      </w:pPr>
+      <m:oMathPara>
+        <m:oMath>
+          <m:r>
+            <w:rPr>
+              <w:rFonts w:ascii="Cambria Math" w:hAnsi="Cambria Math"/>
+            </w:rPr>
+            <m:t>2</m:t>
+          </m:r>
+          <m:r>
+            <m:rPr>
+              <m:scr m:val="script"/>
+            </m:rPr>
+            <w:rPr>
+              <w:rFonts w:ascii="Cambria Math" w:hAnsi="Cambria Math"/>
+            </w:rPr>
+            <m:t>l=-</m:t>
+          </m:r>
+          <m:func>
+            <m:funcPr>
+              <m:ctrlPr>
+                <w:rPr>
+                  <w:rFonts w:ascii="Cambria Math" w:hAnsi="Cambria Math"/>
+                  <w:i/>
+                </w:rPr>
+              </m:ctrlPr>
+            </m:funcPr>
+            <m:fName>
+              <m:r>
+                <m:rPr>
+                  <m:sty m:val="p"/>
+                </m:rPr>
+                <w:rPr>
+                  <w:rFonts w:ascii="Cambria Math" w:hAnsi="Cambria Math"/>
+                </w:rPr>
+                <m:t>ln</m:t>
+              </m:r>
+            </m:fName>
+            <m:e>
+              <m:d>
+                <m:dPr>
+                  <m:ctrlPr>
+                    <w:rPr>
+                      <w:rFonts w:ascii="Cambria Math" w:hAnsi="Cambria Math"/>
+                      <w:i/>
+                    </w:rPr>
+                  </m:ctrlPr>
+                </m:dPr>
+                <m:e>
+                  <m:r>
+                    <w:rPr>
+                      <w:rFonts w:ascii="Cambria Math" w:hAnsi="Cambria Math"/>
+                    </w:rPr>
+                    <m:t>1-T</m:t>
+                  </m:r>
+                </m:e>
+              </m:d>
+            </m:e>
+          </m:func>
+          <m:r>
+            <w:rPr>
+              <w:rFonts w:ascii="Cambria Math" w:hAnsi="Cambria Math"/>
+            </w:rPr>
+            <m:t>≈T</m:t>
+          </m:r>
+        </m:oMath>
+      </m:oMathPara>
+    </w:p>
+    <w:p>
+      <w:pPr>
+        <w:jc w:val="both"/>
+      </w:pPr>
+      <w:r>
+        <w:t>All the radiation missing from output of the laser is considered as the roundtrip loss and the gain of the active medium must overcome these losses.</w:t>
+      </w:r>
+    </w:p>
+    <w:p>
+      <w:pPr>
+        <w:jc w:val="both"/>
+      </w:pPr>
+    </w:p>
+    <w:p>
+      <w:pPr>
+        <w:jc w:val="both"/>
+      </w:pPr>
+      <w:r>
+        <w:t>Phase shift occurs after one round trip of propagation (2d) and wave reproduces itself.</w:t>
+      </w:r>
+    </w:p>
+    <w:p>
+      <w:pPr>
+        <w:jc w:val="both"/>
+      </w:pPr>
+    </w:p>
+    <w:p>
+      <w:pPr>
+        <w:jc w:val="both"/>
+      </w:pPr>
+      <m:oMathPara>
+        <m:oMath>
+          <m:f>
+            <m:fPr>
+              <m:ctrlPr>
+                <w:rPr>
+                  <w:rFonts w:ascii="Cambria Math" w:hAnsi="Cambria Math"/>
+                  <w:i/>
+                </w:rPr>
+              </m:ctrlPr>
+            </m:fPr>
+            <m:num>
+              <m:r>
+                <w:rPr>
+                  <w:rFonts w:ascii="Cambria Math" w:hAnsi="Cambria Math"/>
+                </w:rPr>
+                <m:t>2π</m:t>
+              </m:r>
+            </m:num>
+            <m:den>
+              <m:r>
+                <w:rPr>
+                  <w:rFonts w:ascii="Cambria Math" w:hAnsi="Cambria Math"/>
+                </w:rPr>
+                <m:t>λ</m:t>
+              </m:r>
+            </m:den>
+          </m:f>
+          <m:r>
+            <w:rPr>
+              <w:rFonts w:ascii="Cambria Math" w:hAnsi="Cambria Math"/>
+            </w:rPr>
+            <m:t>2d=2πq,  q=1,2,3</m:t>
+          </m:r>
+        </m:oMath>
+      </m:oMathPara>
+    </w:p>
+    <w:p>
+      <w:pPr>
+        <w:jc w:val="both"/>
+      </w:pPr>
+    </w:p>
+    <w:p>
+      <w:pPr>
+        <w:jc w:val="both"/>
+      </w:pPr>
+      <w:hyperlink r:id="rId18" w:history="1">
+        <w:r>
+          <w:rPr>
+            <w:rStyle w:val="Hyperlink"/>
+          </w:rPr>
+          <w:t>https://ocw.mit.edu/courses/electrical-engineering-and-computer-science/6-977-ultrafast-optics-spring-2005/lecture-notes/chapter4.pdf</w:t>
+        </w:r>
+      </w:hyperlink>
+    </w:p>
+    <w:p>
+      <w:pPr>
+        <w:jc w:val="both"/>
+      </w:pPr>
+    </w:p>
+    <w:p>
+      <w:pPr>
+        <w:jc w:val="both"/>
+      </w:pPr>
+      <w:r>
+        <w:rPr>
+          <w:noProof/>
+        </w:rPr>
+        <w:drawing>
+          <wp:inline distT="0" distB="0" distL="0" distR="0" wp14:anchorId="6968CF86" wp14:editId="15969C74">
+            <wp:extent cx="5337379" cy="4114800"/>
+            <wp:effectExtent l="0" t="0" r="0" b="0"/>
+            <wp:docPr id="14" name="Picture 14"/>
+            <wp:cNvGraphicFramePr>
+              <a:graphicFrameLocks xmlns:a="http://schemas.openxmlformats.org/drawingml/2006/main" noChangeAspect="1"/>
+            </wp:cNvGraphicFramePr>
+            <a:graphic xmlns:a="http://schemas.openxmlformats.org/drawingml/2006/main">
+              <a:graphicData uri="http://schemas.openxmlformats.org/drawingml/2006/picture">
+                <pic:pic xmlns:pic="http://schemas.openxmlformats.org/drawingml/2006/picture">
+                  <pic:nvPicPr>
+                    <pic:cNvPr id="1" name=""/>
+                    <pic:cNvPicPr/>
+                  </pic:nvPicPr>
+                  <pic:blipFill>
+                    <a:blip r:embed="rId19"/>
+                    <a:stretch>
+                      <a:fillRect/>
+                    </a:stretch>
+                  </pic:blipFill>
+                  <pic:spPr>
+                    <a:xfrm>
+                      <a:off x="0" y="0"/>
+                      <a:ext cx="5337379" cy="4114800"/>
+                    </a:xfrm>
+                    <a:prstGeom prst="rect">
+                      <a:avLst/>
+                    </a:prstGeom>
+                  </pic:spPr>
+                </pic:pic>
+              </a:graphicData>
+            </a:graphic>
+          </wp:inline>
+        </w:drawing>
+      </w:r>
+    </w:p>
+    <w:p>
+      <w:pPr>
+        <w:jc w:val="both"/>
+      </w:pPr>
+    </w:p>
+    <w:p>
+      <w:pPr>
+        <w:jc w:val="both"/>
+      </w:pPr>
+    </w:p>
+    <w:p>
+      <w:pPr>
+        <w:jc w:val="both"/>
+        <w:rPr>
+          <w:noProof/>
+        </w:rPr>
+      </w:pPr>
+      <w:hyperlink r:id="rId20" w:history="1">
+        <w:r>
+          <w:rPr>
+            <w:rStyle w:val="Hyperlink"/>
+            <w:noProof/>
+          </w:rPr>
+          <w:t>http://www.uobabylon.edu.iq/eprints/publication_2_14877_1775.pdf</w:t>
+        </w:r>
+      </w:hyperlink>
+    </w:p>
+    <w:p>
+      <w:pPr>
+        <w:jc w:val="both"/>
+        <w:rPr>
+          <w:noProof/>
+        </w:rPr>
+      </w:pPr>
+    </w:p>
+    <w:p>
+      <w:pPr>
+        <w:jc w:val="both"/>
+        <w:rPr>
+          <w:rFonts w:eastAsiaTheme="minorEastAsia"/>
+        </w:rPr>
+      </w:pPr>
+      <w:r>
+        <w:t xml:space="preserve">An appropriate optical cavity has a length between its mirrors equal to an integer multiple of the wavelength. This ensures standing waves of equal frequency separation are created within the cavity. </w:t>
+      </w:r>
+      <w:r>
+        <w:rPr>
+          <w:rFonts w:eastAsiaTheme="minorEastAsia"/>
+        </w:rPr>
+        <w:t xml:space="preserve">The maximum number of modes </w:t>
+      </w:r>
+      <w:r>
+        <w:rPr>
+          <w:rFonts w:eastAsiaTheme="minorEastAsia"/>
+        </w:rPr>
+        <w:t>able to exist</w:t>
+      </w:r>
+      <w:r>
+        <w:rPr>
+          <w:rFonts w:eastAsiaTheme="minorEastAsia"/>
+        </w:rPr>
+        <w:t xml:space="preserve"> within a cavity is directly proportional to the length of the cavity.</w:t>
+      </w:r>
+      <w:r>
+        <w:rPr>
+          <w:rFonts w:eastAsiaTheme="minorEastAsia"/>
+        </w:rPr>
+        <w:t xml:space="preserve"> For instance, to produce a multi-modal laser of 7 spectral components, the cavity must have a length 7 times larger than a single half wavelength.</w:t>
+      </w:r>
+    </w:p>
+    <w:p>
+      <w:pPr>
+        <w:jc w:val="both"/>
+      </w:pPr>
+    </w:p>
+    <w:p>
+      <w:pPr>
+        <w:jc w:val="both"/>
+      </w:pPr>
+    </w:p>
+    <w:p>
+      <w:pPr>
+        <w:jc w:val="both"/>
+        <w:rPr>
+          <w:rFonts w:eastAsiaTheme="minorEastAsia"/>
+        </w:rPr>
+      </w:pPr>
+      <m:oMathPara>
+        <m:oMathParaPr>
+          <m:jc m:val="left"/>
+        </m:oMathParaPr>
+        <m:oMath>
+          <m:r>
+            <w:rPr>
+              <w:rFonts w:ascii="Cambria Math" w:hAnsi="Cambria Math"/>
+            </w:rPr>
+            <m:t>L=mode×</m:t>
+          </m:r>
+          <m:f>
+            <m:fPr>
+              <m:ctrlPr>
+                <w:rPr>
+                  <w:rFonts w:ascii="Cambria Math" w:hAnsi="Cambria Math"/>
+                  <w:i/>
+                </w:rPr>
+              </m:ctrlPr>
+            </m:fPr>
+            <m:num>
+              <m:r>
+                <w:rPr>
+                  <w:rFonts w:ascii="Cambria Math" w:hAnsi="Cambria Math"/>
+                </w:rPr>
+                <m:t>λ</m:t>
+              </m:r>
+            </m:num>
+            <m:den>
+              <m:r>
+                <w:rPr>
+                  <w:rFonts w:ascii="Cambria Math" w:hAnsi="Cambria Math"/>
+                </w:rPr>
+                <m:t>2</m:t>
+              </m:r>
+            </m:den>
+          </m:f>
+        </m:oMath>
+      </m:oMathPara>
+    </w:p>
+    <w:p>
+      <w:pPr>
+        <w:jc w:val="both"/>
+        <w:rPr>
+          <w:rFonts w:eastAsiaTheme="minorEastAsia"/>
+        </w:rPr>
+      </w:pPr>
+    </w:p>
+    <w:p>
+      <w:pPr>
+        <w:jc w:val="both"/>
+        <w:rPr>
+          <w:rFonts w:eastAsiaTheme="minorEastAsia"/>
+        </w:rPr>
+      </w:pPr>
+      <w:r>
+        <w:rPr>
+          <w:rFonts w:eastAsiaTheme="minorEastAsia"/>
+        </w:rPr>
+        <w:t xml:space="preserve">The first longitudinal mode is </w:t>
+      </w:r>
+      <w:r>
+        <w:rPr>
+          <w:rFonts w:eastAsiaTheme="minorEastAsia"/>
+        </w:rPr>
+        <w:t>referred</w:t>
+      </w:r>
+      <w:r>
+        <w:rPr>
+          <w:rFonts w:eastAsiaTheme="minorEastAsia"/>
+        </w:rPr>
+        <w:t xml:space="preserve"> to as the </w:t>
+      </w:r>
+      <w:r>
+        <w:rPr>
+          <w:rFonts w:eastAsiaTheme="minorEastAsia"/>
+          <w:b/>
+          <w:bCs/>
+        </w:rPr>
+        <w:t>basic</w:t>
+      </w:r>
+      <w:r>
+        <w:rPr>
+          <w:rFonts w:eastAsiaTheme="minorEastAsia"/>
+        </w:rPr>
+        <w:t xml:space="preserve"> longitudinal mode. This described as:</w:t>
+      </w:r>
+    </w:p>
+    <w:p>
+      <w:pPr>
+        <w:jc w:val="both"/>
+        <w:rPr>
+          <w:rFonts w:eastAsiaTheme="minorEastAsia"/>
+        </w:rPr>
+      </w:pPr>
+    </w:p>
+    <w:p>
+      <w:pPr>
+        <w:jc w:val="both"/>
+        <w:rPr>
+          <w:rFonts w:eastAsiaTheme="minorEastAsia"/>
+        </w:rPr>
+      </w:pPr>
+      <m:oMathPara>
+        <m:oMathParaPr>
+          <m:jc m:val="left"/>
+        </m:oMathParaPr>
+        <m:oMath>
+          <m:sSub>
+            <m:sSubPr>
+              <m:ctrlPr>
+                <w:rPr>
+                  <w:rFonts w:ascii="Cambria Math" w:eastAsiaTheme="minorEastAsia" w:hAnsi="Cambria Math"/>
+                  <w:i/>
+                </w:rPr>
+              </m:ctrlPr>
+            </m:sSubPr>
+            <m:e>
+              <m:r>
+                <w:rPr>
+                  <w:rFonts w:ascii="Cambria Math" w:eastAsiaTheme="minorEastAsia" w:hAnsi="Cambria Math"/>
+                </w:rPr>
+                <m:t>f</m:t>
+              </m:r>
+            </m:e>
+            <m:sub>
+              <m:r>
+                <w:rPr>
+                  <w:rFonts w:ascii="Cambria Math" w:eastAsiaTheme="minorEastAsia" w:hAnsi="Cambria Math"/>
+                </w:rPr>
+                <m:t>0</m:t>
+              </m:r>
+            </m:sub>
+          </m:sSub>
+          <m:r>
+            <w:rPr>
+              <w:rFonts w:ascii="Cambria Math" w:eastAsiaTheme="minorEastAsia" w:hAnsi="Cambria Math"/>
+            </w:rPr>
+            <m:t>=</m:t>
+          </m:r>
+          <m:f>
+            <m:fPr>
+              <m:ctrlPr>
+                <w:rPr>
+                  <w:rFonts w:ascii="Cambria Math" w:eastAsiaTheme="minorEastAsia" w:hAnsi="Cambria Math"/>
+                  <w:i/>
+                </w:rPr>
+              </m:ctrlPr>
+            </m:fPr>
+            <m:num>
+              <m:r>
+                <w:rPr>
+                  <w:rFonts w:ascii="Cambria Math" w:eastAsiaTheme="minorEastAsia" w:hAnsi="Cambria Math"/>
+                </w:rPr>
+                <m:t>c</m:t>
+              </m:r>
+            </m:num>
+            <m:den>
+              <m:r>
+                <w:rPr>
+                  <w:rFonts w:ascii="Cambria Math" w:eastAsiaTheme="minorEastAsia" w:hAnsi="Cambria Math"/>
+                </w:rPr>
+                <m:t>2nL</m:t>
+              </m:r>
+            </m:den>
+          </m:f>
+        </m:oMath>
+      </m:oMathPara>
+    </w:p>
+    <w:p>
+      <w:pPr>
+        <w:jc w:val="both"/>
+        <w:rPr>
+          <w:rFonts w:eastAsiaTheme="minorEastAsia"/>
+        </w:rPr>
+      </w:pPr>
+    </w:p>
+    <w:p>
+      <w:pPr>
+        <w:jc w:val="both"/>
+        <w:rPr>
+          <w:rFonts w:eastAsiaTheme="minorEastAsia"/>
+        </w:rPr>
+      </w:pPr>
+      <m:oMathPara>
+        <m:oMathParaPr>
+          <m:jc m:val="left"/>
+        </m:oMathParaPr>
+        <m:oMath>
+          <m:r>
+            <w:rPr>
+              <w:rFonts w:ascii="Cambria Math" w:eastAsiaTheme="minorEastAsia" w:hAnsi="Cambria Math"/>
+            </w:rPr>
+            <m:t>where n is the index of refraciton of the medium</m:t>
+          </m:r>
+        </m:oMath>
+      </m:oMathPara>
+    </w:p>
+    <w:p>
+      <w:pPr>
+        <w:jc w:val="both"/>
+        <w:rPr>
+          <w:rFonts w:eastAsiaTheme="minorEastAsia"/>
+        </w:rPr>
+      </w:pPr>
+    </w:p>
+    <w:p>
+      <w:pPr>
+        <w:jc w:val="both"/>
+        <w:rPr>
+          <w:rFonts w:eastAsiaTheme="minorEastAsia"/>
+        </w:rPr>
+      </w:pPr>
+      <w:r>
+        <w:rPr>
+          <w:rFonts w:eastAsiaTheme="minorEastAsia"/>
+        </w:rPr>
+        <w:t xml:space="preserve">For modes greater than 1, </w:t>
+      </w:r>
+    </w:p>
+    <w:p>
+      <w:pPr>
+        <w:jc w:val="both"/>
+        <w:rPr>
+          <w:rFonts w:eastAsiaTheme="minorEastAsia"/>
+        </w:rPr>
+      </w:pPr>
+      <m:oMathPara>
+        <m:oMathParaPr>
+          <m:jc m:val="left"/>
+        </m:oMathParaPr>
+        <m:oMath>
+          <m:sSub>
+            <m:sSubPr>
+              <m:ctrlPr>
+                <w:rPr>
+                  <w:rFonts w:ascii="Cambria Math" w:eastAsiaTheme="minorEastAsia" w:hAnsi="Cambria Math"/>
+                  <w:i/>
+                </w:rPr>
+              </m:ctrlPr>
+            </m:sSubPr>
+            <m:e>
+              <m:r>
+                <w:rPr>
+                  <w:rFonts w:ascii="Cambria Math" w:eastAsiaTheme="minorEastAsia" w:hAnsi="Cambria Math"/>
+                </w:rPr>
+                <m:t>f</m:t>
+              </m:r>
+            </m:e>
+            <m:sub>
+              <m:r>
+                <w:rPr>
+                  <w:rFonts w:ascii="Cambria Math" w:eastAsiaTheme="minorEastAsia" w:hAnsi="Cambria Math"/>
+                </w:rPr>
+                <m:t>0</m:t>
+              </m:r>
+            </m:sub>
+          </m:sSub>
+          <m:r>
+            <w:rPr>
+              <w:rFonts w:ascii="Cambria Math" w:eastAsiaTheme="minorEastAsia" w:hAnsi="Cambria Math"/>
+            </w:rPr>
+            <m:t>=mode</m:t>
+          </m:r>
+          <m:f>
+            <m:fPr>
+              <m:ctrlPr>
+                <w:rPr>
+                  <w:rFonts w:ascii="Cambria Math" w:eastAsiaTheme="minorEastAsia" w:hAnsi="Cambria Math"/>
+                  <w:i/>
+                </w:rPr>
+              </m:ctrlPr>
+            </m:fPr>
+            <m:num>
+              <m:r>
+                <w:rPr>
+                  <w:rFonts w:ascii="Cambria Math" w:eastAsiaTheme="minorEastAsia" w:hAnsi="Cambria Math"/>
+                </w:rPr>
+                <m:t>c</m:t>
+              </m:r>
+            </m:num>
+            <m:den>
+              <m:r>
+                <w:rPr>
+                  <w:rFonts w:ascii="Cambria Math" w:eastAsiaTheme="minorEastAsia" w:hAnsi="Cambria Math"/>
+                </w:rPr>
+                <m:t>2nL</m:t>
+              </m:r>
+            </m:den>
+          </m:f>
+          <m:r>
+            <w:rPr>
+              <w:rFonts w:ascii="Cambria Math" w:eastAsiaTheme="minorEastAsia" w:hAnsi="Cambria Math"/>
+            </w:rPr>
+            <m:t>=mode×</m:t>
+          </m:r>
+          <m:sSub>
+            <m:sSubPr>
+              <m:ctrlPr>
+                <w:rPr>
+                  <w:rFonts w:ascii="Cambria Math" w:eastAsiaTheme="minorEastAsia" w:hAnsi="Cambria Math"/>
+                  <w:i/>
+                </w:rPr>
+              </m:ctrlPr>
+            </m:sSubPr>
+            <m:e>
+              <m:r>
+                <w:rPr>
+                  <w:rFonts w:ascii="Cambria Math" w:eastAsiaTheme="minorEastAsia" w:hAnsi="Cambria Math"/>
+                </w:rPr>
+                <m:t>f</m:t>
+              </m:r>
+            </m:e>
+            <m:sub>
+              <m:r>
+                <w:rPr>
+                  <w:rFonts w:ascii="Cambria Math" w:eastAsiaTheme="minorEastAsia" w:hAnsi="Cambria Math"/>
+                </w:rPr>
+                <m:t>0</m:t>
+              </m:r>
+            </m:sub>
+          </m:sSub>
+        </m:oMath>
+      </m:oMathPara>
+    </w:p>
+    <w:p>
+      <w:pPr>
+        <w:jc w:val="both"/>
+        <w:rPr>
+          <w:rFonts w:eastAsiaTheme="minorEastAsia"/>
+        </w:rPr>
+      </w:pPr>
+    </w:p>
+    <w:p>
+      <w:pPr>
+        <w:pBdr>
+          <w:bottom w:val="single" w:sz="4" w:space="1" w:color="auto"/>
+        </w:pBdr>
+        <w:jc w:val="both"/>
+        <w:rPr>
+          <w:rFonts w:eastAsiaTheme="minorEastAsia"/>
+          <w:b/>
+          <w:bCs/>
+        </w:rPr>
+      </w:pPr>
+      <w:r>
+        <w:rPr>
+          <w:rFonts w:eastAsiaTheme="minorEastAsia"/>
+          <w:b/>
+          <w:bCs/>
+        </w:rPr>
+        <w:t>Example:</w:t>
+      </w:r>
+    </w:p>
+    <w:p>
+      <w:pPr>
+        <w:jc w:val="both"/>
+        <w:rPr>
+          <w:rFonts w:eastAsiaTheme="minorEastAsia"/>
+        </w:rPr>
+      </w:pPr>
+      <w:r>
+        <w:rPr>
+          <w:rFonts w:eastAsiaTheme="minorEastAsia"/>
+        </w:rPr>
+        <w:t>Optical Cavity = 30cm</w:t>
+      </w:r>
+    </w:p>
+    <w:p>
+      <w:pPr>
+        <w:jc w:val="both"/>
+        <w:rPr>
+          <w:rFonts w:eastAsiaTheme="minorEastAsia"/>
+        </w:rPr>
+      </w:pPr>
+      <w:r>
+        <w:rPr>
+          <w:rFonts w:eastAsiaTheme="minorEastAsia"/>
+        </w:rPr>
+        <w:t>Optical Gain Medium: He-Ne</w:t>
+      </w:r>
+    </w:p>
+    <w:p>
+      <w:pPr>
+        <w:jc w:val="both"/>
+        <w:rPr>
+          <w:rFonts w:eastAsiaTheme="minorEastAsia"/>
+        </w:rPr>
+      </w:pPr>
+      <w:r>
+        <w:rPr>
+          <w:rFonts w:eastAsiaTheme="minorEastAsia"/>
+        </w:rPr>
+        <w:t>Index of Refraction: 1.0</w:t>
+      </w:r>
+    </w:p>
+    <w:p>
+      <w:pPr>
+        <w:jc w:val="both"/>
+        <w:rPr>
+          <w:rFonts w:eastAsiaTheme="minorEastAsia"/>
+        </w:rPr>
+      </w:pPr>
+      <w:r>
+        <w:rPr>
+          <w:rFonts w:eastAsiaTheme="minorEastAsia"/>
+        </w:rPr>
+        <w:t>Emitted Wavelength: 0.6328mm</w:t>
+      </w:r>
+    </w:p>
+    <w:p>
+      <w:pPr>
+        <w:jc w:val="both"/>
+        <w:rPr>
+          <w:rFonts w:eastAsiaTheme="minorEastAsia"/>
+        </w:rPr>
+      </w:pPr>
+    </w:p>
+    <w:p>
+      <w:pPr>
+        <w:jc w:val="both"/>
+        <w:rPr>
+          <w:rFonts w:eastAsiaTheme="minorEastAsia"/>
+          <w:b/>
+          <w:bCs/>
+        </w:rPr>
+      </w:pPr>
+      <w:r>
+        <w:rPr>
+          <w:rFonts w:eastAsiaTheme="minorEastAsia"/>
+          <w:b/>
+          <w:bCs/>
+        </w:rPr>
+        <w:t>Frequency separation:</w:t>
+      </w:r>
+    </w:p>
+    <w:p>
+      <w:pPr>
+        <w:jc w:val="both"/>
+        <w:rPr>
+          <w:rFonts w:eastAsiaTheme="minorEastAsia"/>
+        </w:rPr>
+      </w:pPr>
+      <m:oMathPara>
+        <m:oMathParaPr>
+          <m:jc m:val="left"/>
+        </m:oMathParaPr>
+        <m:oMath>
+          <m:r>
+            <m:rPr>
+              <m:sty m:val="p"/>
+            </m:rPr>
+            <w:rPr>
+              <w:rFonts w:ascii="Cambria Math" w:eastAsiaTheme="minorEastAsia" w:hAnsi="Cambria Math"/>
+            </w:rPr>
+            <m:t>Δ</m:t>
+          </m:r>
+          <m:r>
+            <w:rPr>
+              <w:rFonts w:ascii="Cambria Math" w:eastAsiaTheme="minorEastAsia" w:hAnsi="Cambria Math"/>
+            </w:rPr>
+            <m:t>f=</m:t>
+          </m:r>
+          <m:f>
+            <m:fPr>
+              <m:ctrlPr>
+                <w:rPr>
+                  <w:rFonts w:ascii="Cambria Math" w:eastAsiaTheme="minorEastAsia" w:hAnsi="Cambria Math"/>
+                  <w:i/>
+                </w:rPr>
+              </m:ctrlPr>
+            </m:fPr>
+            <m:num>
+              <m:r>
+                <w:rPr>
+                  <w:rFonts w:ascii="Cambria Math" w:eastAsiaTheme="minorEastAsia" w:hAnsi="Cambria Math"/>
+                </w:rPr>
+                <m:t>c</m:t>
+              </m:r>
+            </m:num>
+            <m:den>
+              <m:r>
+                <w:rPr>
+                  <w:rFonts w:ascii="Cambria Math" w:eastAsiaTheme="minorEastAsia" w:hAnsi="Cambria Math"/>
+                </w:rPr>
+                <m:t>2nL</m:t>
+              </m:r>
+            </m:den>
+          </m:f>
+          <m:r>
+            <w:rPr>
+              <w:rFonts w:ascii="Cambria Math" w:eastAsiaTheme="minorEastAsia" w:hAnsi="Cambria Math"/>
+            </w:rPr>
+            <m:t>=</m:t>
+          </m:r>
+          <m:f>
+            <m:fPr>
+              <m:ctrlPr>
+                <w:rPr>
+                  <w:rFonts w:ascii="Cambria Math" w:eastAsiaTheme="minorEastAsia" w:hAnsi="Cambria Math"/>
+                  <w:i/>
+                </w:rPr>
+              </m:ctrlPr>
+            </m:fPr>
+            <m:num>
+              <m:sSup>
+                <m:sSupPr>
+                  <m:ctrlPr>
+                    <w:rPr>
+                      <w:rFonts w:ascii="Cambria Math" w:eastAsiaTheme="minorEastAsia" w:hAnsi="Cambria Math"/>
+                      <w:i/>
+                    </w:rPr>
+                  </m:ctrlPr>
+                </m:sSupPr>
+                <m:e>
+                  <m:r>
+                    <w:rPr>
+                      <w:rFonts w:ascii="Cambria Math" w:eastAsiaTheme="minorEastAsia" w:hAnsi="Cambria Math"/>
+                    </w:rPr>
+                    <m:t>3×</m:t>
+                  </m:r>
+                  <m:r>
+                    <w:rPr>
+                      <w:rFonts w:ascii="Cambria Math" w:eastAsiaTheme="minorEastAsia" w:hAnsi="Cambria Math"/>
+                    </w:rPr>
+                    <m:t>10</m:t>
+                  </m:r>
+                </m:e>
+                <m:sup>
+                  <m:r>
+                    <w:rPr>
+                      <w:rFonts w:ascii="Cambria Math" w:eastAsiaTheme="minorEastAsia" w:hAnsi="Cambria Math"/>
+                    </w:rPr>
+                    <m:t>8</m:t>
+                  </m:r>
+                </m:sup>
+              </m:sSup>
+              <m:r>
+                <w:rPr>
+                  <w:rFonts w:ascii="Cambria Math" w:eastAsiaTheme="minorEastAsia" w:hAnsi="Cambria Math"/>
+                </w:rPr>
+                <m:t xml:space="preserve"> m/s</m:t>
+              </m:r>
+            </m:num>
+            <m:den>
+              <m:r>
+                <w:rPr>
+                  <w:rFonts w:ascii="Cambria Math" w:eastAsiaTheme="minorEastAsia" w:hAnsi="Cambria Math"/>
+                </w:rPr>
+                <m:t>2×1.0×0.30m</m:t>
+              </m:r>
+            </m:den>
+          </m:f>
+          <m:r>
+            <w:rPr>
+              <w:rFonts w:ascii="Cambria Math" w:eastAsiaTheme="minorEastAsia" w:hAnsi="Cambria Math"/>
+            </w:rPr>
+            <m:t>=0.5GHz</m:t>
+          </m:r>
+        </m:oMath>
+      </m:oMathPara>
+    </w:p>
+    <w:p>
+      <w:pPr>
+        <w:jc w:val="both"/>
+        <w:rPr>
+          <w:rFonts w:eastAsiaTheme="minorEastAsia"/>
+        </w:rPr>
+      </w:pPr>
+    </w:p>
+    <w:p>
+      <w:pPr>
+        <w:jc w:val="both"/>
+        <w:rPr>
+          <w:rFonts w:eastAsiaTheme="minorEastAsia"/>
+        </w:rPr>
+      </w:pPr>
+      <w:r>
+        <w:rPr>
+          <w:rFonts w:eastAsiaTheme="minorEastAsia"/>
+        </w:rPr>
+        <w:t xml:space="preserve">The </w:t>
+      </w:r>
+      <w:r>
+        <w:rPr>
+          <w:rFonts w:eastAsiaTheme="minorEastAsia"/>
+          <w:b/>
+          <w:bCs/>
+        </w:rPr>
+        <w:t>number of longitudinal modes</w:t>
+      </w:r>
+      <w:r>
+        <w:rPr>
+          <w:rFonts w:eastAsiaTheme="minorEastAsia"/>
+        </w:rPr>
+        <w:t xml:space="preserve"> created by the cavity:</w:t>
+      </w:r>
+    </w:p>
+    <w:p>
+      <w:pPr>
+        <w:jc w:val="both"/>
+        <w:rPr>
+          <w:rFonts w:eastAsiaTheme="minorEastAsia"/>
+        </w:rPr>
+      </w:pPr>
+      <m:oMathPara>
+        <m:oMathParaPr>
+          <m:jc m:val="left"/>
+        </m:oMathParaPr>
+        <m:oMath>
+          <m:r>
+            <w:rPr>
+              <w:rFonts w:ascii="Cambria Math" w:eastAsiaTheme="minorEastAsia" w:hAnsi="Cambria Math"/>
+            </w:rPr>
+            <m:t>modes=</m:t>
+          </m:r>
+          <m:f>
+            <m:fPr>
+              <m:ctrlPr>
+                <w:rPr>
+                  <w:rFonts w:ascii="Cambria Math" w:eastAsiaTheme="minorEastAsia" w:hAnsi="Cambria Math"/>
+                  <w:i/>
+                </w:rPr>
+              </m:ctrlPr>
+            </m:fPr>
+            <m:num>
+              <m:r>
+                <w:rPr>
+                  <w:rFonts w:ascii="Cambria Math" w:eastAsiaTheme="minorEastAsia" w:hAnsi="Cambria Math"/>
+                </w:rPr>
+                <m:t>2L</m:t>
+              </m:r>
+            </m:num>
+            <m:den>
+              <m:sSub>
+                <m:sSubPr>
+                  <m:ctrlPr>
+                    <w:rPr>
+                      <w:rFonts w:ascii="Cambria Math" w:eastAsiaTheme="minorEastAsia" w:hAnsi="Cambria Math"/>
+                      <w:i/>
+                    </w:rPr>
+                  </m:ctrlPr>
+                </m:sSubPr>
+                <m:e>
+                  <m:r>
+                    <w:rPr>
+                      <w:rFonts w:ascii="Cambria Math" w:eastAsiaTheme="minorEastAsia" w:hAnsi="Cambria Math"/>
+                    </w:rPr>
+                    <m:t>λ</m:t>
+                  </m:r>
+                </m:e>
+                <m:sub>
+                  <m:r>
+                    <w:rPr>
+                      <w:rFonts w:ascii="Cambria Math" w:eastAsiaTheme="minorEastAsia" w:hAnsi="Cambria Math"/>
+                    </w:rPr>
+                    <m:t>m</m:t>
+                  </m:r>
+                </m:sub>
+              </m:sSub>
+            </m:den>
+          </m:f>
+          <m:r>
+            <w:rPr>
+              <w:rFonts w:ascii="Cambria Math" w:eastAsiaTheme="minorEastAsia" w:hAnsi="Cambria Math"/>
+            </w:rPr>
+            <m:t>=</m:t>
+          </m:r>
+          <m:f>
+            <m:fPr>
+              <m:ctrlPr>
+                <w:rPr>
+                  <w:rFonts w:ascii="Cambria Math" w:eastAsiaTheme="minorEastAsia" w:hAnsi="Cambria Math"/>
+                  <w:i/>
+                </w:rPr>
+              </m:ctrlPr>
+            </m:fPr>
+            <m:num>
+              <m:r>
+                <w:rPr>
+                  <w:rFonts w:ascii="Cambria Math" w:eastAsiaTheme="minorEastAsia" w:hAnsi="Cambria Math"/>
+                </w:rPr>
+                <m:t>2×0.30m</m:t>
+              </m:r>
+            </m:num>
+            <m:den>
+              <m:r>
+                <w:rPr>
+                  <w:rFonts w:ascii="Cambria Math" w:eastAsiaTheme="minorEastAsia" w:hAnsi="Cambria Math"/>
+                </w:rPr>
+                <m:t>0.6328×</m:t>
+              </m:r>
+              <m:sSup>
+                <m:sSupPr>
+                  <m:ctrlPr>
+                    <w:rPr>
+                      <w:rFonts w:ascii="Cambria Math" w:eastAsiaTheme="minorEastAsia" w:hAnsi="Cambria Math"/>
+                      <w:i/>
+                    </w:rPr>
+                  </m:ctrlPr>
+                </m:sSupPr>
+                <m:e>
+                  <m:r>
+                    <w:rPr>
+                      <w:rFonts w:ascii="Cambria Math" w:eastAsiaTheme="minorEastAsia" w:hAnsi="Cambria Math"/>
+                    </w:rPr>
+                    <m:t>10</m:t>
+                  </m:r>
+                </m:e>
+                <m:sup>
+                  <m:r>
+                    <w:rPr>
+                      <w:rFonts w:ascii="Cambria Math" w:eastAsiaTheme="minorEastAsia" w:hAnsi="Cambria Math"/>
+                    </w:rPr>
+                    <m:t>-3</m:t>
+                  </m:r>
+                </m:sup>
+              </m:sSup>
+            </m:den>
+          </m:f>
+          <m:r>
+            <w:rPr>
+              <w:rFonts w:ascii="Cambria Math" w:eastAsiaTheme="minorEastAsia" w:hAnsi="Cambria Math"/>
+            </w:rPr>
+            <m:t>≈948,000</m:t>
+          </m:r>
+        </m:oMath>
+      </m:oMathPara>
+    </w:p>
+    <w:p>
+      <w:pPr>
+        <w:jc w:val="both"/>
+        <w:rPr>
+          <w:rFonts w:eastAsiaTheme="minorEastAsia"/>
+        </w:rPr>
+      </w:pPr>
+    </w:p>
+    <w:p>
+      <w:pPr>
+        <w:jc w:val="both"/>
+        <w:rPr>
+          <w:rFonts w:eastAsiaTheme="minorEastAsia"/>
+          <w:b/>
+          <w:bCs/>
+        </w:rPr>
+      </w:pPr>
+      <w:r>
+        <w:rPr>
+          <w:rFonts w:eastAsiaTheme="minorEastAsia"/>
+          <w:b/>
+          <w:bCs/>
+        </w:rPr>
+        <w:t>The laser frequency</w:t>
+      </w:r>
+    </w:p>
+    <w:p>
+      <w:pPr>
+        <w:jc w:val="both"/>
+        <w:rPr>
+          <w:rFonts w:eastAsiaTheme="minorEastAsia"/>
+        </w:rPr>
+      </w:pPr>
+      <m:oMathPara>
+        <m:oMathParaPr>
+          <m:jc m:val="left"/>
+        </m:oMathParaPr>
+        <m:oMath>
+          <m:sSub>
+            <m:sSubPr>
+              <m:ctrlPr>
+                <w:rPr>
+                  <w:rFonts w:ascii="Cambria Math" w:eastAsiaTheme="minorEastAsia" w:hAnsi="Cambria Math"/>
+                  <w:i/>
+                </w:rPr>
+              </m:ctrlPr>
+            </m:sSubPr>
+            <m:e>
+              <m:r>
+                <w:rPr>
+                  <w:rFonts w:ascii="Cambria Math" w:eastAsiaTheme="minorEastAsia" w:hAnsi="Cambria Math"/>
+                </w:rPr>
+                <m:t>f</m:t>
+              </m:r>
+            </m:e>
+            <m:sub>
+              <m:r>
+                <w:rPr>
+                  <w:rFonts w:ascii="Cambria Math" w:eastAsiaTheme="minorEastAsia" w:hAnsi="Cambria Math"/>
+                </w:rPr>
+                <m:t>out</m:t>
+              </m:r>
+            </m:sub>
+          </m:sSub>
+          <m:r>
+            <w:rPr>
+              <w:rFonts w:ascii="Cambria Math" w:eastAsiaTheme="minorEastAsia" w:hAnsi="Cambria Math"/>
+            </w:rPr>
+            <m:t>=modes×</m:t>
+          </m:r>
+          <m:r>
+            <m:rPr>
+              <m:sty m:val="p"/>
+            </m:rPr>
+            <w:rPr>
+              <w:rFonts w:ascii="Cambria Math" w:eastAsiaTheme="minorEastAsia" w:hAnsi="Cambria Math"/>
+            </w:rPr>
+            <m:t>Δ</m:t>
+          </m:r>
+          <m:r>
+            <w:rPr>
+              <w:rFonts w:ascii="Cambria Math" w:eastAsiaTheme="minorEastAsia" w:hAnsi="Cambria Math"/>
+            </w:rPr>
+            <m:t>f=948,000×0.5 GHz=474 THz</m:t>
+          </m:r>
+        </m:oMath>
+      </m:oMathPara>
+    </w:p>
+    <w:p>
+      <w:pPr>
+        <w:jc w:val="both"/>
+        <w:rPr>
+          <w:rFonts w:eastAsiaTheme="minorEastAsia"/>
+        </w:rPr>
+      </w:pPr>
+      <m:oMathPara>
+        <m:oMathParaPr>
+          <m:jc m:val="left"/>
+        </m:oMathParaPr>
+        <m:oMath>
+          <m:sSub>
+            <m:sSubPr>
+              <m:ctrlPr>
+                <w:rPr>
+                  <w:rFonts w:ascii="Cambria Math" w:eastAsiaTheme="minorEastAsia" w:hAnsi="Cambria Math"/>
+                  <w:i/>
+                </w:rPr>
+              </m:ctrlPr>
+            </m:sSubPr>
+            <m:e>
+              <m:r>
+                <w:rPr>
+                  <w:rFonts w:ascii="Cambria Math" w:eastAsiaTheme="minorEastAsia" w:hAnsi="Cambria Math"/>
+                </w:rPr>
+                <m:t>f</m:t>
+              </m:r>
+            </m:e>
+            <m:sub>
+              <m:r>
+                <w:rPr>
+                  <w:rFonts w:ascii="Cambria Math" w:eastAsiaTheme="minorEastAsia" w:hAnsi="Cambria Math"/>
+                </w:rPr>
+                <m:t>out</m:t>
+              </m:r>
+            </m:sub>
+          </m:sSub>
+          <m:r>
+            <w:rPr>
+              <w:rFonts w:ascii="Cambria Math" w:eastAsiaTheme="minorEastAsia" w:hAnsi="Cambria Math"/>
+            </w:rPr>
+            <m:t>=</m:t>
+          </m:r>
+          <m:f>
+            <m:fPr>
+              <m:ctrlPr>
+                <w:rPr>
+                  <w:rFonts w:ascii="Cambria Math" w:eastAsiaTheme="minorEastAsia" w:hAnsi="Cambria Math"/>
+                  <w:i/>
+                </w:rPr>
+              </m:ctrlPr>
+            </m:fPr>
+            <m:num>
+              <m:r>
+                <w:rPr>
+                  <w:rFonts w:ascii="Cambria Math" w:eastAsiaTheme="minorEastAsia" w:hAnsi="Cambria Math"/>
+                </w:rPr>
+                <m:t>c</m:t>
+              </m:r>
+            </m:num>
+            <m:den>
+              <m:r>
+                <w:rPr>
+                  <w:rFonts w:ascii="Cambria Math" w:eastAsiaTheme="minorEastAsia" w:hAnsi="Cambria Math"/>
+                </w:rPr>
+                <m:t>λ</m:t>
+              </m:r>
+            </m:den>
+          </m:f>
+          <m:r>
+            <w:rPr>
+              <w:rFonts w:ascii="Cambria Math" w:eastAsiaTheme="minorEastAsia" w:hAnsi="Cambria Math"/>
+            </w:rPr>
+            <m:t>=</m:t>
+          </m:r>
+          <m:f>
+            <m:fPr>
+              <m:ctrlPr>
+                <w:rPr>
+                  <w:rFonts w:ascii="Cambria Math" w:eastAsiaTheme="minorEastAsia" w:hAnsi="Cambria Math"/>
+                  <w:i/>
+                </w:rPr>
+              </m:ctrlPr>
+            </m:fPr>
+            <m:num>
+              <m:r>
+                <w:rPr>
+                  <w:rFonts w:ascii="Cambria Math" w:eastAsiaTheme="minorEastAsia" w:hAnsi="Cambria Math"/>
+                </w:rPr>
+                <m:t>3×</m:t>
+              </m:r>
+              <m:sSup>
+                <m:sSupPr>
+                  <m:ctrlPr>
+                    <w:rPr>
+                      <w:rFonts w:ascii="Cambria Math" w:eastAsiaTheme="minorEastAsia" w:hAnsi="Cambria Math"/>
+                      <w:i/>
+                    </w:rPr>
+                  </m:ctrlPr>
+                </m:sSupPr>
+                <m:e>
+                  <m:r>
+                    <w:rPr>
+                      <w:rFonts w:ascii="Cambria Math" w:eastAsiaTheme="minorEastAsia" w:hAnsi="Cambria Math"/>
+                    </w:rPr>
+                    <m:t>10</m:t>
+                  </m:r>
+                </m:e>
+                <m:sup>
+                  <m:r>
+                    <w:rPr>
+                      <w:rFonts w:ascii="Cambria Math" w:eastAsiaTheme="minorEastAsia" w:hAnsi="Cambria Math"/>
+                    </w:rPr>
+                    <m:t>8</m:t>
+                  </m:r>
+                </m:sup>
+              </m:sSup>
+              <m:r>
+                <w:rPr>
+                  <w:rFonts w:ascii="Cambria Math" w:eastAsiaTheme="minorEastAsia" w:hAnsi="Cambria Math"/>
+                </w:rPr>
+                <m:t xml:space="preserve"> [m/s]</m:t>
+              </m:r>
+            </m:num>
+            <m:den>
+              <m:r>
+                <w:rPr>
+                  <w:rFonts w:ascii="Cambria Math" w:eastAsiaTheme="minorEastAsia" w:hAnsi="Cambria Math"/>
+                </w:rPr>
+                <m:t>0.6328×</m:t>
+              </m:r>
+              <m:sSup>
+                <m:sSupPr>
+                  <m:ctrlPr>
+                    <w:rPr>
+                      <w:rFonts w:ascii="Cambria Math" w:eastAsiaTheme="minorEastAsia" w:hAnsi="Cambria Math"/>
+                      <w:i/>
+                    </w:rPr>
+                  </m:ctrlPr>
+                </m:sSupPr>
+                <m:e>
+                  <m:r>
+                    <w:rPr>
+                      <w:rFonts w:ascii="Cambria Math" w:eastAsiaTheme="minorEastAsia" w:hAnsi="Cambria Math"/>
+                    </w:rPr>
+                    <m:t>10</m:t>
+                  </m:r>
+                </m:e>
+                <m:sup>
+                  <m:r>
+                    <w:rPr>
+                      <w:rFonts w:ascii="Cambria Math" w:eastAsiaTheme="minorEastAsia" w:hAnsi="Cambria Math"/>
+                    </w:rPr>
+                    <m:t>-6</m:t>
+                  </m:r>
+                </m:sup>
+              </m:sSup>
+              <m:r>
+                <w:rPr>
+                  <w:rFonts w:ascii="Cambria Math" w:eastAsiaTheme="minorEastAsia" w:hAnsi="Cambria Math"/>
+                </w:rPr>
+                <m:t xml:space="preserve"> [m]</m:t>
+              </m:r>
+            </m:den>
+          </m:f>
+        </m:oMath>
+      </m:oMathPara>
+    </w:p>
+    <w:p>
+      <w:pPr>
+        <w:jc w:val="both"/>
+        <w:rPr>
+          <w:rFonts w:eastAsiaTheme="minorEastAsia"/>
+        </w:rPr>
+      </w:pPr>
+    </w:p>
+    <w:p>
+      <w:pPr>
+        <w:jc w:val="both"/>
+        <w:rPr>
+          <w:rFonts w:eastAsiaTheme="minorEastAsia"/>
+        </w:rPr>
+      </w:pPr>
+    </w:p>
+    <w:p>
+      <w:pPr>
+        <w:jc w:val="both"/>
+        <w:rPr>
+          <w:rFonts w:eastAsiaTheme="minorEastAsia"/>
+        </w:rPr>
+      </w:pPr>
+    </w:p>
+    <w:p>
+      <w:pPr>
+        <w:jc w:val="both"/>
+        <w:rPr>
+          <w:rFonts w:eastAsiaTheme="minorEastAsia"/>
+        </w:rPr>
+      </w:pPr>
+    </w:p>
+    <w:p>
+      <w:pPr>
+        <w:jc w:val="both"/>
+        <w:rPr>
+          <w:rFonts w:eastAsiaTheme="minorEastAsia"/>
+        </w:rPr>
+      </w:pPr>
+    </w:p>
+    <w:p>
+      <w:pPr>
+        <w:jc w:val="both"/>
+        <w:rPr>
+          <w:rFonts w:eastAsiaTheme="minorEastAsia"/>
+        </w:rPr>
+      </w:pPr>
+    </w:p>
+    <w:p>
+      <w:pPr>
+        <w:jc w:val="both"/>
+        <w:rPr>
+          <w:rFonts w:eastAsiaTheme="minorEastAsia"/>
+        </w:rPr>
+      </w:pPr>
+    </w:p>
+    <w:p>
+      <w:pPr>
+        <w:jc w:val="both"/>
+        <w:rPr>
+          <w:rFonts w:eastAsiaTheme="minorEastAsia"/>
+        </w:rPr>
+      </w:pPr>
+      <w:r>
+        <w:rPr>
+          <w:rFonts w:eastAsiaTheme="minorEastAsia"/>
+        </w:rPr>
+        <w:lastRenderedPageBreak/>
+        <w:t xml:space="preserve">Not all longitudinal modes inside a cavity will be emitted out of the laser, which is determined by the laser gain medium’s lasing threshold, or the emission bandwidth, </w:t>
+      </w:r>
+      <w:r>
+        <w:rPr>
+          <w:rFonts w:eastAsiaTheme="minorEastAsia"/>
+        </w:rPr>
+        <w:t xml:space="preserve">or fluorescence line width, </w:t>
+      </w:r>
+      <w:r>
+        <w:rPr>
+          <w:rFonts w:eastAsiaTheme="minorEastAsia"/>
+        </w:rPr>
+        <w:t>or the laser linewidth of the material.</w:t>
+      </w:r>
+      <w:r>
+        <w:rPr>
+          <w:rFonts w:eastAsiaTheme="minorEastAsia"/>
+        </w:rPr>
+        <w:t xml:space="preserve"> The line width is determined by the width of the amplification curve at half the maximum height (FWHM)</w:t>
+      </w:r>
+      <w:r>
+        <w:rPr>
+          <w:rFonts w:eastAsiaTheme="minorEastAsia"/>
+        </w:rPr>
+        <w:t xml:space="preserve"> Amplification through a medium occurs only above a certain minimum frequency.</w:t>
+      </w:r>
+    </w:p>
+    <w:p>
+      <w:pPr>
+        <w:jc w:val="both"/>
+        <w:rPr>
+          <w:rFonts w:eastAsiaTheme="minorEastAsia"/>
+        </w:rPr>
+      </w:pPr>
+    </w:p>
+    <w:p>
+      <w:pPr>
+        <w:jc w:val="center"/>
+        <w:rPr>
+          <w:rFonts w:eastAsiaTheme="minorEastAsia"/>
+        </w:rPr>
+      </w:pPr>
+      <w:r>
+        <w:rPr>
+          <w:noProof/>
+        </w:rPr>
+        <w:drawing>
+          <wp:inline distT="0" distB="0" distL="0" distR="0" wp14:anchorId="762E5831" wp14:editId="5BC45CFC">
+            <wp:extent cx="4535424" cy="2581703"/>
+            <wp:effectExtent l="0" t="0" r="0" b="9525"/>
+            <wp:docPr id="15" name="Picture 15"/>
+            <wp:cNvGraphicFramePr>
+              <a:graphicFrameLocks xmlns:a="http://schemas.openxmlformats.org/drawingml/2006/main" noChangeAspect="1"/>
+            </wp:cNvGraphicFramePr>
+            <a:graphic xmlns:a="http://schemas.openxmlformats.org/drawingml/2006/main">
+              <a:graphicData uri="http://schemas.openxmlformats.org/drawingml/2006/picture">
+                <pic:pic xmlns:pic="http://schemas.openxmlformats.org/drawingml/2006/picture">
+                  <pic:nvPicPr>
+                    <pic:cNvPr id="1" name=""/>
+                    <pic:cNvPicPr/>
+                  </pic:nvPicPr>
+                  <pic:blipFill>
+                    <a:blip r:embed="rId21"/>
+                    <a:stretch>
+                      <a:fillRect/>
+                    </a:stretch>
+                  </pic:blipFill>
+                  <pic:spPr>
+                    <a:xfrm>
+                      <a:off x="0" y="0"/>
+                      <a:ext cx="4541217" cy="2585001"/>
+                    </a:xfrm>
+                    <a:prstGeom prst="rect">
+                      <a:avLst/>
+                    </a:prstGeom>
+                  </pic:spPr>
+                </pic:pic>
+              </a:graphicData>
+            </a:graphic>
+          </wp:inline>
+        </w:drawing>
+      </w:r>
+    </w:p>
+    <w:p>
+      <w:pPr>
+        <w:jc w:val="center"/>
+        <w:rPr>
+          <w:rFonts w:eastAsiaTheme="minorEastAsia"/>
+        </w:rPr>
+      </w:pPr>
+    </w:p>
+    <w:p>
+      <w:pPr>
+        <w:jc w:val="both"/>
+        <w:rPr>
+          <w:rFonts w:eastAsiaTheme="minorEastAsia"/>
+        </w:rPr>
+      </w:pPr>
+      <w:r>
+        <w:rPr>
+          <w:rFonts w:eastAsiaTheme="minorEastAsia"/>
+        </w:rPr>
+        <w:t>Transverse Electro-Magnetic (TEM) Modes</w:t>
+      </w:r>
+    </w:p>
+    <w:p>
+      <w:pPr>
+        <w:jc w:val="both"/>
+        <w:rPr>
+          <w:rFonts w:eastAsiaTheme="minorEastAsia"/>
+        </w:rPr>
+      </w:pPr>
+      <w:r>
+        <w:rPr>
+          <w:rFonts w:eastAsiaTheme="minorEastAsia"/>
+        </w:rPr>
+        <w:t>Transverse electro-magnetic modes describe the shape of energy distribution in the beam cross section.</w:t>
+      </w:r>
+    </w:p>
+    <w:p>
+      <w:pPr>
+        <w:jc w:val="both"/>
+        <w:rPr>
+          <w:rFonts w:eastAsiaTheme="minorEastAsia"/>
+        </w:rPr>
+      </w:pPr>
+    </w:p>
+    <w:tbl>
+      <w:tblPr>
+        <w:tblStyle w:val="TableGrid"/>
+        <w:tblW w:w="0" w:type="auto"/>
+        <w:tblBorders>
+          <w:top w:val="none" w:sz="0" w:space="0" w:color="auto"/>
+          <w:left w:val="none" w:sz="0" w:space="0" w:color="auto"/>
+          <w:bottom w:val="none" w:sz="0" w:space="0" w:color="auto"/>
+          <w:right w:val="none" w:sz="0" w:space="0" w:color="auto"/>
+          <w:insideH w:val="none" w:sz="0" w:space="0" w:color="auto"/>
+          <w:insideV w:val="none" w:sz="0" w:space="0" w:color="auto"/>
+        </w:tblBorders>
+        <w:tblLayout w:type="fixed"/>
+        <w:tblCellMar>
+          <w:left w:w="0" w:type="dxa"/>
+        </w:tblCellMar>
+        <w:tblLook w:val="04A0" w:firstRow="1" w:lastRow="0" w:firstColumn="1" w:lastColumn="0" w:noHBand="0" w:noVBand="1"/>
+      </w:tblPr>
+      <w:tblGrid>
+        <w:gridCol w:w="4675"/>
+        <w:gridCol w:w="4675"/>
+      </w:tblGrid>
+      <w:tr>
+        <w:tc>
+          <w:tcPr>
+            <w:tcW w:w="4675" w:type="dxa"/>
+          </w:tcPr>
+          <w:p>
+            <w:pPr>
+              <w:jc w:val="both"/>
+            </w:pPr>
+            <w:r>
+              <w:rPr>
+                <w:noProof/>
+              </w:rPr>
+              <w:drawing>
+                <wp:inline distT="0" distB="0" distL="0" distR="0" wp14:anchorId="423F32B1" wp14:editId="0D889994">
+                  <wp:extent cx="2962275" cy="2220595"/>
+                  <wp:effectExtent l="0" t="0" r="9525" b="8255"/>
+                  <wp:docPr id="16" name="Picture 16"/>
+                  <wp:cNvGraphicFramePr>
+                    <a:graphicFrameLocks xmlns:a="http://schemas.openxmlformats.org/drawingml/2006/main" noChangeAspect="1"/>
+                  </wp:cNvGraphicFramePr>
+                  <a:graphic xmlns:a="http://schemas.openxmlformats.org/drawingml/2006/main">
+                    <a:graphicData uri="http://schemas.openxmlformats.org/drawingml/2006/picture">
+                      <pic:pic xmlns:pic="http://schemas.openxmlformats.org/drawingml/2006/picture">
+                        <pic:nvPicPr>
+                          <pic:cNvPr id="0" name="Picture 16"/>
+                          <pic:cNvPicPr>
+                            <a:picLocks noChangeAspect="1" noChangeArrowheads="1"/>
+                          </pic:cNvPicPr>
+                        </pic:nvPicPr>
+                        <pic:blipFill>
+                          <a:blip r:embed="rId9" cstate="print">
+                            <a:extLst>
+                              <a:ext uri="{28A0092B-C50C-407E-A947-70E740481C1C}">
+                                <a14:useLocalDpi xmlns:a14="http://schemas.microsoft.com/office/drawing/2010/main" val="0"/>
+                              </a:ext>
+                            </a:extLst>
+                          </a:blip>
+                          <a:srcRect/>
+                          <a:stretch>
+                            <a:fillRect/>
+                          </a:stretch>
+                        </pic:blipFill>
+                        <pic:spPr bwMode="auto">
+                          <a:xfrm>
+                            <a:off x="0" y="0"/>
+                            <a:ext cx="2962275" cy="2220595"/>
+                          </a:xfrm>
+                          <a:prstGeom prst="rect">
+                            <a:avLst/>
+                          </a:prstGeom>
+                          <a:noFill/>
+                          <a:ln>
+                            <a:noFill/>
+                          </a:ln>
+                        </pic:spPr>
+                      </pic:pic>
+                    </a:graphicData>
+                  </a:graphic>
+                </wp:inline>
+              </w:drawing>
+            </w:r>
+          </w:p>
+        </w:tc>
+        <w:tc>
+          <w:tcPr>
+            <w:tcW w:w="4675" w:type="dxa"/>
+          </w:tcPr>
+          <w:p>
+            <w:pPr>
+              <w:jc w:val="both"/>
+            </w:pPr>
+            <w:r>
+              <w:rPr>
+                <w:noProof/>
+              </w:rPr>
+              <w:drawing>
+                <wp:inline distT="0" distB="0" distL="0" distR="0" wp14:anchorId="4C787E1C" wp14:editId="458ACC9E">
+                  <wp:extent cx="2962275" cy="2220595"/>
+                  <wp:effectExtent l="0" t="0" r="9525" b="8255"/>
+                  <wp:docPr id="17" name="Picture 17"/>
+                  <wp:cNvGraphicFramePr>
+                    <a:graphicFrameLocks xmlns:a="http://schemas.openxmlformats.org/drawingml/2006/main" noChangeAspect="1"/>
+                  </wp:cNvGraphicFramePr>
+                  <a:graphic xmlns:a="http://schemas.openxmlformats.org/drawingml/2006/main">
+                    <a:graphicData uri="http://schemas.openxmlformats.org/drawingml/2006/picture">
+                      <pic:pic xmlns:pic="http://schemas.openxmlformats.org/drawingml/2006/picture">
+                        <pic:nvPicPr>
+                          <pic:cNvPr id="0" name="Picture 18"/>
+                          <pic:cNvPicPr>
+                            <a:picLocks noChangeAspect="1" noChangeArrowheads="1"/>
+                          </pic:cNvPicPr>
+                        </pic:nvPicPr>
+                        <pic:blipFill>
+                          <a:blip r:embed="rId10" cstate="print">
+                            <a:extLst>
+                              <a:ext uri="{28A0092B-C50C-407E-A947-70E740481C1C}">
+                                <a14:useLocalDpi xmlns:a14="http://schemas.microsoft.com/office/drawing/2010/main" val="0"/>
+                              </a:ext>
+                            </a:extLst>
+                          </a:blip>
+                          <a:srcRect/>
+                          <a:stretch>
+                            <a:fillRect/>
+                          </a:stretch>
+                        </pic:blipFill>
+                        <pic:spPr bwMode="auto">
+                          <a:xfrm>
+                            <a:off x="0" y="0"/>
+                            <a:ext cx="2962275" cy="2220595"/>
+                          </a:xfrm>
+                          <a:prstGeom prst="rect">
+                            <a:avLst/>
+                          </a:prstGeom>
+                          <a:noFill/>
+                          <a:ln>
+                            <a:noFill/>
+                          </a:ln>
+                        </pic:spPr>
+                      </pic:pic>
+                    </a:graphicData>
+                  </a:graphic>
+                </wp:inline>
+              </w:drawing>
+            </w:r>
+          </w:p>
+        </w:tc>
+      </w:tr>
+      <w:tr>
+        <w:tc>
+          <w:tcPr>
+            <w:tcW w:w="4675" w:type="dxa"/>
+          </w:tcPr>
+          <w:p>
+            <w:pPr>
+              <w:jc w:val="both"/>
+            </w:pPr>
+            <w:r>
+              <w:rPr>
+                <w:b/>
+                <w:bCs/>
+              </w:rPr>
+              <w:t>Laguerre-gaussian</w:t>
+            </w:r>
+            <w:r>
+              <w:t xml:space="preserve"> – cylindrical transverse mode patterns TEM(pl)</w:t>
+            </w:r>
+          </w:p>
+          <w:p>
+            <w:pPr>
+              <w:jc w:val="both"/>
+            </w:pPr>
+          </w:p>
+          <w:p>
+            <w:pPr>
+              <w:jc w:val="both"/>
+            </w:pPr>
+            <w:r>
+              <w:rPr>
+                <w:rStyle w:val="texhtml"/>
+                <w:i/>
+                <w:iCs/>
+              </w:rPr>
+              <w:t>p</w:t>
+            </w:r>
+            <w:r>
+              <w:t xml:space="preserve"> and </w:t>
+            </w:r>
+            <w:r>
+              <w:rPr>
+                <w:rStyle w:val="texhtml"/>
+                <w:i/>
+                <w:iCs/>
+              </w:rPr>
+              <w:t>l</w:t>
+            </w:r>
+            <w:r>
+              <w:t xml:space="preserve"> are integers labeling the radial and angular mode orders</w:t>
+            </w:r>
+          </w:p>
+        </w:tc>
+        <w:tc>
+          <w:tcPr>
+            <w:tcW w:w="4675" w:type="dxa"/>
+          </w:tcPr>
+          <w:p>
+            <w:pPr>
+              <w:jc w:val="both"/>
+            </w:pPr>
+            <w:r>
+              <w:rPr>
+                <w:b/>
+                <w:bCs/>
+              </w:rPr>
+              <w:t>Hermite-gaussian</w:t>
+            </w:r>
+            <w:r>
+              <w:t xml:space="preserve"> – Rectangular transverse mode patterns TEM(</w:t>
+            </w:r>
+            <w:proofErr w:type="spellStart"/>
+            <w:r>
+              <w:t>mn</w:t>
+            </w:r>
+            <w:proofErr w:type="spellEnd"/>
+            <w:r>
+              <w:t>)</w:t>
+            </w:r>
+          </w:p>
+          <w:p>
+            <w:pPr>
+              <w:jc w:val="both"/>
+            </w:pPr>
+          </w:p>
+          <w:p>
+            <w:pPr>
+              <w:jc w:val="both"/>
+            </w:pPr>
+            <w:r>
+              <w:rPr>
+                <w:rStyle w:val="texhtml"/>
+                <w:i/>
+                <w:iCs/>
+              </w:rPr>
+              <w:t>m</w:t>
+            </w:r>
+            <w:r>
+              <w:t xml:space="preserve"> and </w:t>
+            </w:r>
+            <w:r>
+              <w:rPr>
+                <w:rStyle w:val="texhtml"/>
+                <w:i/>
+                <w:iCs/>
+              </w:rPr>
+              <w:t>n</w:t>
+            </w:r>
+            <w:r>
+              <w:t xml:space="preserve"> being the horizontal and vertical orders of the pattern</w:t>
+            </w:r>
+          </w:p>
+        </w:tc>
+      </w:tr>
+    </w:tbl>
+    <w:p>
+      <w:pPr>
+        <w:jc w:val="both"/>
+        <w:rPr>
+          <w:rFonts w:eastAsiaTheme="minorEastAsia"/>
+        </w:rPr>
+      </w:pPr>
+    </w:p>
+    <w:p>
+      <w:pPr>
+        <w:jc w:val="both"/>
+        <w:rPr>
+          <w:rFonts w:eastAsiaTheme="minorEastAsia"/>
+        </w:rPr>
+      </w:pPr>
+    </w:p>
+    <w:p>
+      <w:pPr>
+        <w:jc w:val="both"/>
+        <w:rPr>
+          <w:rFonts w:eastAsiaTheme="minorEastAsia"/>
+        </w:rPr>
+      </w:pPr>
+    </w:p>
+    <w:p>
+      <w:pPr>
+        <w:jc w:val="both"/>
+        <w:rPr>
+          <w:rFonts w:eastAsiaTheme="minorEastAsia"/>
+        </w:rPr>
+      </w:pPr>
+    </w:p>
+    <w:p>
+      <w:pPr>
+        <w:jc w:val="both"/>
+        <w:rPr>
+          <w:rFonts w:eastAsiaTheme="minorEastAsia"/>
+        </w:rPr>
+      </w:pPr>
+    </w:p>
+    <w:p>
+      <w:pPr>
+        <w:jc w:val="both"/>
+        <w:rPr>
+          <w:rFonts w:eastAsiaTheme="minorEastAsia"/>
+        </w:rPr>
+      </w:pPr>
+      <w:r>
+        <w:rPr>
+          <w:noProof/>
+        </w:rPr>
+        <w:drawing>
+          <wp:inline distT="0" distB="0" distL="0" distR="0" wp14:anchorId="308E8E9A" wp14:editId="350EA91B">
+            <wp:extent cx="5943600" cy="2222500"/>
+            <wp:effectExtent l="0" t="0" r="0" b="6350"/>
+            <wp:docPr id="18" name="Picture 18"/>
+            <wp:cNvGraphicFramePr>
+              <a:graphicFrameLocks xmlns:a="http://schemas.openxmlformats.org/drawingml/2006/main" noChangeAspect="1"/>
+            </wp:cNvGraphicFramePr>
+            <a:graphic xmlns:a="http://schemas.openxmlformats.org/drawingml/2006/main">
+              <a:graphicData uri="http://schemas.openxmlformats.org/drawingml/2006/picture">
+                <pic:pic xmlns:pic="http://schemas.openxmlformats.org/drawingml/2006/picture">
+                  <pic:nvPicPr>
+                    <pic:cNvPr id="1" name=""/>
+                    <pic:cNvPicPr/>
+                  </pic:nvPicPr>
+                  <pic:blipFill>
+                    <a:blip r:embed="rId22"/>
+                    <a:stretch>
+                      <a:fillRect/>
+                    </a:stretch>
+                  </pic:blipFill>
+                  <pic:spPr>
+                    <a:xfrm>
+                      <a:off x="0" y="0"/>
+                      <a:ext cx="5943600" cy="2222500"/>
+                    </a:xfrm>
+                    <a:prstGeom prst="rect">
+                      <a:avLst/>
+                    </a:prstGeom>
                   </pic:spPr>
                 </pic:pic>
               </a:graphicData>
@@ -2206,6 +4449,7 @@
   <w:style w:type="paragraph" w:default="1" w:styleId="Normal">
     <w:name w:val="Normal"/>
     <w:qFormat/>
+    <w:rsid w:val="005D5405"/>
     <w:pPr>
       <w:spacing w:line="240" w:lineRule="auto"/>
       <w:jc w:val="left"/>
@@ -2299,6 +4543,16 @@
     <w:rPr>
       <w:color w:val="605E5C"/>
       <w:shd w:val="clear" w:color="auto" w:fill="E1DFDD"/>
+    </w:rPr>
+  </w:style>
+  <w:style w:type="character" w:styleId="PlaceholderText">
+    <w:name w:val="Placeholder Text"/>
+    <w:basedOn w:val="DefaultParagraphFont"/>
+    <w:uiPriority w:val="99"/>
+    <w:semiHidden/>
+    <w:rsid w:val="00E85566"/>
+    <w:rPr>
+      <w:color w:val="808080"/>
     </w:rPr>
   </w:style>
 </w:styles>

</xml_diff>

<commit_message>
+ Added gaussian (normal) distribution of random phase + currently catching IndexError when fwhm_width is empty. Need to figure out why certain random phases throw off the width calculation.
</commit_message>
<xml_diff>
--- a/_documentation/lasers.docx
+++ b/_documentation/lasers.docx
@@ -1550,19 +1550,7 @@
           <w:rPr>
             <w:rStyle w:val="Hyperlink"/>
           </w:rPr>
-          <w:t>https://www.rp-photonics.com/mode_locked_lase</w:t>
-        </w:r>
-        <w:r>
-          <w:rPr>
-            <w:rStyle w:val="Hyperlink"/>
-          </w:rPr>
-          <w:t>r</w:t>
-        </w:r>
-        <w:r>
-          <w:rPr>
-            <w:rStyle w:val="Hyperlink"/>
-          </w:rPr>
-          <w:t>s.html</w:t>
+          <w:t>https://www.rp-photonics.com/mode_locked_lasers.html</w:t>
         </w:r>
       </w:hyperlink>
     </w:p>
@@ -1575,19 +1563,7 @@
           <w:rPr>
             <w:rStyle w:val="Hyperlink"/>
           </w:rPr>
-          <w:t>https://www.rp-photonics.com/optical_reson</w:t>
-        </w:r>
-        <w:r>
-          <w:rPr>
-            <w:rStyle w:val="Hyperlink"/>
-          </w:rPr>
-          <w:t>a</w:t>
-        </w:r>
-        <w:r>
-          <w:rPr>
-            <w:rStyle w:val="Hyperlink"/>
-          </w:rPr>
-          <w:t>tors.html</w:t>
+          <w:t>https://www.rp-photonics.com/optical_resonators.html</w:t>
         </w:r>
       </w:hyperlink>
     </w:p>
@@ -2149,19 +2125,7 @@
           <w:rPr>
             <w:rStyle w:val="Hyperlink"/>
           </w:rPr>
-          <w:t>https://ocw.mit.edu/courses/electrical-engineering-and-computer-science/6-977-ultrafast-op</w:t>
-        </w:r>
-        <w:r>
-          <w:rPr>
-            <w:rStyle w:val="Hyperlink"/>
-          </w:rPr>
-          <w:t>t</w:t>
-        </w:r>
-        <w:r>
-          <w:rPr>
-            <w:rStyle w:val="Hyperlink"/>
-          </w:rPr>
-          <w:t>ics-spring-2005/lecture-notes/chapter4.pdf</w:t>
+          <w:t>https://ocw.mit.edu/courses/electrical-engineering-and-computer-science/6-977-ultrafast-optics-spring-2005/lecture-notes/chapter4.pdf</w:t>
         </w:r>
       </w:hyperlink>
     </w:p>
@@ -2238,21 +2202,7 @@
             <w:rStyle w:val="Hyperlink"/>
             <w:noProof/>
           </w:rPr>
-          <w:t>http://www.uobabylon.edu.iq/eprints/</w:t>
-        </w:r>
-        <w:r>
-          <w:rPr>
-            <w:rStyle w:val="Hyperlink"/>
-            <w:noProof/>
-          </w:rPr>
-          <w:t>p</w:t>
-        </w:r>
-        <w:r>
-          <w:rPr>
-            <w:rStyle w:val="Hyperlink"/>
-            <w:noProof/>
-          </w:rPr>
-          <w:t>ublication_2_14877_1775.pdf</w:t>
+          <w:t>http://www.uobabylon.edu.iq/eprints/publication_2_14877_1775.pdf</w:t>
         </w:r>
       </w:hyperlink>
     </w:p>
@@ -6669,7 +6619,7 @@
       <w:pPr>
         <w:jc w:val="both"/>
       </w:pPr>
-      <w:hyperlink r:id="rId35" w:history="1">
+      <w:hyperlink r:id="rId35" w:anchor="hentoo3" w:history="1">
         <w:r>
           <w:rPr>
             <w:rStyle w:val="Hyperlink"/>
@@ -6682,7 +6632,7 @@
       <w:pPr>
         <w:jc w:val="both"/>
       </w:pPr>
-      <w:hyperlink r:id="rId36" w:history="1">
+      <w:hyperlink r:id="rId36" w:anchor="hentoo1" w:history="1">
         <w:r>
           <w:rPr>
             <w:rStyle w:val="Hyperlink"/>
@@ -7093,13 +7043,7 @@
                             <w:rPr>
                               <w:rFonts w:ascii="Cambria Math" w:hAnsi="Cambria Math"/>
                             </w:rPr>
-                            <m:t xml:space="preserve"> + </m:t>
-                          </m:r>
-                          <m:r>
-                            <w:rPr>
-                              <w:rFonts w:ascii="Cambria Math" w:hAnsi="Cambria Math"/>
-                            </w:rPr>
-                            <m:t>y</m:t>
+                            <m:t xml:space="preserve"> + y</m:t>
                           </m:r>
                           <m:sSup>
                             <m:sSupPr>
@@ -7530,13 +7474,7 @@
                     <w:rPr>
                       <w:rFonts w:ascii="Cambria Math" w:hAnsi="Cambria Math"/>
                     </w:rPr>
-                    <m:t>-</m:t>
-                  </m:r>
-                  <m:r>
-                    <w:rPr>
-                      <w:rFonts w:ascii="Cambria Math" w:hAnsi="Cambria Math"/>
-                    </w:rPr>
-                    <m:t>x</m:t>
+                    <m:t>-x</m:t>
                   </m:r>
                 </m:sup>
               </m:sSup>
@@ -7678,13 +7616,7 @@
                         <w:rPr>
                           <w:rFonts w:ascii="Cambria Math" w:hAnsi="Cambria Math"/>
                         </w:rPr>
-                        <m:t>2</m:t>
-                      </m:r>
-                      <m:r>
-                        <w:rPr>
-                          <w:rFonts w:ascii="Cambria Math" w:hAnsi="Cambria Math"/>
-                        </w:rPr>
-                        <m:t>x</m:t>
+                        <m:t>2x</m:t>
                       </m:r>
                     </m:e>
                   </m:d>
@@ -7865,13 +7797,7 @@
             <w:rPr>
               <w:rFonts w:ascii="Cambria Math" w:hAnsi="Cambria Math"/>
             </w:rPr>
-            <m:t>=</m:t>
-          </m:r>
-          <m:r>
-            <w:rPr>
-              <w:rFonts w:ascii="Cambria Math" w:hAnsi="Cambria Math"/>
-            </w:rPr>
-            <m:t>1</m:t>
+            <m:t>=1</m:t>
           </m:r>
         </m:oMath>
       </m:oMathPara>
@@ -7936,13 +7862,7 @@
             <w:rPr>
               <w:rFonts w:ascii="Cambria Math" w:hAnsi="Cambria Math"/>
             </w:rPr>
-            <m:t>=2</m:t>
-          </m:r>
-          <m:r>
-            <w:rPr>
-              <w:rFonts w:ascii="Cambria Math" w:hAnsi="Cambria Math"/>
-            </w:rPr>
-            <m:t>x</m:t>
+            <m:t>=2x</m:t>
           </m:r>
         </m:oMath>
       </m:oMathPara>
@@ -8007,13 +7927,7 @@
             <w:rPr>
               <w:rFonts w:ascii="Cambria Math" w:hAnsi="Cambria Math"/>
             </w:rPr>
-            <m:t>=</m:t>
-          </m:r>
-          <m:r>
-            <w:rPr>
-              <w:rFonts w:ascii="Cambria Math" w:hAnsi="Cambria Math"/>
-            </w:rPr>
-            <m:t>4</m:t>
+            <m:t>=4</m:t>
           </m:r>
           <m:sSup>
             <m:sSupPr>
@@ -8045,13 +7959,7 @@
             <w:rPr>
               <w:rFonts w:ascii="Cambria Math" w:hAnsi="Cambria Math"/>
             </w:rPr>
-            <m:t>-</m:t>
-          </m:r>
-          <m:r>
-            <w:rPr>
-              <w:rFonts w:ascii="Cambria Math" w:hAnsi="Cambria Math"/>
-            </w:rPr>
-            <m:t>2</m:t>
+            <m:t>-2</m:t>
           </m:r>
         </m:oMath>
       </m:oMathPara>
@@ -8116,13 +8024,7 @@
             <w:rPr>
               <w:rFonts w:ascii="Cambria Math" w:hAnsi="Cambria Math"/>
             </w:rPr>
-            <m:t>=</m:t>
-          </m:r>
-          <m:r>
-            <w:rPr>
-              <w:rFonts w:ascii="Cambria Math" w:hAnsi="Cambria Math"/>
-            </w:rPr>
-            <m:t>8</m:t>
+            <m:t>=8</m:t>
           </m:r>
           <m:sSup>
             <m:sSupPr>
@@ -8154,19 +8056,7 @@
             <w:rPr>
               <w:rFonts w:ascii="Cambria Math" w:hAnsi="Cambria Math"/>
             </w:rPr>
-            <m:t>-</m:t>
-          </m:r>
-          <m:r>
-            <w:rPr>
-              <w:rFonts w:ascii="Cambria Math" w:hAnsi="Cambria Math"/>
-            </w:rPr>
-            <m:t>12</m:t>
-          </m:r>
-          <m:r>
-            <w:rPr>
-              <w:rFonts w:ascii="Cambria Math" w:hAnsi="Cambria Math"/>
-            </w:rPr>
-            <m:t>x</m:t>
+            <m:t>-12x</m:t>
           </m:r>
         </m:oMath>
       </m:oMathPara>
@@ -8231,13 +8121,7 @@
             <w:rPr>
               <w:rFonts w:ascii="Cambria Math" w:hAnsi="Cambria Math"/>
             </w:rPr>
-            <m:t>=</m:t>
-          </m:r>
-          <m:r>
-            <w:rPr>
-              <w:rFonts w:ascii="Cambria Math" w:hAnsi="Cambria Math"/>
-            </w:rPr>
-            <m:t>16</m:t>
+            <m:t>=16</m:t>
           </m:r>
           <m:sSup>
             <m:sSupPr>
@@ -8269,13 +8153,7 @@
             <w:rPr>
               <w:rFonts w:ascii="Cambria Math" w:hAnsi="Cambria Math"/>
             </w:rPr>
-            <m:t>-</m:t>
-          </m:r>
-          <m:r>
-            <w:rPr>
-              <w:rFonts w:ascii="Cambria Math" w:hAnsi="Cambria Math"/>
-            </w:rPr>
-            <m:t>48</m:t>
+            <m:t>-48</m:t>
           </m:r>
           <m:sSup>
             <m:sSupPr>
@@ -8307,13 +8185,7 @@
             <w:rPr>
               <w:rFonts w:ascii="Cambria Math" w:hAnsi="Cambria Math"/>
             </w:rPr>
-            <m:t>+</m:t>
-          </m:r>
-          <m:r>
-            <w:rPr>
-              <w:rFonts w:ascii="Cambria Math" w:hAnsi="Cambria Math"/>
-            </w:rPr>
-            <m:t>12</m:t>
+            <m:t>+12</m:t>
           </m:r>
         </m:oMath>
       </m:oMathPara>
@@ -8973,13 +8845,7 @@
                             <w:rPr>
                               <w:rFonts w:ascii="Cambria Math" w:hAnsi="Cambria Math"/>
                             </w:rPr>
-                            <m:t xml:space="preserve"> + </m:t>
-                          </m:r>
-                          <m:r>
-                            <w:rPr>
-                              <w:rFonts w:ascii="Cambria Math" w:hAnsi="Cambria Math"/>
-                            </w:rPr>
-                            <m:t>y</m:t>
+                            <m:t xml:space="preserve"> + y</m:t>
                           </m:r>
                           <m:sSup>
                             <m:sSupPr>
@@ -9456,13 +9322,7 @@
             <w:rPr>
               <w:rFonts w:ascii="Cambria Math" w:eastAsiaTheme="minorEastAsia" w:hAnsi="Cambria Math"/>
             </w:rPr>
-            <m:t xml:space="preserve"> for n&gt;</m:t>
-          </m:r>
-          <m:r>
-            <w:rPr>
-              <w:rFonts w:ascii="Cambria Math" w:eastAsiaTheme="minorEastAsia" w:hAnsi="Cambria Math"/>
-            </w:rPr>
-            <m:t>2</m:t>
+            <m:t xml:space="preserve"> for n&gt;2</m:t>
           </m:r>
         </m:oMath>
       </m:oMathPara>
@@ -9642,6 +9502,7 @@
       <w:pPr>
         <w:jc w:val="both"/>
         <w:rPr>
+          <w:rStyle w:val="Hyperlink"/>
           <w:rFonts w:eastAsiaTheme="minorEastAsia"/>
         </w:rPr>
       </w:pPr>
@@ -9652,6 +9513,737 @@
             <w:rFonts w:eastAsiaTheme="minorEastAsia"/>
           </w:rPr>
           <w:t>https://ocw.mit.edu/resources/res-6-006-video-demonstrations-in-lasers-and-optics-spring-2008/demonstrations-in-laser-fundamentals/laser-transverse-modes/</w:t>
+        </w:r>
+      </w:hyperlink>
+    </w:p>
+    <w:p>
+      <w:pPr>
+        <w:jc w:val="both"/>
+        <w:rPr>
+          <w:rStyle w:val="Hyperlink"/>
+          <w:rFonts w:eastAsiaTheme="minorEastAsia"/>
+        </w:rPr>
+      </w:pPr>
+    </w:p>
+    <w:p>
+      <w:pPr>
+        <w:jc w:val="both"/>
+        <w:rPr>
+          <w:rStyle w:val="Hyperlink"/>
+          <w:rFonts w:eastAsiaTheme="minorEastAsia"/>
+        </w:rPr>
+      </w:pPr>
+      <w:r>
+        <w:rPr>
+          <w:rStyle w:val="Hyperlink"/>
+          <w:rFonts w:eastAsiaTheme="minorEastAsia"/>
+        </w:rPr>
+        <w:t>http://research.ncku.edu.tw/re/articles/e/20081003/1.html</w:t>
+      </w:r>
+    </w:p>
+    <w:p>
+      <w:pPr>
+        <w:jc w:val="both"/>
+        <w:rPr>
+          <w:rStyle w:val="Hyperlink"/>
+          <w:rFonts w:eastAsiaTheme="minorEastAsia"/>
+        </w:rPr>
+      </w:pPr>
+    </w:p>
+    <w:p>
+      <w:pPr>
+        <w:jc w:val="both"/>
+        <w:rPr>
+          <w:rFonts w:eastAsiaTheme="minorEastAsia"/>
+        </w:rPr>
+      </w:pPr>
+      <w:r>
+        <w:rPr>
+          <w:rFonts w:eastAsiaTheme="minorEastAsia"/>
+        </w:rPr>
+        <w:t xml:space="preserve">By adjusting the azimuthal symmetry, we achieved a variety of higher-order IG </w:t>
+      </w:r>
+      <w:r>
+        <w:rPr>
+          <w:rFonts w:eastAsiaTheme="minorEastAsia"/>
+        </w:rPr>
+        <w:t>(</w:t>
+      </w:r>
+      <w:proofErr w:type="spellStart"/>
+      <w:r>
+        <w:rPr>
+          <w:rFonts w:eastAsiaTheme="minorEastAsia"/>
+        </w:rPr>
+        <w:t>ince</w:t>
+      </w:r>
+      <w:proofErr w:type="spellEnd"/>
+      <w:r>
+        <w:rPr>
+          <w:rFonts w:eastAsiaTheme="minorEastAsia"/>
+        </w:rPr>
+        <w:t xml:space="preserve">-gaussian) </w:t>
+      </w:r>
+      <w:r>
+        <w:rPr>
+          <w:rFonts w:eastAsiaTheme="minorEastAsia"/>
+        </w:rPr>
+        <w:t xml:space="preserve">mode oscillations, </w:t>
+      </w:r>
+      <w:proofErr w:type="spellStart"/>
+      <w:r>
+        <w:rPr>
+          <w:rFonts w:eastAsiaTheme="minorEastAsia"/>
+        </w:rPr>
+        <w:t>IG</w:t>
+      </w:r>
+      <w:r>
+        <w:rPr>
+          <w:rFonts w:eastAsiaTheme="minorEastAsia"/>
+          <w:vertAlign w:val="subscript"/>
+        </w:rPr>
+        <w:t>p,m</w:t>
+      </w:r>
+      <w:proofErr w:type="spellEnd"/>
+      <w:r>
+        <w:rPr>
+          <w:rFonts w:eastAsiaTheme="minorEastAsia"/>
+        </w:rPr>
+        <w:t>, where the central axis of the resonator was tilted with respect to the pump-beam axis, as shown in Fig. 1(a), in which the tilt angle was changed in the range of 0 &lt; θ &lt; 30 [</w:t>
+      </w:r>
+      <w:proofErr w:type="spellStart"/>
+      <w:r>
+        <w:rPr>
+          <w:rFonts w:eastAsiaTheme="minorEastAsia"/>
+        </w:rPr>
+        <w:t>mrad</w:t>
+      </w:r>
+      <w:proofErr w:type="spellEnd"/>
+      <w:r>
+        <w:rPr>
+          <w:rFonts w:eastAsiaTheme="minorEastAsia"/>
+        </w:rPr>
+        <w:t>]. Such a tilt of the integrated laser resonator is considered to introduce an effect equivalent to off-axis pumping with a lateral shift of 0 &lt; d &lt; 150 µm</w:t>
+      </w:r>
+      <w:r>
+        <w:rPr>
+          <w:rFonts w:eastAsiaTheme="minorEastAsia"/>
+        </w:rPr>
+        <w:t xml:space="preserve">. </w:t>
+      </w:r>
+      <w:r>
+        <w:rPr>
+          <w:rFonts w:eastAsiaTheme="minorEastAsia"/>
+        </w:rPr>
+        <w:t>In this case the mirror being tilted represents the pivot point for the mode axis.</w:t>
+      </w:r>
+    </w:p>
+    <w:p>
+      <w:pPr>
+        <w:jc w:val="both"/>
+        <w:rPr>
+          <w:rFonts w:eastAsiaTheme="minorEastAsia"/>
+        </w:rPr>
+      </w:pPr>
+    </w:p>
+    <w:p>
+      <w:pPr>
+        <w:jc w:val="both"/>
+        <w:rPr>
+          <w:rFonts w:eastAsiaTheme="minorEastAsia"/>
+        </w:rPr>
+      </w:pPr>
+      <w:r>
+        <w:rPr>
+          <w:rFonts w:eastAsiaTheme="minorEastAsia"/>
+        </w:rPr>
+        <w:t>A laser resonator will oscillate in what is called an eigen mode. This is the transverse intensity distribution</w:t>
+      </w:r>
+      <w:r>
+        <w:rPr>
+          <w:rFonts w:eastAsiaTheme="minorEastAsia"/>
+        </w:rPr>
+        <w:t xml:space="preserve"> </w:t>
+      </w:r>
+      <w:r>
+        <w:rPr>
+          <w:rFonts w:eastAsiaTheme="minorEastAsia"/>
+        </w:rPr>
+        <w:t>that occurs when a round trip through the cavity ends with</w:t>
+      </w:r>
+      <w:r>
+        <w:rPr>
+          <w:rFonts w:eastAsiaTheme="minorEastAsia"/>
+        </w:rPr>
+        <w:t xml:space="preserve"> </w:t>
+      </w:r>
+      <w:r>
+        <w:rPr>
+          <w:rFonts w:eastAsiaTheme="minorEastAsia"/>
+        </w:rPr>
+        <w:t>the same distribution (mode) with which it</w:t>
+      </w:r>
+      <w:r>
+        <w:rPr>
+          <w:rFonts w:eastAsiaTheme="minorEastAsia"/>
+        </w:rPr>
+        <w:t xml:space="preserve"> </w:t>
+      </w:r>
+      <w:r>
+        <w:rPr>
+          <w:rFonts w:eastAsiaTheme="minorEastAsia"/>
+        </w:rPr>
+        <w:t>started, except for amplitude losses due</w:t>
+      </w:r>
+      <w:r>
+        <w:rPr>
+          <w:rFonts w:eastAsiaTheme="minorEastAsia"/>
+        </w:rPr>
+        <w:t xml:space="preserve"> </w:t>
+      </w:r>
+      <w:r>
+        <w:rPr>
+          <w:rFonts w:eastAsiaTheme="minorEastAsia"/>
+        </w:rPr>
+        <w:t>to diffraction.</w:t>
+      </w:r>
+    </w:p>
+    <w:p>
+      <w:pPr>
+        <w:jc w:val="both"/>
+        <w:rPr>
+          <w:rFonts w:eastAsiaTheme="minorEastAsia"/>
+        </w:rPr>
+      </w:pPr>
+    </w:p>
+    <w:p>
+      <w:pPr>
+        <w:jc w:val="both"/>
+        <w:rPr>
+          <w:rFonts w:eastAsiaTheme="minorEastAsia"/>
+          <w:b/>
+          <w:bCs/>
+        </w:rPr>
+      </w:pPr>
+      <w:r>
+        <w:rPr>
+          <w:rFonts w:eastAsiaTheme="minorEastAsia"/>
+          <w:b/>
+          <w:bCs/>
+        </w:rPr>
+        <w:t>Fabry-Perot and LIGO</w:t>
+      </w:r>
+    </w:p>
+    <w:p>
+      <w:pPr>
+        <w:jc w:val="both"/>
+      </w:pPr>
+      <w:r>
+        <w:t xml:space="preserve">In LIGO, both </w:t>
+      </w:r>
+      <w:proofErr w:type="gramStart"/>
+      <w:r>
+        <w:t>four kilometer long</w:t>
+      </w:r>
+      <w:proofErr w:type="gramEnd"/>
+      <w:r>
+        <w:t xml:space="preserve"> arms consist of Fabry-Perot cavities. When the LIGO detector arms achieve laser power amplification, the arms are "on resonance" or "locked". A locked LIGO detector is hyper-sensitive to minute motions in its arm lengths; small mirror motions will move the optics off resonance and phase-shift light out of the interferometer arm cavities.</w:t>
+      </w:r>
+    </w:p>
+    <w:p>
+      <w:pPr>
+        <w:jc w:val="both"/>
+      </w:pPr>
+    </w:p>
+    <w:p>
+      <w:pPr>
+        <w:jc w:val="both"/>
+      </w:pPr>
+    </w:p>
+    <w:p>
+      <w:pPr>
+        <w:jc w:val="both"/>
+      </w:pPr>
+    </w:p>
+    <w:p>
+      <w:pPr>
+        <w:jc w:val="both"/>
+      </w:pPr>
+    </w:p>
+    <w:p>
+      <w:pPr>
+        <w:jc w:val="both"/>
+      </w:pPr>
+    </w:p>
+    <w:p>
+      <w:pPr>
+        <w:jc w:val="both"/>
+      </w:pPr>
+    </w:p>
+    <w:p>
+      <w:pPr>
+        <w:jc w:val="both"/>
+        <w:rPr>
+          <w:b/>
+          <w:bCs/>
+        </w:rPr>
+      </w:pPr>
+      <w:r>
+        <w:rPr>
+          <w:b/>
+          <w:bCs/>
+        </w:rPr>
+        <w:lastRenderedPageBreak/>
+        <w:t>Gaussian Beams</w:t>
+      </w:r>
+    </w:p>
+    <w:p>
+      <w:pPr>
+        <w:jc w:val="both"/>
+        <w:rPr>
+          <w:rFonts w:eastAsiaTheme="minorEastAsia"/>
+        </w:rPr>
+      </w:pPr>
+      <w:r>
+        <w:rPr>
+          <w:rFonts w:eastAsiaTheme="minorEastAsia"/>
+        </w:rPr>
+        <w:t>Diffraction at cavity mirrors creates Gaussian Spherical Waves</w:t>
+      </w:r>
+    </w:p>
+    <w:p>
+      <w:pPr>
+        <w:jc w:val="both"/>
+        <w:rPr>
+          <w:rFonts w:eastAsiaTheme="minorEastAsia"/>
+        </w:rPr>
+      </w:pPr>
+    </w:p>
+    <w:p>
+      <w:pPr>
+        <w:jc w:val="both"/>
+        <w:rPr>
+          <w:rFonts w:eastAsiaTheme="minorEastAsia"/>
+        </w:rPr>
+      </w:pPr>
+      <w:hyperlink r:id="rId44" w:history="1">
+        <w:r>
+          <w:rPr>
+            <w:rStyle w:val="Hyperlink"/>
+            <w:rFonts w:eastAsiaTheme="minorEastAsia"/>
+          </w:rPr>
+          <w:t>http://www.sfu.ca/~gchapman/e894/e894l7u.pdf</w:t>
+        </w:r>
+      </w:hyperlink>
+    </w:p>
+    <w:p>
+      <w:pPr>
+        <w:jc w:val="both"/>
+        <w:rPr>
+          <w:rFonts w:eastAsiaTheme="minorEastAsia"/>
+        </w:rPr>
+      </w:pPr>
+    </w:p>
+    <w:p>
+      <w:pPr>
+        <w:jc w:val="both"/>
+        <w:rPr>
+          <w:rFonts w:eastAsiaTheme="minorEastAsia"/>
+        </w:rPr>
+      </w:pPr>
+      <w:r>
+        <w:rPr>
+          <w:rFonts w:eastAsiaTheme="minorEastAsia"/>
+        </w:rPr>
+        <w:t>Transverse modes occur when some waves travel off axis, but within the cavity resonator. The result is phase changes in repeating paths, which can change the shape of the output. Local minimums (nulls) are generated in the output beam shape</w:t>
+      </w:r>
+      <w:r>
+        <w:rPr>
+          <w:rFonts w:eastAsiaTheme="minorEastAsia"/>
+        </w:rPr>
+        <w:t>. These artifacts can be reduced by narrowing the beam.</w:t>
+      </w:r>
+    </w:p>
+    <w:p>
+      <w:pPr>
+        <w:jc w:val="both"/>
+        <w:rPr>
+          <w:rFonts w:eastAsiaTheme="minorEastAsia"/>
+        </w:rPr>
+      </w:pPr>
+    </w:p>
+    <w:p>
+      <w:pPr>
+        <w:jc w:val="both"/>
+        <w:rPr>
+          <w:rFonts w:eastAsiaTheme="minorEastAsia"/>
+        </w:rPr>
+      </w:pPr>
+      <w:r>
+        <w:rPr>
+          <w:rFonts w:eastAsiaTheme="minorEastAsia"/>
+        </w:rPr>
+        <w:t>Lower order modes are more reproduceable with a reasonably stable laser resonation. Higher order modes require greater care.</w:t>
+      </w:r>
+    </w:p>
+    <w:p>
+      <w:pPr>
+        <w:jc w:val="both"/>
+        <w:rPr>
+          <w:rFonts w:eastAsiaTheme="minorEastAsia"/>
+        </w:rPr>
+      </w:pPr>
+    </w:p>
+    <w:tbl>
+      <w:tblPr>
+        <w:tblStyle w:val="TableGrid"/>
+        <w:tblW w:w="0" w:type="auto"/>
+        <w:tblLayout w:type="fixed"/>
+        <w:tblCellMar>
+          <w:left w:w="0" w:type="dxa"/>
+        </w:tblCellMar>
+        <w:tblLook w:val="04A0" w:firstRow="1" w:lastRow="0" w:firstColumn="1" w:lastColumn="0" w:noHBand="0" w:noVBand="1"/>
+      </w:tblPr>
+      <w:tblGrid>
+        <w:gridCol w:w="4675"/>
+        <w:gridCol w:w="4675"/>
+      </w:tblGrid>
+      <w:tr>
+        <w:tc>
+          <w:tcPr>
+            <w:tcW w:w="4675" w:type="dxa"/>
+          </w:tcPr>
+          <w:p>
+            <w:pPr>
+              <w:jc w:val="both"/>
+              <w:rPr>
+                <w:rFonts w:eastAsiaTheme="minorEastAsia"/>
+              </w:rPr>
+            </w:pPr>
+            <w:r>
+              <w:rPr>
+                <w:noProof/>
+              </w:rPr>
+              <w:drawing>
+                <wp:inline distT="0" distB="0" distL="0" distR="0" wp14:anchorId="0BFAA9A1" wp14:editId="2A4A3C43">
+                  <wp:extent cx="2900045" cy="1415415"/>
+                  <wp:effectExtent l="0" t="0" r="0" b="0"/>
+                  <wp:docPr id="20" name="Picture 20"/>
+                  <wp:cNvGraphicFramePr>
+                    <a:graphicFrameLocks xmlns:a="http://schemas.openxmlformats.org/drawingml/2006/main" noChangeAspect="1"/>
+                  </wp:cNvGraphicFramePr>
+                  <a:graphic xmlns:a="http://schemas.openxmlformats.org/drawingml/2006/main">
+                    <a:graphicData uri="http://schemas.openxmlformats.org/drawingml/2006/picture">
+                      <pic:pic xmlns:pic="http://schemas.openxmlformats.org/drawingml/2006/picture">
+                        <pic:nvPicPr>
+                          <pic:cNvPr id="1" name=""/>
+                          <pic:cNvPicPr/>
+                        </pic:nvPicPr>
+                        <pic:blipFill>
+                          <a:blip r:embed="rId45"/>
+                          <a:stretch>
+                            <a:fillRect/>
+                          </a:stretch>
+                        </pic:blipFill>
+                        <pic:spPr>
+                          <a:xfrm>
+                            <a:off x="0" y="0"/>
+                            <a:ext cx="2900045" cy="1415415"/>
+                          </a:xfrm>
+                          <a:prstGeom prst="rect">
+                            <a:avLst/>
+                          </a:prstGeom>
+                        </pic:spPr>
+                      </pic:pic>
+                    </a:graphicData>
+                  </a:graphic>
+                </wp:inline>
+              </w:drawing>
+            </w:r>
+          </w:p>
+        </w:tc>
+        <w:tc>
+          <w:tcPr>
+            <w:tcW w:w="4675" w:type="dxa"/>
+          </w:tcPr>
+          <w:p>
+            <w:pPr>
+              <w:jc w:val="both"/>
+              <w:rPr>
+                <w:rFonts w:eastAsiaTheme="minorEastAsia"/>
+              </w:rPr>
+            </w:pPr>
+          </w:p>
+        </w:tc>
+      </w:tr>
+      <w:tr>
+        <w:tc>
+          <w:tcPr>
+            <w:tcW w:w="4675" w:type="dxa"/>
+          </w:tcPr>
+          <w:p>
+            <w:pPr>
+              <w:jc w:val="both"/>
+              <w:rPr>
+                <w:rFonts w:eastAsiaTheme="minorEastAsia"/>
+              </w:rPr>
+            </w:pPr>
+            <w:r>
+              <w:rPr>
+                <w:rFonts w:eastAsiaTheme="minorEastAsia"/>
+              </w:rPr>
+              <w:t>Gaussian distribution</w:t>
+            </w:r>
+          </w:p>
+        </w:tc>
+        <w:tc>
+          <w:tcPr>
+            <w:tcW w:w="4675" w:type="dxa"/>
+          </w:tcPr>
+          <w:p>
+            <w:pPr>
+              <w:jc w:val="both"/>
+              <w:rPr>
+                <w:rFonts w:eastAsiaTheme="minorEastAsia"/>
+              </w:rPr>
+            </w:pPr>
+          </w:p>
+        </w:tc>
+      </w:tr>
+    </w:tbl>
+    <w:p>
+      <w:pPr>
+        <w:jc w:val="both"/>
+        <w:rPr>
+          <w:rFonts w:eastAsiaTheme="minorEastAsia"/>
+        </w:rPr>
+      </w:pPr>
+    </w:p>
+    <w:p>
+      <w:pPr>
+        <w:jc w:val="both"/>
+        <w:rPr>
+          <w:rFonts w:eastAsiaTheme="minorEastAsia"/>
+        </w:rPr>
+      </w:pPr>
+    </w:p>
+    <w:p>
+      <w:pPr>
+        <w:jc w:val="both"/>
+        <w:rPr>
+          <w:rFonts w:eastAsiaTheme="minorEastAsia"/>
+        </w:rPr>
+      </w:pPr>
+      <w:hyperlink r:id="rId46" w:history="1">
+        <w:r>
+          <w:rPr>
+            <w:rStyle w:val="Hyperlink"/>
+            <w:rFonts w:eastAsiaTheme="minorEastAsia"/>
+          </w:rPr>
+          <w:t>http://www.sfu.ca/~gchapman/e894/e894l2g.pdf</w:t>
+        </w:r>
+      </w:hyperlink>
+    </w:p>
+    <w:p>
+      <w:pPr>
+        <w:jc w:val="both"/>
+        <w:rPr>
+          <w:rFonts w:eastAsiaTheme="minorEastAsia"/>
+        </w:rPr>
+      </w:pPr>
+    </w:p>
+    <w:p>
+      <w:pPr>
+        <w:jc w:val="both"/>
+        <w:rPr>
+          <w:rFonts w:eastAsiaTheme="minorEastAsia"/>
+        </w:rPr>
+      </w:pPr>
+      <w:r>
+        <w:rPr>
+          <w:noProof/>
+        </w:rPr>
+        <w:lastRenderedPageBreak/>
+        <w:drawing>
+          <wp:inline distT="0" distB="0" distL="0" distR="0" wp14:anchorId="6D4C0A0B" wp14:editId="6B351FF4">
+            <wp:extent cx="5326307" cy="4114800"/>
+            <wp:effectExtent l="0" t="0" r="8255" b="0"/>
+            <wp:docPr id="24" name="Picture 24"/>
+            <wp:cNvGraphicFramePr>
+              <a:graphicFrameLocks xmlns:a="http://schemas.openxmlformats.org/drawingml/2006/main" noChangeAspect="1"/>
+            </wp:cNvGraphicFramePr>
+            <a:graphic xmlns:a="http://schemas.openxmlformats.org/drawingml/2006/main">
+              <a:graphicData uri="http://schemas.openxmlformats.org/drawingml/2006/picture">
+                <pic:pic xmlns:pic="http://schemas.openxmlformats.org/drawingml/2006/picture">
+                  <pic:nvPicPr>
+                    <pic:cNvPr id="1" name=""/>
+                    <pic:cNvPicPr/>
+                  </pic:nvPicPr>
+                  <pic:blipFill>
+                    <a:blip r:embed="rId47"/>
+                    <a:stretch>
+                      <a:fillRect/>
+                    </a:stretch>
+                  </pic:blipFill>
+                  <pic:spPr>
+                    <a:xfrm>
+                      <a:off x="0" y="0"/>
+                      <a:ext cx="5326307" cy="4114800"/>
+                    </a:xfrm>
+                    <a:prstGeom prst="rect">
+                      <a:avLst/>
+                    </a:prstGeom>
+                  </pic:spPr>
+                </pic:pic>
+              </a:graphicData>
+            </a:graphic>
+          </wp:inline>
+        </w:drawing>
+      </w:r>
+    </w:p>
+    <w:p>
+      <w:pPr>
+        <w:jc w:val="both"/>
+        <w:rPr>
+          <w:rFonts w:eastAsiaTheme="minorEastAsia"/>
+        </w:rPr>
+      </w:pPr>
+    </w:p>
+    <w:p>
+      <w:pPr>
+        <w:jc w:val="both"/>
+        <w:rPr>
+          <w:rFonts w:eastAsiaTheme="minorEastAsia"/>
+        </w:rPr>
+      </w:pPr>
+      <w:hyperlink r:id="rId48" w:history="1">
+        <w:r>
+          <w:rPr>
+            <w:rStyle w:val="Hyperlink"/>
+            <w:rFonts w:eastAsiaTheme="minorEastAsia"/>
+          </w:rPr>
+          <w:t>https://www.iap.uni-jena.de/iapmedia/de/Lecture/Physical+optics1501538400/PO16_Physical+optics+9+Gaussian+beams.pdf</w:t>
+        </w:r>
+      </w:hyperlink>
+    </w:p>
+    <w:p>
+      <w:pPr>
+        <w:jc w:val="both"/>
+        <w:rPr>
+          <w:rFonts w:eastAsiaTheme="minorEastAsia"/>
+        </w:rPr>
+      </w:pPr>
+    </w:p>
+    <w:p>
+      <w:pPr>
+        <w:jc w:val="both"/>
+        <w:rPr>
+          <w:rFonts w:eastAsiaTheme="minorEastAsia"/>
+        </w:rPr>
+      </w:pPr>
+      <w:r>
+        <w:rPr>
+          <w:noProof/>
+        </w:rPr>
+        <w:lastRenderedPageBreak/>
+        <w:drawing>
+          <wp:inline distT="0" distB="0" distL="0" distR="0" wp14:anchorId="3235DCB2" wp14:editId="40EF9D80">
+            <wp:extent cx="4933017" cy="3657600"/>
+            <wp:effectExtent l="0" t="0" r="1270" b="0"/>
+            <wp:docPr id="25" name="Picture 25"/>
+            <wp:cNvGraphicFramePr>
+              <a:graphicFrameLocks xmlns:a="http://schemas.openxmlformats.org/drawingml/2006/main" noChangeAspect="1"/>
+            </wp:cNvGraphicFramePr>
+            <a:graphic xmlns:a="http://schemas.openxmlformats.org/drawingml/2006/main">
+              <a:graphicData uri="http://schemas.openxmlformats.org/drawingml/2006/picture">
+                <pic:pic xmlns:pic="http://schemas.openxmlformats.org/drawingml/2006/picture">
+                  <pic:nvPicPr>
+                    <pic:cNvPr id="1" name=""/>
+                    <pic:cNvPicPr/>
+                  </pic:nvPicPr>
+                  <pic:blipFill>
+                    <a:blip r:embed="rId49"/>
+                    <a:stretch>
+                      <a:fillRect/>
+                    </a:stretch>
+                  </pic:blipFill>
+                  <pic:spPr>
+                    <a:xfrm>
+                      <a:off x="0" y="0"/>
+                      <a:ext cx="4933017" cy="3657600"/>
+                    </a:xfrm>
+                    <a:prstGeom prst="rect">
+                      <a:avLst/>
+                    </a:prstGeom>
+                  </pic:spPr>
+                </pic:pic>
+              </a:graphicData>
+            </a:graphic>
+          </wp:inline>
+        </w:drawing>
+      </w:r>
+    </w:p>
+    <w:p>
+      <w:pPr>
+        <w:jc w:val="both"/>
+        <w:rPr>
+          <w:rFonts w:eastAsiaTheme="minorEastAsia"/>
+        </w:rPr>
+      </w:pPr>
+      <w:r>
+        <w:rPr>
+          <w:noProof/>
+        </w:rPr>
+        <w:drawing>
+          <wp:inline distT="0" distB="0" distL="0" distR="0" wp14:anchorId="76248A16" wp14:editId="3C44EC3C">
+            <wp:extent cx="4981830" cy="3657600"/>
+            <wp:effectExtent l="0" t="0" r="9525" b="0"/>
+            <wp:docPr id="29" name="Picture 29"/>
+            <wp:cNvGraphicFramePr>
+              <a:graphicFrameLocks xmlns:a="http://schemas.openxmlformats.org/drawingml/2006/main" noChangeAspect="1"/>
+            </wp:cNvGraphicFramePr>
+            <a:graphic xmlns:a="http://schemas.openxmlformats.org/drawingml/2006/main">
+              <a:graphicData uri="http://schemas.openxmlformats.org/drawingml/2006/picture">
+                <pic:pic xmlns:pic="http://schemas.openxmlformats.org/drawingml/2006/picture">
+                  <pic:nvPicPr>
+                    <pic:cNvPr id="1" name=""/>
+                    <pic:cNvPicPr/>
+                  </pic:nvPicPr>
+                  <pic:blipFill>
+                    <a:blip r:embed="rId50"/>
+                    <a:stretch>
+                      <a:fillRect/>
+                    </a:stretch>
+                  </pic:blipFill>
+                  <pic:spPr>
+                    <a:xfrm>
+                      <a:off x="0" y="0"/>
+                      <a:ext cx="4981830" cy="3657600"/>
+                    </a:xfrm>
+                    <a:prstGeom prst="rect">
+                      <a:avLst/>
+                    </a:prstGeom>
+                  </pic:spPr>
+                </pic:pic>
+              </a:graphicData>
+            </a:graphic>
+          </wp:inline>
+        </w:drawing>
+      </w:r>
+    </w:p>
+    <w:p>
+      <w:pPr>
+        <w:jc w:val="both"/>
+        <w:rPr>
+          <w:rFonts w:eastAsiaTheme="minorEastAsia"/>
+        </w:rPr>
+      </w:pPr>
+      <w:hyperlink r:id="rId51" w:history="1">
+        <w:r>
+          <w:rPr>
+            <w:rStyle w:val="Hyperlink"/>
+            <w:rFonts w:eastAsiaTheme="minorEastAsia"/>
+          </w:rPr>
+          <w:t>https://www.iap.uni-jena.de/iapmedia/Lecture/Physical+optics1501538400/PO16_Physical+optics+10+Generalized+Beams.pdf</w:t>
         </w:r>
       </w:hyperlink>
     </w:p>

</xml_diff>

<commit_message>
+ Developing README doc
</commit_message>
<xml_diff>
--- a/_documentation/lasers.docx
+++ b/_documentation/lasers.docx
@@ -54,14 +54,7 @@
           <w:b/>
           <w:bCs/>
         </w:rPr>
-        <w:t>Certain crystals, typically doped with rare-earth ions</w:t>
-      </w:r>
-      <w:r>
-        <w:rPr>
-          <w:b/>
-          <w:bCs/>
-        </w:rPr>
-        <w:t xml:space="preserve">: </w:t>
+        <w:t xml:space="preserve">Certain crystals, typically doped with rare-earth ions: </w:t>
       </w:r>
       <w:r>
         <w:t xml:space="preserve">neodymium, ytterbium, or erbium) or transition metal ions (titanium or chromium); most often yttrium </w:t>
@@ -219,6 +212,7 @@
       <w:pPr>
         <w:jc w:val="both"/>
       </w:pPr>
+      <w:bookmarkStart w:id="0" w:name="_Hlk69739350"/>
       <w:r>
         <w:t>Population inversion is the situation where there are a greater number of atoms in their excited state than in their ground state. This principle is necessary to produce a laser because excess photon generation is desired, and this only occurs if photons are absorbed by atoms within their excited state. Conversely, if more atoms are in their ground state, photons are absorbed without emission.</w:t>
       </w:r>
@@ -259,6 +253,7 @@
         <w:t>, and this also determines how the energy is transmitted to the medium.</w:t>
       </w:r>
     </w:p>
+    <w:bookmarkEnd w:id="0"/>
     <w:p>
       <w:pPr>
         <w:jc w:val="both"/>
@@ -311,7 +306,7 @@
                           <pic:cNvPicPr/>
                         </pic:nvPicPr>
                         <pic:blipFill rotWithShape="1">
-                          <a:blip r:embed="rId5"/>
+                          <a:blip r:embed="rId7"/>
                           <a:srcRect b="55575"/>
                           <a:stretch/>
                         </pic:blipFill>
@@ -370,7 +365,7 @@
                           <pic:cNvPicPr/>
                         </pic:nvPicPr>
                         <pic:blipFill rotWithShape="1">
-                          <a:blip r:embed="rId5"/>
+                          <a:blip r:embed="rId7"/>
                           <a:srcRect t="72262"/>
                           <a:stretch/>
                         </pic:blipFill>
@@ -430,7 +425,7 @@
                           <pic:cNvPicPr/>
                         </pic:nvPicPr>
                         <pic:blipFill rotWithShape="1">
-                          <a:blip r:embed="rId5"/>
+                          <a:blip r:embed="rId7"/>
                           <a:srcRect t="44997" b="28112"/>
                           <a:stretch/>
                         </pic:blipFill>
@@ -554,13 +549,7 @@
         <w:t xml:space="preserve">The </w:t>
       </w:r>
       <w:r>
-        <w:t>ruby (</w:t>
-      </w:r>
-      <w:r>
-        <w:t>Cr3+:Al2O3)</w:t>
-      </w:r>
-      <w:r>
-        <w:t xml:space="preserve"> crystal gain medium is an example of a three-level laser used by </w:t>
+        <w:t xml:space="preserve">ruby (Cr3+:Al2O3) crystal gain medium is an example of a three-level laser used by </w:t>
       </w:r>
       <w:proofErr w:type="spellStart"/>
       <w:r>
@@ -618,7 +607,7 @@
                           </pic:cNvPicPr>
                         </pic:nvPicPr>
                         <pic:blipFill>
-                          <a:blip r:embed="rId6">
+                          <a:blip r:embed="rId8">
                             <a:extLst>
                               <a:ext uri="{28A0092B-C50C-407E-A947-70E740481C1C}">
                                 <a14:useLocalDpi xmlns:a14="http://schemas.microsoft.com/office/drawing/2010/main" val="0"/>
@@ -682,7 +671,7 @@
                           </pic:cNvPicPr>
                         </pic:nvPicPr>
                         <pic:blipFill>
-                          <a:blip r:embed="rId7">
+                          <a:blip r:embed="rId9">
                             <a:extLst>
                               <a:ext uri="{28A0092B-C50C-407E-A947-70E740481C1C}">
                                 <a14:useLocalDpi xmlns:a14="http://schemas.microsoft.com/office/drawing/2010/main" val="0"/>
@@ -879,7 +868,7 @@
                     </pic:cNvPicPr>
                   </pic:nvPicPr>
                   <pic:blipFill>
-                    <a:blip r:embed="rId8">
+                    <a:blip r:embed="rId10">
                       <a:extLst>
                         <a:ext uri="{28A0092B-C50C-407E-A947-70E740481C1C}">
                           <a14:useLocalDpi xmlns:a14="http://schemas.microsoft.com/office/drawing/2010/main" val="0"/>
@@ -1013,7 +1002,7 @@
                           </pic:cNvPicPr>
                         </pic:nvPicPr>
                         <pic:blipFill>
-                          <a:blip r:embed="rId9" cstate="print">
+                          <a:blip r:embed="rId11" cstate="print">
                             <a:extLst>
                               <a:ext uri="{28A0092B-C50C-407E-A947-70E740481C1C}">
                                 <a14:useLocalDpi xmlns:a14="http://schemas.microsoft.com/office/drawing/2010/main" val="0"/>
@@ -1076,7 +1065,7 @@
                           </pic:cNvPicPr>
                         </pic:nvPicPr>
                         <pic:blipFill>
-                          <a:blip r:embed="rId10" cstate="print">
+                          <a:blip r:embed="rId12" cstate="print">
                             <a:extLst>
                               <a:ext uri="{28A0092B-C50C-407E-A947-70E740481C1C}">
                                 <a14:useLocalDpi xmlns:a14="http://schemas.microsoft.com/office/drawing/2010/main" val="0"/>
@@ -1297,7 +1286,7 @@
                     </pic:cNvPicPr>
                   </pic:nvPicPr>
                   <pic:blipFill>
-                    <a:blip r:embed="rId11">
+                    <a:blip r:embed="rId13">
                       <a:extLst>
                         <a:ext uri="{28A0092B-C50C-407E-A947-70E740481C1C}">
                           <a14:useLocalDpi xmlns:a14="http://schemas.microsoft.com/office/drawing/2010/main" val="0"/>
@@ -1358,7 +1347,7 @@
                     </pic:cNvPicPr>
                   </pic:nvPicPr>
                   <pic:blipFill>
-                    <a:blip r:embed="rId12">
+                    <a:blip r:embed="rId14">
                       <a:extLst>
                         <a:ext uri="{28A0092B-C50C-407E-A947-70E740481C1C}">
                           <a14:useLocalDpi xmlns:a14="http://schemas.microsoft.com/office/drawing/2010/main" val="0"/>
@@ -1532,7 +1521,7 @@
       <w:pPr>
         <w:jc w:val="both"/>
       </w:pPr>
-      <w:hyperlink r:id="rId13" w:history="1">
+      <w:hyperlink r:id="rId15" w:history="1">
         <w:r>
           <w:rPr>
             <w:rStyle w:val="Hyperlink"/>
@@ -1545,7 +1534,7 @@
       <w:pPr>
         <w:jc w:val="both"/>
       </w:pPr>
-      <w:hyperlink r:id="rId14" w:history="1">
+      <w:hyperlink r:id="rId16" w:history="1">
         <w:r>
           <w:rPr>
             <w:rStyle w:val="Hyperlink"/>
@@ -1558,7 +1547,7 @@
       <w:pPr>
         <w:jc w:val="both"/>
       </w:pPr>
-      <w:hyperlink r:id="rId15" w:history="1">
+      <w:hyperlink r:id="rId17" w:history="1">
         <w:r>
           <w:rPr>
             <w:rStyle w:val="Hyperlink"/>
@@ -1611,7 +1600,7 @@
                     </pic:cNvPicPr>
                   </pic:nvPicPr>
                   <pic:blipFill>
-                    <a:blip r:embed="rId16">
+                    <a:blip r:embed="rId18">
                       <a:extLst>
                         <a:ext uri="{28A0092B-C50C-407E-A947-70E740481C1C}">
                           <a14:useLocalDpi xmlns:a14="http://schemas.microsoft.com/office/drawing/2010/main" val="0"/>
@@ -1669,7 +1658,7 @@
                     </pic:cNvPicPr>
                   </pic:nvPicPr>
                   <pic:blipFill rotWithShape="1">
-                    <a:blip r:embed="rId17">
+                    <a:blip r:embed="rId19">
                       <a:extLst>
                         <a:ext uri="{28A0092B-C50C-407E-A947-70E740481C1C}">
                           <a14:useLocalDpi xmlns:a14="http://schemas.microsoft.com/office/drawing/2010/main" val="0"/>
@@ -1725,7 +1714,7 @@
                     </pic:cNvPicPr>
                   </pic:nvPicPr>
                   <pic:blipFill>
-                    <a:blip r:embed="rId18">
+                    <a:blip r:embed="rId20">
                       <a:extLst>
                         <a:ext uri="{28A0092B-C50C-407E-A947-70E740481C1C}">
                           <a14:useLocalDpi xmlns:a14="http://schemas.microsoft.com/office/drawing/2010/main" val="0"/>
@@ -2120,7 +2109,7 @@
       <w:pPr>
         <w:jc w:val="both"/>
       </w:pPr>
-      <w:hyperlink r:id="rId19" w:history="1">
+      <w:hyperlink r:id="rId21" w:history="1">
         <w:r>
           <w:rPr>
             <w:rStyle w:val="Hyperlink"/>
@@ -2158,7 +2147,7 @@
                     <pic:cNvPicPr/>
                   </pic:nvPicPr>
                   <pic:blipFill>
-                    <a:blip r:embed="rId20"/>
+                    <a:blip r:embed="rId22"/>
                     <a:stretch>
                       <a:fillRect/>
                     </a:stretch>
@@ -2196,7 +2185,7 @@
           <w:noProof/>
         </w:rPr>
       </w:pPr>
-      <w:hyperlink r:id="rId21" w:history="1">
+      <w:hyperlink r:id="rId23" w:history="1">
         <w:r>
           <w:rPr>
             <w:rStyle w:val="Hyperlink"/>
@@ -3661,7 +3650,7 @@
                     <pic:cNvPicPr/>
                   </pic:nvPicPr>
                   <pic:blipFill>
-                    <a:blip r:embed="rId22"/>
+                    <a:blip r:embed="rId24"/>
                     <a:stretch>
                       <a:fillRect/>
                     </a:stretch>
@@ -3779,7 +3768,7 @@
                           </pic:cNvPicPr>
                         </pic:nvPicPr>
                         <pic:blipFill>
-                          <a:blip r:embed="rId9" cstate="print">
+                          <a:blip r:embed="rId11" cstate="print">
                             <a:extLst>
                               <a:ext uri="{28A0092B-C50C-407E-A947-70E740481C1C}">
                                 <a14:useLocalDpi xmlns:a14="http://schemas.microsoft.com/office/drawing/2010/main" val="0"/>
@@ -3842,7 +3831,7 @@
                           </pic:cNvPicPr>
                         </pic:nvPicPr>
                         <pic:blipFill>
-                          <a:blip r:embed="rId10" cstate="print">
+                          <a:blip r:embed="rId12" cstate="print">
                             <a:extLst>
                               <a:ext uri="{28A0092B-C50C-407E-A947-70E740481C1C}">
                                 <a14:useLocalDpi xmlns:a14="http://schemas.microsoft.com/office/drawing/2010/main" val="0"/>
@@ -4058,7 +4047,7 @@
                     <pic:cNvPicPr/>
                   </pic:nvPicPr>
                   <pic:blipFill>
-                    <a:blip r:embed="rId23"/>
+                    <a:blip r:embed="rId25"/>
                     <a:stretch>
                       <a:fillRect/>
                     </a:stretch>
@@ -5249,7 +5238,7 @@
                           <pic:cNvPicPr/>
                         </pic:nvPicPr>
                         <pic:blipFill>
-                          <a:blip r:embed="rId24"/>
+                          <a:blip r:embed="rId26"/>
                           <a:stretch>
                             <a:fillRect/>
                           </a:stretch>
@@ -5302,7 +5291,7 @@
                           <pic:cNvPicPr/>
                         </pic:nvPicPr>
                         <pic:blipFill>
-                          <a:blip r:embed="rId25"/>
+                          <a:blip r:embed="rId27"/>
                           <a:stretch>
                             <a:fillRect/>
                           </a:stretch>
@@ -5635,11 +5624,11 @@
                           <pic:cNvPicPr/>
                         </pic:nvPicPr>
                         <pic:blipFill>
-                          <a:blip r:embed="rId26">
+                          <a:blip r:embed="rId28">
                             <a:extLst>
                               <a:ext uri="{BEBA8EAE-BF5A-486C-A8C5-ECC9F3942E4B}">
                                 <a14:imgProps xmlns:a14="http://schemas.microsoft.com/office/drawing/2010/main">
-                                  <a14:imgLayer r:embed="rId27">
+                                  <a14:imgLayer r:embed="rId29">
                                     <a14:imgEffect>
                                       <a14:sharpenSoften amount="50000"/>
                                     </a14:imgEffect>
@@ -5703,11 +5692,11 @@
                           <pic:cNvPicPr/>
                         </pic:nvPicPr>
                         <pic:blipFill>
-                          <a:blip r:embed="rId28">
+                          <a:blip r:embed="rId30">
                             <a:extLst>
                               <a:ext uri="{BEBA8EAE-BF5A-486C-A8C5-ECC9F3942E4B}">
                                 <a14:imgProps xmlns:a14="http://schemas.microsoft.com/office/drawing/2010/main">
-                                  <a14:imgLayer r:embed="rId29">
+                                  <a14:imgLayer r:embed="rId31">
                                     <a14:imgEffect>
                                       <a14:sharpenSoften amount="50000"/>
                                     </a14:imgEffect>
@@ -5834,7 +5823,7 @@
           <w:rFonts w:eastAsiaTheme="minorEastAsia"/>
         </w:rPr>
       </w:pPr>
-      <w:hyperlink r:id="rId30" w:history="1">
+      <w:hyperlink r:id="rId32" w:history="1">
         <w:r>
           <w:rPr>
             <w:rStyle w:val="Hyperlink"/>
@@ -5867,7 +5856,7 @@
           <w:rFonts w:eastAsiaTheme="minorEastAsia"/>
         </w:rPr>
       </w:pPr>
-      <w:hyperlink r:id="rId31" w:history="1">
+      <w:hyperlink r:id="rId33" w:history="1">
         <w:r>
           <w:rPr>
             <w:rStyle w:val="Hyperlink"/>
@@ -5914,25 +5903,7 @@
         <w:rPr>
           <w:rFonts w:eastAsiaTheme="minorEastAsia"/>
         </w:rPr>
-        <w:t>For resonators based on spherical mirrors, the TEM00</w:t>
-      </w:r>
-      <w:r>
-        <w:rPr>
-          <w:rFonts w:eastAsiaTheme="minorEastAsia"/>
-        </w:rPr>
-        <w:t xml:space="preserve"> </w:t>
-      </w:r>
-      <w:r>
-        <w:rPr>
-          <w:rFonts w:eastAsiaTheme="minorEastAsia"/>
-        </w:rPr>
-        <w:t xml:space="preserve">mode features </w:t>
-      </w:r>
-      <w:r>
-        <w:rPr>
-          <w:rFonts w:eastAsiaTheme="minorEastAsia"/>
-        </w:rPr>
-        <w:t>a Gaussian intensity distribution.</w:t>
+        <w:t>For resonators based on spherical mirrors, the TEM00 mode features a Gaussian intensity distribution.</w:t>
       </w:r>
     </w:p>
     <w:p>
@@ -6138,7 +6109,7 @@
                     </pic:cNvPicPr>
                   </pic:nvPicPr>
                   <pic:blipFill>
-                    <a:blip r:embed="rId32">
+                    <a:blip r:embed="rId34">
                       <a:extLst>
                         <a:ext uri="{28A0092B-C50C-407E-A947-70E740481C1C}">
                           <a14:useLocalDpi xmlns:a14="http://schemas.microsoft.com/office/drawing/2010/main" val="0"/>
@@ -6185,7 +6156,7 @@
           <w:rFonts w:eastAsiaTheme="minorEastAsia"/>
         </w:rPr>
       </w:pPr>
-      <w:hyperlink r:id="rId33" w:history="1">
+      <w:hyperlink r:id="rId35" w:history="1">
         <w:r>
           <w:rPr>
             <w:rStyle w:val="Hyperlink"/>
@@ -6425,19 +6396,7 @@
         <w:rPr>
           <w:rFonts w:eastAsiaTheme="minorEastAsia"/>
         </w:rPr>
-        <w:t xml:space="preserve">The transverse electromagnetic mode (TEM) structure of a laser beam describes the power distribution </w:t>
-      </w:r>
-      <w:r>
-        <w:rPr>
-          <w:rFonts w:eastAsiaTheme="minorEastAsia"/>
-        </w:rPr>
-        <w:t xml:space="preserve">(power) </w:t>
-      </w:r>
-      <w:r>
-        <w:rPr>
-          <w:rFonts w:eastAsiaTheme="minorEastAsia"/>
-        </w:rPr>
-        <w:t>across the beam.</w:t>
+        <w:t>The transverse electromagnetic mode (TEM) structure of a laser beam describes the power distribution (power) across the beam.</w:t>
       </w:r>
     </w:p>
     <w:p>
@@ -6469,16 +6428,94 @@
         <w:jc w:val="both"/>
       </w:pPr>
       <w:r>
-        <w:t>long narrow bores ensure single beam TEM00 while wi</w:t>
-      </w:r>
-      <w:r>
-        <w:t xml:space="preserve">de bore </w:t>
-      </w:r>
-      <w:r>
-        <w:t xml:space="preserve">ensure </w:t>
-      </w:r>
-      <w:r>
-        <w:t>multiple sub-beams emerge from the same cavity in two dimensions</w:t>
+        <w:t>long narrow bores ensure single beam TEM00 while wide bore ensure multiple sub-beams emerge from the same cavity in two dimensions.</w:t>
+      </w:r>
+    </w:p>
+    <w:p>
+      <w:pPr>
+        <w:jc w:val="both"/>
+      </w:pPr>
+    </w:p>
+    <w:p>
+      <w:pPr>
+        <w:jc w:val="both"/>
+      </w:pPr>
+      <w:r>
+        <w:t>Laser modes are the eigen-modes of a laser resonator: only specific distributions of electro-magnetic field can "resonate" in each resonator.</w:t>
+      </w:r>
+    </w:p>
+    <w:p>
+      <w:pPr>
+        <w:jc w:val="both"/>
+      </w:pPr>
+    </w:p>
+    <w:p>
+      <w:pPr>
+        <w:jc w:val="both"/>
+      </w:pPr>
+      <w:r>
+        <w:t xml:space="preserve">Laser modes are described by 3 indices m, n, q where q is the longitudinal mode of the laser. </w:t>
+      </w:r>
+    </w:p>
+    <w:p>
+      <w:pPr>
+        <w:jc w:val="both"/>
+      </w:pPr>
+    </w:p>
+    <w:p>
+      <w:pPr>
+        <w:jc w:val="both"/>
+      </w:pPr>
+      <w:r>
+        <w:t>A laser beam is typically the superposition of several modes. The fundamental mode is nearly always generated because it requires high gain and low losses close to the axis of the resonator (furthest from the cavity walls).</w:t>
+      </w:r>
+    </w:p>
+    <w:p>
+      <w:pPr>
+        <w:jc w:val="both"/>
+      </w:pPr>
+    </w:p>
+    <w:p>
+      <w:pPr>
+        <w:jc w:val="both"/>
+      </w:pPr>
+      <w:r>
+        <w:t>The number of longitudinal modes generated by a laser depends on how many longitudinal modes of the laser's resonator can fit within the gain bandwidth of the active medium.</w:t>
+      </w:r>
+    </w:p>
+    <w:p>
+      <w:pPr>
+        <w:jc w:val="both"/>
+      </w:pPr>
+    </w:p>
+    <w:p>
+      <w:pPr>
+        <w:jc w:val="both"/>
+      </w:pPr>
+      <w:r>
+        <w:t xml:space="preserve">Transverse modes manifest themselves as the spatial intensity distribution in the cross-section of the beam, the longitudinal modes define the </w:t>
+      </w:r>
+      <w:r>
+        <w:rPr>
+          <w:rStyle w:val="Emphasis"/>
+        </w:rPr>
+        <w:t>frequency</w:t>
+      </w:r>
+      <w:r>
+        <w:t xml:space="preserve"> composition of the beam.</w:t>
+      </w:r>
+    </w:p>
+    <w:p>
+      <w:pPr>
+        <w:jc w:val="both"/>
+      </w:pPr>
+    </w:p>
+    <w:p>
+      <w:pPr>
+        <w:jc w:val="both"/>
+      </w:pPr>
+      <w:r>
+        <w:t>Transverse modes are created by the width of the cavity, which enables diagonal modes to develop</w:t>
       </w:r>
       <w:r>
         <w:t>.</w:t>
@@ -6494,96 +6531,6 @@
         <w:jc w:val="both"/>
       </w:pPr>
       <w:r>
-        <w:t>Laser modes are the eigen-modes of a laser resonator: only specific distributions of electro-magnetic field can "resonate" in each resonator.</w:t>
-      </w:r>
-    </w:p>
-    <w:p>
-      <w:pPr>
-        <w:jc w:val="both"/>
-      </w:pPr>
-    </w:p>
-    <w:p>
-      <w:pPr>
-        <w:jc w:val="both"/>
-      </w:pPr>
-      <w:r>
-        <w:t xml:space="preserve">Laser modes are described by 3 indices m, n, q where q is the longitudinal mode of the laser. </w:t>
-      </w:r>
-    </w:p>
-    <w:p>
-      <w:pPr>
-        <w:jc w:val="both"/>
-      </w:pPr>
-    </w:p>
-    <w:p>
-      <w:pPr>
-        <w:jc w:val="both"/>
-      </w:pPr>
-      <w:r>
-        <w:t>A laser beam is typically the superposition of several modes. The fundamental mode is nearly always generated because it requires high gain and low losses close to the axis of the resonator (furthest from the cavity walls).</w:t>
-      </w:r>
-    </w:p>
-    <w:p>
-      <w:pPr>
-        <w:jc w:val="both"/>
-      </w:pPr>
-    </w:p>
-    <w:p>
-      <w:pPr>
-        <w:jc w:val="both"/>
-      </w:pPr>
-      <w:r>
-        <w:t>The number of longitudinal modes generated by a laser depends on how many longitudinal modes of the laser's resonator can fit within the gain bandwidth of the active medium.</w:t>
-      </w:r>
-    </w:p>
-    <w:p>
-      <w:pPr>
-        <w:jc w:val="both"/>
-      </w:pPr>
-    </w:p>
-    <w:p>
-      <w:pPr>
-        <w:jc w:val="both"/>
-      </w:pPr>
-      <w:r>
-        <w:t xml:space="preserve">Transverse modes manifest themselves as the spatial intensity distribution in the cross-section of the beam, the longitudinal modes define the </w:t>
-      </w:r>
-      <w:r>
-        <w:rPr>
-          <w:rStyle w:val="Emphasis"/>
-        </w:rPr>
-        <w:t>frequency</w:t>
-      </w:r>
-      <w:r>
-        <w:t xml:space="preserve"> composition of the beam.</w:t>
-      </w:r>
-    </w:p>
-    <w:p>
-      <w:pPr>
-        <w:jc w:val="both"/>
-      </w:pPr>
-    </w:p>
-    <w:p>
-      <w:pPr>
-        <w:jc w:val="both"/>
-      </w:pPr>
-      <w:r>
-        <w:t>Transverse modes are created by the width of the cavity, which enables diagonal modes to develop</w:t>
-      </w:r>
-      <w:r>
-        <w:t>.</w:t>
-      </w:r>
-    </w:p>
-    <w:p>
-      <w:pPr>
-        <w:jc w:val="both"/>
-      </w:pPr>
-    </w:p>
-    <w:p>
-      <w:pPr>
-        <w:jc w:val="both"/>
-      </w:pPr>
-      <w:r>
         <w:t>The transverse structure of either rectangular, cylindrical, or a mix of these symmetries is defined by the shape of the mirror (rectangular or circular).</w:t>
       </w:r>
     </w:p>
@@ -6596,7 +6543,7 @@
       <w:pPr>
         <w:jc w:val="both"/>
       </w:pPr>
-      <w:hyperlink r:id="rId34" w:history="1">
+      <w:hyperlink r:id="rId36" w:history="1">
         <w:r>
           <w:rPr>
             <w:rStyle w:val="Hyperlink"/>
@@ -6619,7 +6566,7 @@
       <w:pPr>
         <w:jc w:val="both"/>
       </w:pPr>
-      <w:hyperlink r:id="rId35" w:anchor="hentoo3" w:history="1">
+      <w:hyperlink r:id="rId37" w:anchor="hentoo3" w:history="1">
         <w:r>
           <w:rPr>
             <w:rStyle w:val="Hyperlink"/>
@@ -6632,7 +6579,7 @@
       <w:pPr>
         <w:jc w:val="both"/>
       </w:pPr>
-      <w:hyperlink r:id="rId36" w:anchor="hentoo1" w:history="1">
+      <w:hyperlink r:id="rId38" w:anchor="hentoo1" w:history="1">
         <w:r>
           <w:rPr>
             <w:rStyle w:val="Hyperlink"/>
@@ -6666,7 +6613,7 @@
       <w:pPr>
         <w:jc w:val="both"/>
       </w:pPr>
-      <w:hyperlink r:id="rId37" w:history="1">
+      <w:hyperlink r:id="rId39" w:history="1">
         <w:r>
           <w:rPr>
             <w:rStyle w:val="Hyperlink"/>
@@ -6770,7 +6717,7 @@
       <w:pPr>
         <w:jc w:val="both"/>
       </w:pPr>
-      <w:hyperlink r:id="rId38" w:history="1">
+      <w:hyperlink r:id="rId40" w:history="1">
         <w:r>
           <w:rPr>
             <w:rStyle w:val="Hyperlink"/>
@@ -6788,7 +6735,7 @@
       <w:pPr>
         <w:jc w:val="both"/>
       </w:pPr>
-      <w:hyperlink r:id="rId39" w:history="1">
+      <w:hyperlink r:id="rId41" w:history="1">
         <w:r>
           <w:rPr>
             <w:rStyle w:val="Hyperlink"/>
@@ -6806,7 +6753,7 @@
       <w:pPr>
         <w:jc w:val="both"/>
       </w:pPr>
-      <w:hyperlink r:id="rId40" w:history="1">
+      <w:hyperlink r:id="rId42" w:history="1">
         <w:r>
           <w:rPr>
             <w:rStyle w:val="Hyperlink"/>
@@ -7713,13 +7660,7 @@
         <w:rPr>
           <w:rFonts w:eastAsiaTheme="minorEastAsia"/>
         </w:rPr>
-        <w:t>probabilist</w:t>
-      </w:r>
-      <w:r>
-        <w:rPr>
-          <w:rFonts w:eastAsiaTheme="minorEastAsia"/>
-        </w:rPr>
-        <w:t>’s</w:t>
+        <w:t>probabilist’s</w:t>
       </w:r>
       <w:proofErr w:type="spellEnd"/>
       <w:r>
@@ -9153,13 +9094,7 @@
         <w:rPr>
           <w:rFonts w:eastAsiaTheme="minorEastAsia"/>
         </w:rPr>
-        <w:t>The sequence of Hermite polynomials satisfies recursion</w:t>
-      </w:r>
-      <w:r>
-        <w:rPr>
-          <w:rFonts w:eastAsiaTheme="minorEastAsia"/>
-        </w:rPr>
-        <w:t xml:space="preserve"> where:</w:t>
+        <w:t>The sequence of Hermite polynomials satisfies recursion where:</w:t>
       </w:r>
     </w:p>
     <w:p>
@@ -9365,7 +9300,7 @@
                     <pic:cNvPicPr/>
                   </pic:nvPicPr>
                   <pic:blipFill>
-                    <a:blip r:embed="rId41"/>
+                    <a:blip r:embed="rId43"/>
                     <a:stretch>
                       <a:fillRect/>
                     </a:stretch>
@@ -9480,7 +9415,7 @@
           <w:rFonts w:eastAsiaTheme="minorEastAsia"/>
         </w:rPr>
       </w:pPr>
-      <w:hyperlink r:id="rId42" w:history="1">
+      <w:hyperlink r:id="rId44" w:history="1">
         <w:r>
           <w:rPr>
             <w:rStyle w:val="Hyperlink"/>
@@ -9506,7 +9441,7 @@
           <w:rFonts w:eastAsiaTheme="minorEastAsia"/>
         </w:rPr>
       </w:pPr>
-      <w:hyperlink r:id="rId43" w:history="1">
+      <w:hyperlink r:id="rId45" w:history="1">
         <w:r>
           <w:rPr>
             <w:rStyle w:val="Hyperlink"/>
@@ -9561,13 +9496,7 @@
         <w:rPr>
           <w:rFonts w:eastAsiaTheme="minorEastAsia"/>
         </w:rPr>
-        <w:t xml:space="preserve">By adjusting the azimuthal symmetry, we achieved a variety of higher-order IG </w:t>
-      </w:r>
-      <w:r>
-        <w:rPr>
-          <w:rFonts w:eastAsiaTheme="minorEastAsia"/>
-        </w:rPr>
-        <w:t>(</w:t>
+        <w:t>By adjusting the azimuthal symmetry, we achieved a variety of higher-order IG (</w:t>
       </w:r>
       <w:proofErr w:type="spellStart"/>
       <w:r>
@@ -9581,13 +9510,7 @@
         <w:rPr>
           <w:rFonts w:eastAsiaTheme="minorEastAsia"/>
         </w:rPr>
-        <w:t xml:space="preserve">-gaussian) </w:t>
-      </w:r>
-      <w:r>
-        <w:rPr>
-          <w:rFonts w:eastAsiaTheme="minorEastAsia"/>
-        </w:rPr>
-        <w:t xml:space="preserve">mode oscillations, </w:t>
+        <w:t xml:space="preserve">-gaussian) mode oscillations, </w:t>
       </w:r>
       <w:proofErr w:type="spellStart"/>
       <w:r>
@@ -9628,83 +9551,29 @@
         <w:rPr>
           <w:rFonts w:eastAsiaTheme="minorEastAsia"/>
         </w:rPr>
-        <w:t xml:space="preserve">. </w:t>
-      </w:r>
-      <w:r>
-        <w:rPr>
-          <w:rFonts w:eastAsiaTheme="minorEastAsia"/>
-        </w:rPr>
-        <w:t>In this case the mirror being tilted represents the pivot point for the mode axis.</w:t>
-      </w:r>
-    </w:p>
-    <w:p>
-      <w:pPr>
-        <w:jc w:val="both"/>
-        <w:rPr>
-          <w:rFonts w:eastAsiaTheme="minorEastAsia"/>
-        </w:rPr>
-      </w:pPr>
-    </w:p>
-    <w:p>
-      <w:pPr>
-        <w:jc w:val="both"/>
-        <w:rPr>
-          <w:rFonts w:eastAsiaTheme="minorEastAsia"/>
-        </w:rPr>
-      </w:pPr>
-      <w:r>
-        <w:rPr>
-          <w:rFonts w:eastAsiaTheme="minorEastAsia"/>
-        </w:rPr>
-        <w:t>A laser resonator will oscillate in what is called an eigen mode. This is the transverse intensity distribution</w:t>
-      </w:r>
-      <w:r>
-        <w:rPr>
-          <w:rFonts w:eastAsiaTheme="minorEastAsia"/>
-        </w:rPr>
-        <w:t xml:space="preserve"> </w:t>
-      </w:r>
-      <w:r>
-        <w:rPr>
-          <w:rFonts w:eastAsiaTheme="minorEastAsia"/>
-        </w:rPr>
-        <w:t>that occurs when a round trip through the cavity ends with</w:t>
-      </w:r>
-      <w:r>
-        <w:rPr>
-          <w:rFonts w:eastAsiaTheme="minorEastAsia"/>
-        </w:rPr>
-        <w:t xml:space="preserve"> </w:t>
-      </w:r>
-      <w:r>
-        <w:rPr>
-          <w:rFonts w:eastAsiaTheme="minorEastAsia"/>
-        </w:rPr>
-        <w:t>the same distribution (mode) with which it</w:t>
-      </w:r>
-      <w:r>
-        <w:rPr>
-          <w:rFonts w:eastAsiaTheme="minorEastAsia"/>
-        </w:rPr>
-        <w:t xml:space="preserve"> </w:t>
-      </w:r>
-      <w:r>
-        <w:rPr>
-          <w:rFonts w:eastAsiaTheme="minorEastAsia"/>
-        </w:rPr>
-        <w:t>started, except for amplitude losses due</w:t>
-      </w:r>
-      <w:r>
-        <w:rPr>
-          <w:rFonts w:eastAsiaTheme="minorEastAsia"/>
-        </w:rPr>
-        <w:t xml:space="preserve"> </w:t>
-      </w:r>
-      <w:r>
-        <w:rPr>
-          <w:rFonts w:eastAsiaTheme="minorEastAsia"/>
-        </w:rPr>
-        <w:t>to diffraction.</w:t>
+        <w:t>. In this case the mirror being tilted represents the pivot point for the mode axis.</w:t>
+      </w:r>
+    </w:p>
+    <w:p>
+      <w:pPr>
+        <w:jc w:val="both"/>
+        <w:rPr>
+          <w:rFonts w:eastAsiaTheme="minorEastAsia"/>
+        </w:rPr>
+      </w:pPr>
+    </w:p>
+    <w:p>
+      <w:pPr>
+        <w:jc w:val="both"/>
+        <w:rPr>
+          <w:rFonts w:eastAsiaTheme="minorEastAsia"/>
+        </w:rPr>
+      </w:pPr>
+      <w:r>
+        <w:rPr>
+          <w:rFonts w:eastAsiaTheme="minorEastAsia"/>
+        </w:rPr>
+        <w:t>A laser resonator will oscillate in what is called an eigen mode. This is the transverse intensity distribution that occurs when a round trip through the cavity ends with the same distribution (mode) with which it started, except for amplitude losses due to diffraction.</w:t>
       </w:r>
     </w:p>
     <w:p>
@@ -9825,7 +9694,7 @@
           <w:rFonts w:eastAsiaTheme="minorEastAsia"/>
         </w:rPr>
       </w:pPr>
-      <w:hyperlink r:id="rId44" w:history="1">
+      <w:hyperlink r:id="rId46" w:history="1">
         <w:r>
           <w:rPr>
             <w:rStyle w:val="Hyperlink"/>
@@ -9939,7 +9808,7 @@
                           <pic:cNvPicPr/>
                         </pic:nvPicPr>
                         <pic:blipFill>
-                          <a:blip r:embed="rId45"/>
+                          <a:blip r:embed="rId47"/>
                           <a:stretch>
                             <a:fillRect/>
                           </a:stretch>
@@ -10033,7 +9902,7 @@
           <w:rFonts w:eastAsiaTheme="minorEastAsia"/>
         </w:rPr>
       </w:pPr>
-      <w:hyperlink r:id="rId46" w:history="1">
+      <w:hyperlink r:id="rId48" w:history="1">
         <w:r>
           <w:rPr>
             <w:rStyle w:val="Hyperlink"/>
@@ -10068,88 +9937,6 @@
             <wp:extent cx="5326307" cy="4114800"/>
             <wp:effectExtent l="0" t="0" r="8255" b="0"/>
             <wp:docPr id="24" name="Picture 24"/>
-            <wp:cNvGraphicFramePr>
-              <a:graphicFrameLocks xmlns:a="http://schemas.openxmlformats.org/drawingml/2006/main" noChangeAspect="1"/>
-            </wp:cNvGraphicFramePr>
-            <a:graphic xmlns:a="http://schemas.openxmlformats.org/drawingml/2006/main">
-              <a:graphicData uri="http://schemas.openxmlformats.org/drawingml/2006/picture">
-                <pic:pic xmlns:pic="http://schemas.openxmlformats.org/drawingml/2006/picture">
-                  <pic:nvPicPr>
-                    <pic:cNvPr id="1" name=""/>
-                    <pic:cNvPicPr/>
-                  </pic:nvPicPr>
-                  <pic:blipFill>
-                    <a:blip r:embed="rId47"/>
-                    <a:stretch>
-                      <a:fillRect/>
-                    </a:stretch>
-                  </pic:blipFill>
-                  <pic:spPr>
-                    <a:xfrm>
-                      <a:off x="0" y="0"/>
-                      <a:ext cx="5326307" cy="4114800"/>
-                    </a:xfrm>
-                    <a:prstGeom prst="rect">
-                      <a:avLst/>
-                    </a:prstGeom>
-                  </pic:spPr>
-                </pic:pic>
-              </a:graphicData>
-            </a:graphic>
-          </wp:inline>
-        </w:drawing>
-      </w:r>
-    </w:p>
-    <w:p>
-      <w:pPr>
-        <w:jc w:val="both"/>
-        <w:rPr>
-          <w:rFonts w:eastAsiaTheme="minorEastAsia"/>
-        </w:rPr>
-      </w:pPr>
-    </w:p>
-    <w:p>
-      <w:pPr>
-        <w:jc w:val="both"/>
-        <w:rPr>
-          <w:rFonts w:eastAsiaTheme="minorEastAsia"/>
-        </w:rPr>
-      </w:pPr>
-      <w:hyperlink r:id="rId48" w:history="1">
-        <w:r>
-          <w:rPr>
-            <w:rStyle w:val="Hyperlink"/>
-            <w:rFonts w:eastAsiaTheme="minorEastAsia"/>
-          </w:rPr>
-          <w:t>https://www.iap.uni-jena.de/iapmedia/de/Lecture/Physical+optics1501538400/PO16_Physical+optics+9+Gaussian+beams.pdf</w:t>
-        </w:r>
-      </w:hyperlink>
-    </w:p>
-    <w:p>
-      <w:pPr>
-        <w:jc w:val="both"/>
-        <w:rPr>
-          <w:rFonts w:eastAsiaTheme="minorEastAsia"/>
-        </w:rPr>
-      </w:pPr>
-    </w:p>
-    <w:p>
-      <w:pPr>
-        <w:jc w:val="both"/>
-        <w:rPr>
-          <w:rFonts w:eastAsiaTheme="minorEastAsia"/>
-        </w:rPr>
-      </w:pPr>
-      <w:r>
-        <w:rPr>
-          <w:noProof/>
-        </w:rPr>
-        <w:lastRenderedPageBreak/>
-        <w:drawing>
-          <wp:inline distT="0" distB="0" distL="0" distR="0" wp14:anchorId="3235DCB2" wp14:editId="40EF9D80">
-            <wp:extent cx="4933017" cy="3657600"/>
-            <wp:effectExtent l="0" t="0" r="1270" b="0"/>
-            <wp:docPr id="25" name="Picture 25"/>
             <wp:cNvGraphicFramePr>
               <a:graphicFrameLocks xmlns:a="http://schemas.openxmlformats.org/drawingml/2006/main" noChangeAspect="1"/>
             </wp:cNvGraphicFramePr>
@@ -10169,6 +9956,88 @@
                   <pic:spPr>
                     <a:xfrm>
                       <a:off x="0" y="0"/>
+                      <a:ext cx="5326307" cy="4114800"/>
+                    </a:xfrm>
+                    <a:prstGeom prst="rect">
+                      <a:avLst/>
+                    </a:prstGeom>
+                  </pic:spPr>
+                </pic:pic>
+              </a:graphicData>
+            </a:graphic>
+          </wp:inline>
+        </w:drawing>
+      </w:r>
+    </w:p>
+    <w:p>
+      <w:pPr>
+        <w:jc w:val="both"/>
+        <w:rPr>
+          <w:rFonts w:eastAsiaTheme="minorEastAsia"/>
+        </w:rPr>
+      </w:pPr>
+    </w:p>
+    <w:p>
+      <w:pPr>
+        <w:jc w:val="both"/>
+        <w:rPr>
+          <w:rFonts w:eastAsiaTheme="minorEastAsia"/>
+        </w:rPr>
+      </w:pPr>
+      <w:hyperlink r:id="rId50" w:history="1">
+        <w:r>
+          <w:rPr>
+            <w:rStyle w:val="Hyperlink"/>
+            <w:rFonts w:eastAsiaTheme="minorEastAsia"/>
+          </w:rPr>
+          <w:t>https://www.iap.uni-jena.de/iapmedia/de/Lecture/Physical+optics1501538400/PO16_Physical+optics+9+Gaussian+beams.pdf</w:t>
+        </w:r>
+      </w:hyperlink>
+    </w:p>
+    <w:p>
+      <w:pPr>
+        <w:jc w:val="both"/>
+        <w:rPr>
+          <w:rFonts w:eastAsiaTheme="minorEastAsia"/>
+        </w:rPr>
+      </w:pPr>
+    </w:p>
+    <w:p>
+      <w:pPr>
+        <w:jc w:val="both"/>
+        <w:rPr>
+          <w:rFonts w:eastAsiaTheme="minorEastAsia"/>
+        </w:rPr>
+      </w:pPr>
+      <w:r>
+        <w:rPr>
+          <w:noProof/>
+        </w:rPr>
+        <w:lastRenderedPageBreak/>
+        <w:drawing>
+          <wp:inline distT="0" distB="0" distL="0" distR="0" wp14:anchorId="3235DCB2" wp14:editId="40EF9D80">
+            <wp:extent cx="4933017" cy="3657600"/>
+            <wp:effectExtent l="0" t="0" r="1270" b="0"/>
+            <wp:docPr id="25" name="Picture 25"/>
+            <wp:cNvGraphicFramePr>
+              <a:graphicFrameLocks xmlns:a="http://schemas.openxmlformats.org/drawingml/2006/main" noChangeAspect="1"/>
+            </wp:cNvGraphicFramePr>
+            <a:graphic xmlns:a="http://schemas.openxmlformats.org/drawingml/2006/main">
+              <a:graphicData uri="http://schemas.openxmlformats.org/drawingml/2006/picture">
+                <pic:pic xmlns:pic="http://schemas.openxmlformats.org/drawingml/2006/picture">
+                  <pic:nvPicPr>
+                    <pic:cNvPr id="1" name=""/>
+                    <pic:cNvPicPr/>
+                  </pic:nvPicPr>
+                  <pic:blipFill>
+                    <a:blip r:embed="rId51"/>
+                    <a:stretch>
+                      <a:fillRect/>
+                    </a:stretch>
+                  </pic:blipFill>
+                  <pic:spPr>
+                    <a:xfrm>
+                      <a:off x="0" y="0"/>
                       <a:ext cx="4933017" cy="3657600"/>
                     </a:xfrm>
                     <a:prstGeom prst="rect">
@@ -10209,7 +10078,7 @@
                     <pic:cNvPicPr/>
                   </pic:nvPicPr>
                   <pic:blipFill>
-                    <a:blip r:embed="rId50"/>
+                    <a:blip r:embed="rId52"/>
                     <a:stretch>
                       <a:fillRect/>
                     </a:stretch>
@@ -10237,7 +10106,7 @@
           <w:rFonts w:eastAsiaTheme="minorEastAsia"/>
         </w:rPr>
       </w:pPr>
-      <w:hyperlink r:id="rId51" w:history="1">
+      <w:hyperlink r:id="rId53" w:history="1">
         <w:r>
           <w:rPr>
             <w:rStyle w:val="Hyperlink"/>
@@ -10263,6 +10132,2134 @@
         </w:rPr>
       </w:pPr>
     </w:p>
+    <w:p>
+      <w:pPr>
+        <w:pBdr>
+          <w:bottom w:val="single" w:sz="6" w:space="1" w:color="auto"/>
+        </w:pBdr>
+        <w:jc w:val="both"/>
+        <w:rPr>
+          <w:rFonts w:eastAsiaTheme="minorEastAsia"/>
+        </w:rPr>
+      </w:pPr>
+      <w:r>
+        <w:rPr>
+          <w:rFonts w:eastAsiaTheme="minorEastAsia"/>
+        </w:rPr>
+        <w:lastRenderedPageBreak/>
+        <w:t>Transverse Modes</w:t>
+      </w:r>
+    </w:p>
+    <w:p>
+      <w:pPr>
+        <w:jc w:val="both"/>
+        <w:rPr>
+          <w:rFonts w:eastAsiaTheme="minorEastAsia"/>
+        </w:rPr>
+      </w:pPr>
+      <w:hyperlink r:id="rId54" w:history="1">
+        <w:r>
+          <w:rPr>
+            <w:rStyle w:val="Hyperlink"/>
+            <w:rFonts w:eastAsiaTheme="minorEastAsia"/>
+          </w:rPr>
+          <w:t>http://etd.fcla.edu/CF/CFE0005754/Anderson-Dissertation-final.pdf</w:t>
+        </w:r>
+      </w:hyperlink>
+    </w:p>
+    <w:p>
+      <w:pPr>
+        <w:jc w:val="both"/>
+        <w:rPr>
+          <w:rFonts w:eastAsiaTheme="minorEastAsia"/>
+        </w:rPr>
+      </w:pPr>
+    </w:p>
+    <w:p>
+      <w:pPr>
+        <w:jc w:val="both"/>
+        <w:rPr>
+          <w:rFonts w:eastAsiaTheme="minorEastAsia"/>
+        </w:rPr>
+      </w:pPr>
+      <w:r>
+        <w:rPr>
+          <w:rFonts w:eastAsiaTheme="minorEastAsia"/>
+        </w:rPr>
+        <w:t>Spatial filtering using an aperture has been the standard method of transverse mode selection.</w:t>
+      </w:r>
+    </w:p>
+    <w:p>
+      <w:pPr>
+        <w:jc w:val="both"/>
+        <w:rPr>
+          <w:rFonts w:eastAsiaTheme="minorEastAsia"/>
+        </w:rPr>
+      </w:pPr>
+    </w:p>
+    <w:p>
+      <w:pPr>
+        <w:jc w:val="both"/>
+        <w:rPr>
+          <w:rFonts w:eastAsiaTheme="minorEastAsia"/>
+        </w:rPr>
+      </w:pPr>
+      <w:r>
+        <w:rPr>
+          <w:rFonts w:eastAsiaTheme="minorEastAsia"/>
+        </w:rPr>
+        <w:t>For stable cavities with the aperture located at one of the end mirrors, the number of transverse modes oscillating within the resonator is related to the Fresnel number of the cavity.</w:t>
+      </w:r>
+    </w:p>
+    <w:p>
+      <w:pPr>
+        <w:jc w:val="both"/>
+        <w:rPr>
+          <w:rFonts w:eastAsiaTheme="minorEastAsia"/>
+        </w:rPr>
+      </w:pPr>
+    </w:p>
+    <w:p>
+      <w:pPr>
+        <w:jc w:val="both"/>
+        <w:rPr>
+          <w:rFonts w:eastAsiaTheme="minorEastAsia"/>
+        </w:rPr>
+      </w:pPr>
+      <m:oMathPara>
+        <m:oMath>
+          <m:r>
+            <w:rPr>
+              <w:rFonts w:ascii="Cambria Math" w:eastAsiaTheme="minorEastAsia" w:hAnsi="Cambria Math"/>
+            </w:rPr>
+            <m:t>N=</m:t>
+          </m:r>
+          <m:f>
+            <m:fPr>
+              <m:ctrlPr>
+                <w:rPr>
+                  <w:rFonts w:ascii="Cambria Math" w:eastAsiaTheme="minorEastAsia" w:hAnsi="Cambria Math"/>
+                  <w:i/>
+                </w:rPr>
+              </m:ctrlPr>
+            </m:fPr>
+            <m:num>
+              <m:sSup>
+                <m:sSupPr>
+                  <m:ctrlPr>
+                    <w:rPr>
+                      <w:rFonts w:ascii="Cambria Math" w:eastAsiaTheme="minorEastAsia" w:hAnsi="Cambria Math"/>
+                      <w:i/>
+                    </w:rPr>
+                  </m:ctrlPr>
+                </m:sSupPr>
+                <m:e>
+                  <m:r>
+                    <w:rPr>
+                      <w:rFonts w:ascii="Cambria Math" w:eastAsiaTheme="minorEastAsia" w:hAnsi="Cambria Math"/>
+                    </w:rPr>
+                    <m:t>a</m:t>
+                  </m:r>
+                </m:e>
+                <m:sup>
+                  <m:r>
+                    <w:rPr>
+                      <w:rFonts w:ascii="Cambria Math" w:eastAsiaTheme="minorEastAsia" w:hAnsi="Cambria Math"/>
+                    </w:rPr>
+                    <m:t>2</m:t>
+                  </m:r>
+                </m:sup>
+              </m:sSup>
+            </m:num>
+            <m:den>
+              <m:sSub>
+                <m:sSubPr>
+                  <m:ctrlPr>
+                    <w:rPr>
+                      <w:rFonts w:ascii="Cambria Math" w:eastAsiaTheme="minorEastAsia" w:hAnsi="Cambria Math"/>
+                      <w:i/>
+                    </w:rPr>
+                  </m:ctrlPr>
+                </m:sSubPr>
+                <m:e>
+                  <m:r>
+                    <w:rPr>
+                      <w:rFonts w:ascii="Cambria Math" w:eastAsiaTheme="minorEastAsia" w:hAnsi="Cambria Math"/>
+                    </w:rPr>
+                    <m:t>λ</m:t>
+                  </m:r>
+                </m:e>
+                <m:sub>
+                  <m:r>
+                    <w:rPr>
+                      <w:rFonts w:ascii="Cambria Math" w:eastAsiaTheme="minorEastAsia" w:hAnsi="Cambria Math"/>
+                    </w:rPr>
+                    <m:t>0</m:t>
+                  </m:r>
+                </m:sub>
+              </m:sSub>
+              <m:r>
+                <w:rPr>
+                  <w:rFonts w:ascii="Cambria Math" w:eastAsiaTheme="minorEastAsia" w:hAnsi="Cambria Math"/>
+                </w:rPr>
+                <m:t>L</m:t>
+              </m:r>
+            </m:den>
+          </m:f>
+        </m:oMath>
+      </m:oMathPara>
+    </w:p>
+    <w:tbl>
+      <w:tblPr>
+        <w:tblStyle w:val="TableGrid"/>
+        <w:tblW w:w="0" w:type="auto"/>
+        <w:tblBorders>
+          <w:top w:val="none" w:sz="0" w:space="0" w:color="auto"/>
+          <w:left w:val="none" w:sz="0" w:space="0" w:color="auto"/>
+          <w:bottom w:val="none" w:sz="0" w:space="0" w:color="auto"/>
+          <w:right w:val="none" w:sz="0" w:space="0" w:color="auto"/>
+          <w:insideH w:val="none" w:sz="0" w:space="0" w:color="auto"/>
+          <w:insideV w:val="none" w:sz="0" w:space="0" w:color="auto"/>
+        </w:tblBorders>
+        <w:tblLayout w:type="fixed"/>
+        <w:tblCellMar>
+          <w:left w:w="0" w:type="dxa"/>
+          <w:right w:w="0" w:type="dxa"/>
+        </w:tblCellMar>
+        <w:tblLook w:val="04A0" w:firstRow="1" w:lastRow="0" w:firstColumn="1" w:lastColumn="0" w:noHBand="0" w:noVBand="1"/>
+      </w:tblPr>
+      <w:tblGrid>
+        <w:gridCol w:w="9350"/>
+      </w:tblGrid>
+      <w:tr>
+        <w:tc>
+          <w:tcPr>
+            <w:tcW w:w="9350" w:type="dxa"/>
+          </w:tcPr>
+          <w:p>
+            <w:pPr>
+              <w:jc w:val="center"/>
+              <w:rPr>
+                <w:rFonts w:eastAsiaTheme="minorEastAsia"/>
+              </w:rPr>
+            </w:pPr>
+            <w:r>
+              <w:rPr>
+                <w:noProof/>
+              </w:rPr>
+              <w:drawing>
+                <wp:inline distT="0" distB="0" distL="0" distR="0" wp14:anchorId="550288BF" wp14:editId="337A3195">
+                  <wp:extent cx="4161968" cy="1278468"/>
+                  <wp:effectExtent l="0" t="0" r="0" b="0"/>
+                  <wp:docPr id="19" name="Picture 19"/>
+                  <wp:cNvGraphicFramePr>
+                    <a:graphicFrameLocks xmlns:a="http://schemas.openxmlformats.org/drawingml/2006/main" noChangeAspect="1"/>
+                  </wp:cNvGraphicFramePr>
+                  <a:graphic xmlns:a="http://schemas.openxmlformats.org/drawingml/2006/main">
+                    <a:graphicData uri="http://schemas.openxmlformats.org/drawingml/2006/picture">
+                      <pic:pic xmlns:pic="http://schemas.openxmlformats.org/drawingml/2006/picture">
+                        <pic:nvPicPr>
+                          <pic:cNvPr id="1" name=""/>
+                          <pic:cNvPicPr/>
+                        </pic:nvPicPr>
+                        <pic:blipFill>
+                          <a:blip r:embed="rId55"/>
+                          <a:stretch>
+                            <a:fillRect/>
+                          </a:stretch>
+                        </pic:blipFill>
+                        <pic:spPr>
+                          <a:xfrm>
+                            <a:off x="0" y="0"/>
+                            <a:ext cx="4202345" cy="1290871"/>
+                          </a:xfrm>
+                          <a:prstGeom prst="rect">
+                            <a:avLst/>
+                          </a:prstGeom>
+                        </pic:spPr>
+                      </pic:pic>
+                    </a:graphicData>
+                  </a:graphic>
+                </wp:inline>
+              </w:drawing>
+            </w:r>
+          </w:p>
+        </w:tc>
+      </w:tr>
+      <w:tr>
+        <w:tc>
+          <w:tcPr>
+            <w:tcW w:w="9350" w:type="dxa"/>
+          </w:tcPr>
+          <w:p>
+            <w:pPr>
+              <w:jc w:val="both"/>
+              <w:rPr>
+                <w:rFonts w:eastAsiaTheme="minorEastAsia"/>
+              </w:rPr>
+            </w:pPr>
+            <w:r>
+              <w:rPr>
+                <w:rFonts w:eastAsiaTheme="minorEastAsia"/>
+              </w:rPr>
+              <w:t>Diagram  illustrating  relationship  between  cavity  length  and  aperture  size  for  a  hemispherical resonator.</w:t>
+            </w:r>
+          </w:p>
+          <w:p>
+            <w:pPr>
+              <w:jc w:val="both"/>
+              <w:rPr>
+                <w:rFonts w:eastAsiaTheme="minorEastAsia"/>
+              </w:rPr>
+            </w:pPr>
+          </w:p>
+          <w:p>
+            <w:pPr>
+              <w:jc w:val="both"/>
+              <w:rPr>
+                <w:rFonts w:eastAsiaTheme="minorEastAsia"/>
+              </w:rPr>
+            </w:pPr>
+            <w:r>
+              <w:rPr>
+                <w:rFonts w:eastAsiaTheme="minorEastAsia"/>
+              </w:rPr>
+              <w:t>Higher order transverse modes have higher angular divergence, decreasing the brightness of the laser.</w:t>
+            </w:r>
+          </w:p>
+          <w:p>
+            <w:pPr>
+              <w:jc w:val="both"/>
+              <w:rPr>
+                <w:rFonts w:eastAsiaTheme="minorEastAsia"/>
+              </w:rPr>
+            </w:pPr>
+          </w:p>
+          <w:p>
+            <w:pPr>
+              <w:jc w:val="both"/>
+              <w:rPr>
+                <w:rFonts w:eastAsiaTheme="minorEastAsia"/>
+              </w:rPr>
+            </w:pPr>
+            <w:r>
+              <w:rPr>
+                <w:rFonts w:eastAsiaTheme="minorEastAsia"/>
+              </w:rPr>
+              <w:t>The fundamental mode diameter is determined by the ABCD parameters of the cavity.</w:t>
+            </w:r>
+          </w:p>
+          <w:p>
+            <w:pPr>
+              <w:jc w:val="both"/>
+              <w:rPr>
+                <w:rFonts w:eastAsiaTheme="minorEastAsia"/>
+              </w:rPr>
+            </w:pPr>
+          </w:p>
+          <w:p>
+            <w:pPr>
+              <w:jc w:val="both"/>
+              <w:rPr>
+                <w:rFonts w:eastAsiaTheme="minorEastAsia"/>
+              </w:rPr>
+            </w:pPr>
+            <w:r>
+              <w:rPr>
+                <w:rFonts w:eastAsiaTheme="minorEastAsia"/>
+              </w:rPr>
+              <w:t>Narrow angular selectivity, there is high separation between the higher order transverse modes (and allowing for fundamental mode operation), as well as increasing the fundamental mode are.</w:t>
+            </w:r>
+          </w:p>
+          <w:p>
+            <w:pPr>
+              <w:jc w:val="both"/>
+              <w:rPr>
+                <w:rFonts w:eastAsiaTheme="minorEastAsia"/>
+              </w:rPr>
+            </w:pPr>
+          </w:p>
+          <w:p>
+            <w:pPr>
+              <w:pBdr>
+                <w:bottom w:val="single" w:sz="6" w:space="1" w:color="auto"/>
+              </w:pBdr>
+              <w:jc w:val="both"/>
+              <w:rPr>
+                <w:rFonts w:eastAsiaTheme="minorEastAsia"/>
+              </w:rPr>
+            </w:pPr>
+            <w:hyperlink r:id="rId56" w:history="1">
+              <w:r>
+                <w:rPr>
+                  <w:rStyle w:val="Hyperlink"/>
+                  <w:rFonts w:eastAsiaTheme="minorEastAsia"/>
+                </w:rPr>
+                <w:t>https://wp.optics.arizona.edu/opti511l/wp-content/uploads/sites/36/2016/04/HeNe_Fall2017_Part_1_511L.pdf</w:t>
+              </w:r>
+            </w:hyperlink>
+          </w:p>
+          <w:p>
+            <w:pPr>
+              <w:jc w:val="both"/>
+              <w:rPr>
+                <w:rFonts w:eastAsiaTheme="minorEastAsia"/>
+              </w:rPr>
+            </w:pPr>
+            <w:r>
+              <w:rPr>
+                <w:rFonts w:eastAsiaTheme="minorEastAsia"/>
+              </w:rPr>
+              <w:t>Unless the cavity is confocal, different transverse modes will in general have different resonant frequencies, thus as the optical cavity length fluctuates, the narrow-frequency laser light can couple to different transverse modes of the cavity (unless perfectly mode matched).</w:t>
+            </w:r>
+          </w:p>
+          <w:p>
+            <w:pPr>
+              <w:jc w:val="both"/>
+              <w:rPr>
+                <w:rFonts w:eastAsiaTheme="minorEastAsia"/>
+              </w:rPr>
+            </w:pPr>
+          </w:p>
+          <w:p>
+            <w:pPr>
+              <w:pBdr>
+                <w:bottom w:val="single" w:sz="6" w:space="1" w:color="auto"/>
+              </w:pBdr>
+              <w:jc w:val="both"/>
+              <w:rPr>
+                <w:rFonts w:eastAsiaTheme="minorEastAsia"/>
+              </w:rPr>
+            </w:pPr>
+            <w:hyperlink r:id="rId57" w:history="1">
+              <w:r>
+                <w:rPr>
+                  <w:rStyle w:val="Hyperlink"/>
+                  <w:rFonts w:eastAsiaTheme="minorEastAsia"/>
+                </w:rPr>
+                <w:t>https://apps.dtic.mil/dtic/tr/fulltext/u2/a080382.pdf</w:t>
+              </w:r>
+            </w:hyperlink>
+          </w:p>
+          <w:p>
+            <w:pPr>
+              <w:jc w:val="both"/>
+              <w:rPr>
+                <w:rFonts w:eastAsiaTheme="minorEastAsia"/>
+              </w:rPr>
+            </w:pPr>
+            <w:r>
+              <w:rPr>
+                <w:rFonts w:eastAsiaTheme="minorEastAsia"/>
+              </w:rPr>
+              <w:t>The number of transverse modes that can oscillate is determined by the Fresnel number of the resonator and the characteristics of the gain medium.</w:t>
+            </w:r>
+          </w:p>
+          <w:p>
+            <w:pPr>
+              <w:jc w:val="both"/>
+              <w:rPr>
+                <w:rFonts w:eastAsiaTheme="minorEastAsia"/>
+              </w:rPr>
+            </w:pPr>
+          </w:p>
+          <w:p>
+            <w:pPr>
+              <w:pBdr>
+                <w:bottom w:val="single" w:sz="6" w:space="1" w:color="auto"/>
+              </w:pBdr>
+              <w:jc w:val="both"/>
+              <w:rPr>
+                <w:rFonts w:eastAsiaTheme="minorEastAsia"/>
+              </w:rPr>
+            </w:pPr>
+            <w:hyperlink r:id="rId58" w:history="1">
+              <w:r>
+                <w:rPr>
+                  <w:rStyle w:val="Hyperlink"/>
+                  <w:rFonts w:eastAsiaTheme="minorEastAsia"/>
+                </w:rPr>
+                <w:t>https://laser.physics.sunysb.edu/_alex/tmodes/webreport.html</w:t>
+              </w:r>
+            </w:hyperlink>
+          </w:p>
+          <w:p>
+            <w:pPr>
+              <w:jc w:val="both"/>
+              <w:rPr>
+                <w:rFonts w:eastAsiaTheme="minorEastAsia"/>
+              </w:rPr>
+            </w:pPr>
+            <w:r>
+              <w:rPr>
+                <w:rFonts w:eastAsiaTheme="minorEastAsia"/>
+              </w:rPr>
+              <w:t>there is competition between different transverse and longitudinal modes for use of the gain material in a laser cavity. Therefore, in general, there is more than one simultaneously oscillating transverse mode.</w:t>
+            </w:r>
+          </w:p>
+          <w:p>
+            <w:pPr>
+              <w:jc w:val="both"/>
+              <w:rPr>
+                <w:rFonts w:eastAsiaTheme="minorEastAsia"/>
+              </w:rPr>
+            </w:pPr>
+          </w:p>
+          <w:p>
+            <w:pPr>
+              <w:jc w:val="both"/>
+              <w:rPr>
+                <w:rFonts w:eastAsiaTheme="minorEastAsia"/>
+              </w:rPr>
+            </w:pPr>
+            <w:r>
+              <w:t xml:space="preserve">The superposition of all these simultaneous modes </w:t>
+            </w:r>
+            <w:r>
+              <w:t>I</w:t>
+            </w:r>
+            <w:r>
+              <w:t xml:space="preserve">s called a multimode. By selectively disabling parts of the gain medium, specific diagonal HG modes can be selected. This disabling is achieved by mounting a thin wire or human hair (about 25 microns across) at 45 degrees to the axis of the cylindrical </w:t>
+            </w:r>
+            <w:r>
+              <w:t>lenses and</w:t>
+            </w:r>
+            <w:r>
+              <w:t xml:space="preserve"> placing it on a translation stage between the Brewster window and the output coupler of the laser cavity.</w:t>
+            </w:r>
+          </w:p>
+        </w:tc>
+      </w:tr>
+      <w:tr>
+        <w:tc>
+          <w:tcPr>
+            <w:tcW w:w="9350" w:type="dxa"/>
+          </w:tcPr>
+          <w:p>
+            <w:pPr>
+              <w:jc w:val="both"/>
+              <w:rPr>
+                <w:rFonts w:eastAsiaTheme="minorEastAsia"/>
+              </w:rPr>
+            </w:pPr>
+          </w:p>
+          <w:p>
+            <w:pPr>
+              <w:jc w:val="both"/>
+              <w:rPr>
+                <w:rFonts w:eastAsiaTheme="minorEastAsia"/>
+              </w:rPr>
+            </w:pPr>
+          </w:p>
+          <w:p>
+            <w:pPr>
+              <w:pBdr>
+                <w:bottom w:val="single" w:sz="6" w:space="1" w:color="auto"/>
+              </w:pBdr>
+              <w:jc w:val="both"/>
+              <w:rPr>
+                <w:rFonts w:eastAsiaTheme="minorEastAsia"/>
+              </w:rPr>
+            </w:pPr>
+            <w:hyperlink r:id="rId59" w:history="1">
+              <w:r>
+                <w:rPr>
+                  <w:rStyle w:val="Hyperlink"/>
+                  <w:rFonts w:eastAsiaTheme="minorEastAsia"/>
+                </w:rPr>
+                <w:t>https://physics.stackexchange.com/questions/126711/proper-and-rigourous-derivation-of-gaussian-beam</w:t>
+              </w:r>
+            </w:hyperlink>
+          </w:p>
+          <w:p>
+            <w:pPr>
+              <w:jc w:val="both"/>
+            </w:pPr>
+            <w:r>
+              <w:t>Y</w:t>
+            </w:r>
+            <w:r>
+              <w:t xml:space="preserve">ou can use </w:t>
+            </w:r>
+            <w:r>
+              <w:t>HG and LG discrete solutions</w:t>
+            </w:r>
+            <w:r>
+              <w:t xml:space="preserve"> on their own, and then they describe very special beams. For example, inserting a thin wire in the middle of your beam inside the laser cavity will make it lase into a </w:t>
+            </w:r>
+            <w:proofErr w:type="gramStart"/>
+            <w:r>
+              <w:t>first-order</w:t>
+            </w:r>
+            <w:proofErr w:type="gramEnd"/>
+            <w:r>
+              <w:t xml:space="preserve"> </w:t>
+            </w:r>
+            <w:r>
+              <w:rPr>
+                <w:b/>
+                <w:bCs/>
+              </w:rPr>
+              <w:t>Hermite-Gaussian mode</w:t>
+            </w:r>
+            <w:r>
+              <w:t xml:space="preserve">, with a node down the middle. </w:t>
+            </w:r>
+          </w:p>
+          <w:p>
+            <w:pPr>
+              <w:jc w:val="both"/>
+            </w:pPr>
+          </w:p>
+          <w:p>
+            <w:pPr>
+              <w:jc w:val="both"/>
+            </w:pPr>
+            <w:r>
+              <w:t xml:space="preserve">To generate a </w:t>
+            </w:r>
+            <w:r>
+              <w:rPr>
+                <w:b/>
+                <w:bCs/>
+              </w:rPr>
+              <w:t>Laguerre-Gaussian beam</w:t>
+            </w:r>
+            <w:r>
+              <w:t xml:space="preserve"> you use a spatial light modulator with a phase singularity, and the resulting beam will have orbital angular momentum which you can use to spin particles around an optical-tweezer trap. A large field of research is dedicated to making and using light beams in these and more exotic geometries.</w:t>
+            </w:r>
+          </w:p>
+          <w:p>
+            <w:pPr>
+              <w:jc w:val="both"/>
+            </w:pPr>
+          </w:p>
+          <w:p>
+            <w:pPr>
+              <w:jc w:val="both"/>
+              <w:rPr>
+                <w:rFonts w:eastAsiaTheme="minorEastAsia"/>
+              </w:rPr>
+            </w:pPr>
+            <w:r>
+              <w:rPr>
+                <w:rFonts w:eastAsiaTheme="minorEastAsia"/>
+              </w:rPr>
+              <w:t xml:space="preserve">the gaussian solution is indeed 'special'. </w:t>
+            </w:r>
+            <w:proofErr w:type="gramStart"/>
+            <w:r>
+              <w:rPr>
+                <w:rFonts w:eastAsiaTheme="minorEastAsia"/>
+              </w:rPr>
+              <w:t>In particular, it</w:t>
+            </w:r>
+            <w:proofErr w:type="gramEnd"/>
+            <w:r>
+              <w:rPr>
+                <w:rFonts w:eastAsiaTheme="minorEastAsia"/>
+              </w:rPr>
+              <w:t xml:space="preserve"> will minimize the </w:t>
+            </w:r>
+            <w:r>
+              <w:rPr>
+                <w:rFonts w:eastAsiaTheme="minorEastAsia"/>
+              </w:rPr>
+              <w:t xml:space="preserve">beam </w:t>
+            </w:r>
+            <w:r>
+              <w:rPr>
+                <w:rFonts w:eastAsiaTheme="minorEastAsia"/>
+              </w:rPr>
+              <w:t>divergence of the beam in the far field for a given fixed width at the beam waist.</w:t>
+            </w:r>
+          </w:p>
+          <w:p>
+            <w:pPr>
+              <w:jc w:val="both"/>
+              <w:rPr>
+                <w:rFonts w:eastAsiaTheme="minorEastAsia"/>
+              </w:rPr>
+            </w:pPr>
+          </w:p>
+          <w:p>
+            <w:pPr>
+              <w:pBdr>
+                <w:bottom w:val="single" w:sz="6" w:space="1" w:color="auto"/>
+              </w:pBdr>
+              <w:jc w:val="both"/>
+              <w:rPr>
+                <w:rFonts w:eastAsiaTheme="minorEastAsia"/>
+              </w:rPr>
+            </w:pPr>
+            <w:hyperlink r:id="rId60" w:history="1">
+              <w:r>
+                <w:rPr>
+                  <w:rStyle w:val="Hyperlink"/>
+                  <w:rFonts w:eastAsiaTheme="minorEastAsia"/>
+                </w:rPr>
+                <w:t>https://www.eng.yale.edu/caolab/papers/1807.11613.pdf</w:t>
+              </w:r>
+            </w:hyperlink>
+          </w:p>
+          <w:p>
+            <w:pPr>
+              <w:jc w:val="both"/>
+              <w:rPr>
+                <w:rFonts w:eastAsiaTheme="minorEastAsia"/>
+              </w:rPr>
+            </w:pPr>
+            <w:r>
+              <w:rPr>
+                <w:rFonts w:eastAsiaTheme="minorEastAsia"/>
+              </w:rPr>
+              <w:t>Typically, the distance between the mirrors is much larger than the lateral dimension of the mirrors, thus modes propagate predominantly in the longitudinal direction, making the longitudinal quantum number much larger than the transverse one.</w:t>
+            </w:r>
+          </w:p>
+          <w:p>
+            <w:pPr>
+              <w:jc w:val="both"/>
+              <w:rPr>
+                <w:rFonts w:eastAsiaTheme="minorEastAsia"/>
+              </w:rPr>
+            </w:pPr>
+          </w:p>
+          <w:p>
+            <w:pPr>
+              <w:jc w:val="both"/>
+              <w:rPr>
+                <w:rFonts w:eastAsiaTheme="minorEastAsia"/>
+              </w:rPr>
+            </w:pPr>
+            <w:r>
+              <w:rPr>
+                <w:rFonts w:eastAsiaTheme="minorEastAsia"/>
+              </w:rPr>
+              <w:t>In a FP cavity, only a few transverse modes lase, thus the spatial coherence is high.</w:t>
+            </w:r>
+          </w:p>
+          <w:p>
+            <w:pPr>
+              <w:jc w:val="both"/>
+              <w:rPr>
+                <w:rFonts w:eastAsiaTheme="minorEastAsia"/>
+              </w:rPr>
+            </w:pPr>
+          </w:p>
+          <w:tbl>
+            <w:tblPr>
+              <w:tblStyle w:val="TableGrid"/>
+              <w:tblW w:w="9349" w:type="dxa"/>
+              <w:tblLayout w:type="fixed"/>
+              <w:tblCellMar>
+                <w:left w:w="0" w:type="dxa"/>
+                <w:right w:w="0" w:type="dxa"/>
+              </w:tblCellMar>
+              <w:tblLook w:val="04A0" w:firstRow="1" w:lastRow="0" w:firstColumn="1" w:lastColumn="0" w:noHBand="0" w:noVBand="1"/>
+            </w:tblPr>
+            <w:tblGrid>
+              <w:gridCol w:w="9349"/>
+            </w:tblGrid>
+            <w:tr>
+              <w:tc>
+                <w:tcPr>
+                  <w:tcW w:w="9349" w:type="dxa"/>
+                </w:tcPr>
+                <w:p>
+                  <w:pPr>
+                    <w:jc w:val="center"/>
+                    <w:rPr>
+                      <w:rFonts w:eastAsiaTheme="minorEastAsia"/>
+                    </w:rPr>
+                  </w:pPr>
+                  <w:r>
+                    <w:rPr>
+                      <w:noProof/>
+                    </w:rPr>
+                    <w:drawing>
+                      <wp:inline distT="0" distB="0" distL="0" distR="0" wp14:anchorId="6B968BA0" wp14:editId="708EFBA2">
+                        <wp:extent cx="4589738" cy="2560320"/>
+                        <wp:effectExtent l="0" t="0" r="1905" b="0"/>
+                        <wp:docPr id="30" name="Picture 30"/>
+                        <wp:cNvGraphicFramePr>
+                          <a:graphicFrameLocks xmlns:a="http://schemas.openxmlformats.org/drawingml/2006/main" noChangeAspect="1"/>
+                        </wp:cNvGraphicFramePr>
+                        <a:graphic xmlns:a="http://schemas.openxmlformats.org/drawingml/2006/main">
+                          <a:graphicData uri="http://schemas.openxmlformats.org/drawingml/2006/picture">
+                            <pic:pic xmlns:pic="http://schemas.openxmlformats.org/drawingml/2006/picture">
+                              <pic:nvPicPr>
+                                <pic:cNvPr id="1" name=""/>
+                                <pic:cNvPicPr/>
+                              </pic:nvPicPr>
+                              <pic:blipFill>
+                                <a:blip r:embed="rId61"/>
+                                <a:stretch>
+                                  <a:fillRect/>
+                                </a:stretch>
+                              </pic:blipFill>
+                              <pic:spPr>
+                                <a:xfrm>
+                                  <a:off x="0" y="0"/>
+                                  <a:ext cx="4589738" cy="2560320"/>
+                                </a:xfrm>
+                                <a:prstGeom prst="rect">
+                                  <a:avLst/>
+                                </a:prstGeom>
+                              </pic:spPr>
+                            </pic:pic>
+                          </a:graphicData>
+                        </a:graphic>
+                      </wp:inline>
+                    </w:drawing>
+                  </w:r>
+                </w:p>
+              </w:tc>
+            </w:tr>
+            <w:tr>
+              <w:tc>
+                <w:tcPr>
+                  <w:tcW w:w="9349" w:type="dxa"/>
+                </w:tcPr>
+                <w:p>
+                  <w:pPr>
+                    <w:tabs>
+                      <w:tab w:val="left" w:pos="2557"/>
+                    </w:tabs>
+                    <w:jc w:val="both"/>
+                    <w:rPr>
+                      <w:rFonts w:eastAsiaTheme="minorEastAsia"/>
+                    </w:rPr>
+                  </w:pPr>
+                  <w:r>
+                    <w:rPr>
+                      <w:rFonts w:eastAsiaTheme="minorEastAsia"/>
+                    </w:rPr>
+                    <w:t xml:space="preserve">Schematic of a Fabry-Perot (FP) cavity laser. It consists of a pair of mirrors on either side of a gain medium. The cavity resonance condition determines </w:t>
+                  </w:r>
+                  <w:proofErr w:type="gramStart"/>
+                  <w:r>
+                    <w:rPr>
+                      <w:rFonts w:eastAsiaTheme="minorEastAsia"/>
+                    </w:rPr>
+                    <w:t>a the</w:t>
+                  </w:r>
+                  <w:proofErr w:type="gramEnd"/>
+                  <w:r>
+                    <w:rPr>
+                      <w:rFonts w:eastAsiaTheme="minorEastAsia"/>
+                    </w:rPr>
+                    <w:t xml:space="preserve"> transverse and b the longitudinal field profiles of the cavity modes.</w:t>
+                  </w:r>
+                </w:p>
+              </w:tc>
+            </w:tr>
+          </w:tbl>
+          <w:p>
+            <w:pPr>
+              <w:jc w:val="both"/>
+              <w:rPr>
+                <w:rFonts w:eastAsiaTheme="minorEastAsia"/>
+              </w:rPr>
+            </w:pPr>
+          </w:p>
+          <w:p>
+            <w:pPr>
+              <w:jc w:val="both"/>
+              <w:rPr>
+                <w:rFonts w:eastAsiaTheme="minorEastAsia"/>
+              </w:rPr>
+            </w:pPr>
+          </w:p>
+          <w:p>
+            <w:pPr>
+              <w:jc w:val="both"/>
+              <w:rPr>
+                <w:rFonts w:eastAsiaTheme="minorEastAsia"/>
+              </w:rPr>
+            </w:pPr>
+          </w:p>
+          <w:p>
+            <w:pPr>
+              <w:jc w:val="both"/>
+              <w:rPr>
+                <w:rFonts w:eastAsiaTheme="minorEastAsia"/>
+              </w:rPr>
+            </w:pPr>
+          </w:p>
+          <w:p>
+            <w:pPr>
+              <w:jc w:val="both"/>
+              <w:rPr>
+                <w:rFonts w:eastAsiaTheme="minorEastAsia"/>
+              </w:rPr>
+            </w:pPr>
+          </w:p>
+          <w:p>
+            <w:pPr>
+              <w:jc w:val="both"/>
+              <w:rPr>
+                <w:rFonts w:eastAsiaTheme="minorEastAsia"/>
+              </w:rPr>
+            </w:pPr>
+          </w:p>
+          <w:p>
+            <w:pPr>
+              <w:jc w:val="both"/>
+              <w:rPr>
+                <w:rFonts w:eastAsiaTheme="minorEastAsia"/>
+              </w:rPr>
+            </w:pPr>
+          </w:p>
+          <w:p>
+            <w:pPr>
+              <w:jc w:val="both"/>
+              <w:rPr>
+                <w:rFonts w:eastAsiaTheme="minorEastAsia"/>
+              </w:rPr>
+            </w:pPr>
+          </w:p>
+          <w:p>
+            <w:pPr>
+              <w:pBdr>
+                <w:bottom w:val="single" w:sz="6" w:space="1" w:color="auto"/>
+              </w:pBdr>
+              <w:jc w:val="both"/>
+              <w:rPr>
+                <w:rFonts w:eastAsiaTheme="minorEastAsia"/>
+              </w:rPr>
+            </w:pPr>
+            <w:hyperlink r:id="rId62" w:history="1">
+              <w:r>
+                <w:rPr>
+                  <w:rStyle w:val="Hyperlink"/>
+                  <w:rFonts w:eastAsiaTheme="minorEastAsia"/>
+                </w:rPr>
+                <w:t>https://spie.org/samples/TT53.pdf</w:t>
+              </w:r>
+            </w:hyperlink>
+          </w:p>
+          <w:p>
+            <w:pPr>
+              <w:jc w:val="both"/>
+              <w:rPr>
+                <w:rFonts w:eastAsiaTheme="minorEastAsia"/>
+              </w:rPr>
+            </w:pPr>
+          </w:p>
+          <w:p>
+            <w:pPr>
+              <w:jc w:val="center"/>
+              <w:rPr>
+                <w:rFonts w:eastAsiaTheme="minorEastAsia"/>
+              </w:rPr>
+            </w:pPr>
+            <w:r>
+              <w:rPr>
+                <w:noProof/>
+              </w:rPr>
+              <w:drawing>
+                <wp:inline distT="0" distB="0" distL="0" distR="0" wp14:anchorId="4476A0D7" wp14:editId="16053AB7">
+                  <wp:extent cx="4657725" cy="5867400"/>
+                  <wp:effectExtent l="0" t="0" r="9525" b="0"/>
+                  <wp:docPr id="31" name="Picture 31"/>
+                  <wp:cNvGraphicFramePr>
+                    <a:graphicFrameLocks xmlns:a="http://schemas.openxmlformats.org/drawingml/2006/main" noChangeAspect="1"/>
+                  </wp:cNvGraphicFramePr>
+                  <a:graphic xmlns:a="http://schemas.openxmlformats.org/drawingml/2006/main">
+                    <a:graphicData uri="http://schemas.openxmlformats.org/drawingml/2006/picture">
+                      <pic:pic xmlns:pic="http://schemas.openxmlformats.org/drawingml/2006/picture">
+                        <pic:nvPicPr>
+                          <pic:cNvPr id="1" name=""/>
+                          <pic:cNvPicPr/>
+                        </pic:nvPicPr>
+                        <pic:blipFill>
+                          <a:blip r:embed="rId63"/>
+                          <a:stretch>
+                            <a:fillRect/>
+                          </a:stretch>
+                        </pic:blipFill>
+                        <pic:spPr>
+                          <a:xfrm>
+                            <a:off x="0" y="0"/>
+                            <a:ext cx="4657725" cy="5867400"/>
+                          </a:xfrm>
+                          <a:prstGeom prst="rect">
+                            <a:avLst/>
+                          </a:prstGeom>
+                        </pic:spPr>
+                      </pic:pic>
+                    </a:graphicData>
+                  </a:graphic>
+                </wp:inline>
+              </w:drawing>
+            </w:r>
+          </w:p>
+          <w:p>
+            <w:pPr>
+              <w:jc w:val="both"/>
+              <w:rPr>
+                <w:rFonts w:eastAsiaTheme="minorEastAsia"/>
+              </w:rPr>
+            </w:pPr>
+          </w:p>
+          <w:p>
+            <w:pPr>
+              <w:jc w:val="both"/>
+            </w:pPr>
+            <w:r>
+              <w:t xml:space="preserve">The TEM00 mode is the lowest-order </w:t>
+            </w:r>
+            <w:r>
+              <w:rPr>
+                <w:rStyle w:val="highlight"/>
+              </w:rPr>
+              <w:t>transv</w:t>
+            </w:r>
+            <w:r>
+              <w:t xml:space="preserve">erse mode. It has the lowest threshold, smallest beam waist and divergence, and contains no nodes in the output beam </w:t>
+            </w:r>
+            <w:r>
+              <w:rPr>
+                <w:rStyle w:val="highlight"/>
+              </w:rPr>
+              <w:t>transv</w:t>
+            </w:r>
+            <w:r>
+              <w:t>erse intensity distribution.</w:t>
+            </w:r>
+          </w:p>
+          <w:p>
+            <w:pPr>
+              <w:jc w:val="both"/>
+            </w:pPr>
+          </w:p>
+          <w:p>
+            <w:pPr>
+              <w:jc w:val="both"/>
+            </w:pPr>
+            <w:r>
+              <w:rPr>
+                <w:b/>
+                <w:bCs/>
+              </w:rPr>
+              <w:t>Misalignment</w:t>
+            </w:r>
+            <w:r>
+              <w:t xml:space="preserve"> of the end mirrors can produce a single, higher-order </w:t>
+            </w:r>
+            <w:r>
+              <w:rPr>
+                <w:rStyle w:val="highlight"/>
+              </w:rPr>
+              <w:t>transv</w:t>
+            </w:r>
+            <w:r>
+              <w:t>erse mode.</w:t>
+            </w:r>
+          </w:p>
+          <w:p>
+            <w:pPr>
+              <w:jc w:val="both"/>
+            </w:pPr>
+          </w:p>
+          <w:p>
+            <w:pPr>
+              <w:jc w:val="both"/>
+              <w:rPr>
+                <w:rFonts w:eastAsiaTheme="minorEastAsia"/>
+              </w:rPr>
+            </w:pPr>
+            <w:r>
+              <w:rPr>
+                <w:b/>
+                <w:bCs/>
+              </w:rPr>
+              <w:t xml:space="preserve">too much pump energy </w:t>
+            </w:r>
+            <w:r>
+              <w:t xml:space="preserve">is deposited in a relatively large volume, more than one </w:t>
+            </w:r>
+            <w:r>
+              <w:rPr>
+                <w:rStyle w:val="highlight"/>
+              </w:rPr>
+              <w:t>transv</w:t>
+            </w:r>
+            <w:r>
+              <w:t>erse mode oscillates simultaneously.</w:t>
+            </w:r>
+          </w:p>
+        </w:tc>
+      </w:tr>
+    </w:tbl>
+    <w:p>
+      <w:pPr>
+        <w:jc w:val="both"/>
+        <w:rPr>
+          <w:rFonts w:eastAsiaTheme="minorEastAsia"/>
+        </w:rPr>
+      </w:pPr>
+    </w:p>
+    <w:p>
+      <w:pPr>
+        <w:jc w:val="both"/>
+        <w:rPr>
+          <w:rFonts w:eastAsiaTheme="minorEastAsia"/>
+        </w:rPr>
+      </w:pPr>
+    </w:p>
+    <w:p>
+      <w:pPr>
+        <w:jc w:val="both"/>
+        <w:rPr>
+          <w:rFonts w:eastAsiaTheme="minorEastAsia"/>
+        </w:rPr>
+      </w:pPr>
+    </w:p>
+    <w:p>
+      <w:pPr>
+        <w:pBdr>
+          <w:bottom w:val="single" w:sz="6" w:space="1" w:color="auto"/>
+        </w:pBdr>
+        <w:jc w:val="both"/>
+        <w:rPr>
+          <w:rFonts w:eastAsiaTheme="minorEastAsia"/>
+        </w:rPr>
+      </w:pPr>
+      <w:hyperlink r:id="rId64" w:history="1">
+        <w:r>
+          <w:rPr>
+            <w:rStyle w:val="Hyperlink"/>
+            <w:rFonts w:eastAsiaTheme="minorEastAsia"/>
+          </w:rPr>
+          <w:t>https://www.teachspin.com/fabry-perot</w:t>
+        </w:r>
+      </w:hyperlink>
+    </w:p>
+    <w:p>
+      <w:pPr>
+        <w:jc w:val="both"/>
+        <w:rPr>
+          <w:rFonts w:eastAsiaTheme="minorEastAsia"/>
+        </w:rPr>
+      </w:pPr>
+      <w:r>
+        <w:rPr>
+          <w:rFonts w:eastAsiaTheme="minorEastAsia"/>
+        </w:rPr>
+        <w:t>Transverse modes may be characterized by differences in the intensity of the light within a cavity in directions transverse to the direction of propagation.</w:t>
+      </w:r>
+    </w:p>
+    <w:p>
+      <w:pPr>
+        <w:jc w:val="both"/>
+        <w:rPr>
+          <w:rFonts w:eastAsiaTheme="minorEastAsia"/>
+        </w:rPr>
+      </w:pPr>
+    </w:p>
+    <w:p>
+      <w:pPr>
+        <w:jc w:val="both"/>
+        <w:rPr>
+          <w:rFonts w:eastAsiaTheme="minorEastAsia"/>
+        </w:rPr>
+      </w:pPr>
+      <w:r>
+        <w:rPr>
+          <w:rFonts w:eastAsiaTheme="minorEastAsia"/>
+        </w:rPr>
+        <w:t>Usually, each transverse mode has a different wavelength.</w:t>
+      </w:r>
+      <w:r>
+        <w:t xml:space="preserve"> </w:t>
+      </w:r>
+      <w:r>
+        <w:rPr>
+          <w:rFonts w:eastAsiaTheme="minorEastAsia"/>
+        </w:rPr>
+        <w:t>However, in a configuration called a confocal cavity, where each mirror has the same radius of curvature and the cavity length is equal to the radius of curvature, all transverse modes become degenerate and resonant at the same frequency.</w:t>
+      </w:r>
+    </w:p>
+    <w:p>
+      <w:pPr>
+        <w:jc w:val="both"/>
+        <w:rPr>
+          <w:rFonts w:eastAsiaTheme="minorEastAsia"/>
+        </w:rPr>
+      </w:pPr>
+    </w:p>
+    <w:p>
+      <w:pPr>
+        <w:jc w:val="both"/>
+        <w:rPr>
+          <w:rFonts w:eastAsiaTheme="minorEastAsia"/>
+        </w:rPr>
+      </w:pPr>
+      <w:r>
+        <w:rPr>
+          <w:rFonts w:eastAsiaTheme="minorEastAsia"/>
+        </w:rPr>
+        <w:t>Adjusting</w:t>
+      </w:r>
+      <w:r>
+        <w:rPr>
+          <w:rFonts w:eastAsiaTheme="minorEastAsia"/>
+        </w:rPr>
+        <w:t xml:space="preserve"> the cavity length collapse</w:t>
+      </w:r>
+      <w:r>
+        <w:rPr>
+          <w:rFonts w:eastAsiaTheme="minorEastAsia"/>
+        </w:rPr>
+        <w:t>s or expands</w:t>
+      </w:r>
+      <w:r>
+        <w:rPr>
+          <w:rFonts w:eastAsiaTheme="minorEastAsia"/>
+        </w:rPr>
+        <w:t xml:space="preserve"> the</w:t>
+      </w:r>
+      <w:r>
+        <w:rPr>
+          <w:rFonts w:eastAsiaTheme="minorEastAsia"/>
+        </w:rPr>
+        <w:t xml:space="preserve"> number</w:t>
+      </w:r>
+      <w:r>
+        <w:rPr>
+          <w:rFonts w:eastAsiaTheme="minorEastAsia"/>
+        </w:rPr>
+        <w:t xml:space="preserve"> transverse modes.</w:t>
+      </w:r>
+    </w:p>
+    <w:p>
+      <w:pPr>
+        <w:jc w:val="both"/>
+        <w:rPr>
+          <w:rFonts w:eastAsiaTheme="minorEastAsia"/>
+        </w:rPr>
+      </w:pPr>
+    </w:p>
+    <w:p>
+      <w:pPr>
+        <w:pBdr>
+          <w:bottom w:val="single" w:sz="6" w:space="1" w:color="auto"/>
+        </w:pBdr>
+        <w:jc w:val="both"/>
+        <w:rPr>
+          <w:rFonts w:eastAsiaTheme="minorEastAsia"/>
+          <w:b/>
+          <w:bCs/>
+        </w:rPr>
+      </w:pPr>
+      <w:r>
+        <w:rPr>
+          <w:rFonts w:eastAsiaTheme="minorEastAsia"/>
+          <w:b/>
+          <w:bCs/>
+        </w:rPr>
+        <w:t>Gaussian Beams</w:t>
+      </w:r>
+    </w:p>
+    <w:p>
+      <w:pPr>
+        <w:jc w:val="both"/>
+        <w:rPr>
+          <w:rFonts w:eastAsiaTheme="minorEastAsia"/>
+        </w:rPr>
+      </w:pPr>
+      <w:hyperlink r:id="rId65" w:history="1">
+        <w:r>
+          <w:rPr>
+            <w:rStyle w:val="Hyperlink"/>
+            <w:rFonts w:eastAsiaTheme="minorEastAsia"/>
+          </w:rPr>
+          <w:t>https://flex.phys.tohoku.ac.jp/~rsaito/saito20-GaussianBeam.pdf</w:t>
+        </w:r>
+      </w:hyperlink>
+    </w:p>
+    <w:p>
+      <w:pPr>
+        <w:jc w:val="both"/>
+        <w:rPr>
+          <w:rFonts w:eastAsiaTheme="minorEastAsia"/>
+        </w:rPr>
+      </w:pPr>
+    </w:p>
+    <w:p>
+      <w:pPr>
+        <w:pBdr>
+          <w:bottom w:val="single" w:sz="6" w:space="1" w:color="auto"/>
+        </w:pBdr>
+        <w:jc w:val="both"/>
+        <w:rPr>
+          <w:rFonts w:eastAsiaTheme="minorEastAsia"/>
+          <w:b/>
+          <w:bCs/>
+        </w:rPr>
+      </w:pPr>
+      <w:r>
+        <w:rPr>
+          <w:rFonts w:eastAsiaTheme="minorEastAsia"/>
+          <w:b/>
+          <w:bCs/>
+        </w:rPr>
+        <w:t>Stimulated Emissions</w:t>
+      </w:r>
+    </w:p>
+    <w:p>
+      <w:pPr>
+        <w:jc w:val="both"/>
+        <w:rPr>
+          <w:rFonts w:eastAsiaTheme="minorEastAsia"/>
+        </w:rPr>
+      </w:pPr>
+      <w:hyperlink r:id="rId66" w:history="1">
+        <w:r>
+          <w:rPr>
+            <w:rStyle w:val="Hyperlink"/>
+            <w:rFonts w:eastAsiaTheme="minorEastAsia"/>
+          </w:rPr>
+          <w:t>https://www.slideshare.net/dlorenser/part-i-laser-basics-lorenser-2009</w:t>
+        </w:r>
+      </w:hyperlink>
+    </w:p>
+    <w:p>
+      <w:pPr>
+        <w:jc w:val="both"/>
+        <w:rPr>
+          <w:rFonts w:eastAsiaTheme="minorEastAsia"/>
+        </w:rPr>
+      </w:pPr>
+    </w:p>
+    <w:tbl>
+      <w:tblPr>
+        <w:tblStyle w:val="TableGrid"/>
+        <w:tblW w:w="0" w:type="auto"/>
+        <w:tblLayout w:type="fixed"/>
+        <w:tblCellMar>
+          <w:left w:w="0" w:type="dxa"/>
+          <w:right w:w="0" w:type="dxa"/>
+        </w:tblCellMar>
+        <w:tblLook w:val="04A0" w:firstRow="1" w:lastRow="0" w:firstColumn="1" w:lastColumn="0" w:noHBand="0" w:noVBand="1"/>
+      </w:tblPr>
+      <w:tblGrid>
+        <w:gridCol w:w="9350"/>
+      </w:tblGrid>
+      <w:tr>
+        <w:tc>
+          <w:tcPr>
+            <w:tcW w:w="9350" w:type="dxa"/>
+          </w:tcPr>
+          <w:p>
+            <w:pPr>
+              <w:jc w:val="both"/>
+              <w:rPr>
+                <w:rFonts w:eastAsiaTheme="minorEastAsia"/>
+              </w:rPr>
+            </w:pPr>
+            <w:r>
+              <w:rPr>
+                <w:noProof/>
+              </w:rPr>
+              <w:drawing>
+                <wp:inline distT="0" distB="0" distL="0" distR="0" wp14:anchorId="64D80C8A" wp14:editId="4F660850">
+                  <wp:extent cx="5930900" cy="1697355"/>
+                  <wp:effectExtent l="0" t="0" r="0" b="0"/>
+                  <wp:docPr id="32" name="Picture 32"/>
+                  <wp:cNvGraphicFramePr>
+                    <a:graphicFrameLocks xmlns:a="http://schemas.openxmlformats.org/drawingml/2006/main" noChangeAspect="1"/>
+                  </wp:cNvGraphicFramePr>
+                  <a:graphic xmlns:a="http://schemas.openxmlformats.org/drawingml/2006/main">
+                    <a:graphicData uri="http://schemas.openxmlformats.org/drawingml/2006/picture">
+                      <pic:pic xmlns:pic="http://schemas.openxmlformats.org/drawingml/2006/picture">
+                        <pic:nvPicPr>
+                          <pic:cNvPr id="1" name=""/>
+                          <pic:cNvPicPr/>
+                        </pic:nvPicPr>
+                        <pic:blipFill>
+                          <a:blip r:embed="rId67"/>
+                          <a:stretch>
+                            <a:fillRect/>
+                          </a:stretch>
+                        </pic:blipFill>
+                        <pic:spPr>
+                          <a:xfrm>
+                            <a:off x="0" y="0"/>
+                            <a:ext cx="5930900" cy="1697355"/>
+                          </a:xfrm>
+                          <a:prstGeom prst="rect">
+                            <a:avLst/>
+                          </a:prstGeom>
+                        </pic:spPr>
+                      </pic:pic>
+                    </a:graphicData>
+                  </a:graphic>
+                </wp:inline>
+              </w:drawing>
+            </w:r>
+          </w:p>
+        </w:tc>
+      </w:tr>
+      <w:tr>
+        <w:tc>
+          <w:tcPr>
+            <w:tcW w:w="9350" w:type="dxa"/>
+          </w:tcPr>
+          <w:p>
+            <w:pPr>
+              <w:jc w:val="both"/>
+              <w:rPr>
+                <w:rFonts w:eastAsiaTheme="minorEastAsia"/>
+              </w:rPr>
+            </w:pPr>
+            <w:r>
+              <w:rPr>
+                <w:rFonts w:eastAsiaTheme="minorEastAsia"/>
+              </w:rPr>
+              <w:t>Stimulated Emission and Optical Gain</w:t>
+            </w:r>
+          </w:p>
+        </w:tc>
+      </w:tr>
+    </w:tbl>
+    <w:p>
+      <w:pPr>
+        <w:jc w:val="both"/>
+        <w:rPr>
+          <w:rFonts w:eastAsiaTheme="minorEastAsia"/>
+        </w:rPr>
+      </w:pPr>
+    </w:p>
+    <w:p>
+      <w:pPr>
+        <w:jc w:val="both"/>
+        <w:rPr>
+          <w:rFonts w:eastAsiaTheme="minorEastAsia"/>
+        </w:rPr>
+      </w:pPr>
+      <w:r>
+        <w:rPr>
+          <w:noProof/>
+        </w:rPr>
+        <w:drawing>
+          <wp:inline distT="0" distB="0" distL="0" distR="0" wp14:anchorId="2FE70851" wp14:editId="4120A7F9">
+            <wp:extent cx="4312507" cy="3296093"/>
+            <wp:effectExtent l="0" t="0" r="0" b="0"/>
+            <wp:docPr id="33" name="Picture 33"/>
+            <wp:cNvGraphicFramePr>
+              <a:graphicFrameLocks xmlns:a="http://schemas.openxmlformats.org/drawingml/2006/main" noChangeAspect="1"/>
+            </wp:cNvGraphicFramePr>
+            <a:graphic xmlns:a="http://schemas.openxmlformats.org/drawingml/2006/main">
+              <a:graphicData uri="http://schemas.openxmlformats.org/drawingml/2006/picture">
+                <pic:pic xmlns:pic="http://schemas.openxmlformats.org/drawingml/2006/picture">
+                  <pic:nvPicPr>
+                    <pic:cNvPr id="1" name=""/>
+                    <pic:cNvPicPr/>
+                  </pic:nvPicPr>
+                  <pic:blipFill>
+                    <a:blip r:embed="rId68"/>
+                    <a:stretch>
+                      <a:fillRect/>
+                    </a:stretch>
+                  </pic:blipFill>
+                  <pic:spPr>
+                    <a:xfrm>
+                      <a:off x="0" y="0"/>
+                      <a:ext cx="4335642" cy="3313775"/>
+                    </a:xfrm>
+                    <a:prstGeom prst="rect">
+                      <a:avLst/>
+                    </a:prstGeom>
+                  </pic:spPr>
+                </pic:pic>
+              </a:graphicData>
+            </a:graphic>
+          </wp:inline>
+        </w:drawing>
+      </w:r>
+    </w:p>
+    <w:p>
+      <w:pPr>
+        <w:jc w:val="both"/>
+        <w:rPr>
+          <w:rFonts w:eastAsiaTheme="minorEastAsia"/>
+        </w:rPr>
+      </w:pPr>
+      <w:r>
+        <w:rPr>
+          <w:noProof/>
+        </w:rPr>
+        <w:lastRenderedPageBreak/>
+        <w:drawing>
+          <wp:inline distT="0" distB="0" distL="0" distR="0" wp14:anchorId="2EC34311" wp14:editId="13F0AF88">
+            <wp:extent cx="5219700" cy="2590800"/>
+            <wp:effectExtent l="0" t="0" r="0" b="0"/>
+            <wp:docPr id="34" name="Picture 34"/>
+            <wp:cNvGraphicFramePr>
+              <a:graphicFrameLocks xmlns:a="http://schemas.openxmlformats.org/drawingml/2006/main" noChangeAspect="1"/>
+            </wp:cNvGraphicFramePr>
+            <a:graphic xmlns:a="http://schemas.openxmlformats.org/drawingml/2006/main">
+              <a:graphicData uri="http://schemas.openxmlformats.org/drawingml/2006/picture">
+                <pic:pic xmlns:pic="http://schemas.openxmlformats.org/drawingml/2006/picture">
+                  <pic:nvPicPr>
+                    <pic:cNvPr id="1" name=""/>
+                    <pic:cNvPicPr/>
+                  </pic:nvPicPr>
+                  <pic:blipFill>
+                    <a:blip r:embed="rId69"/>
+                    <a:stretch>
+                      <a:fillRect/>
+                    </a:stretch>
+                  </pic:blipFill>
+                  <pic:spPr>
+                    <a:xfrm>
+                      <a:off x="0" y="0"/>
+                      <a:ext cx="5219700" cy="2590800"/>
+                    </a:xfrm>
+                    <a:prstGeom prst="rect">
+                      <a:avLst/>
+                    </a:prstGeom>
+                  </pic:spPr>
+                </pic:pic>
+              </a:graphicData>
+            </a:graphic>
+          </wp:inline>
+        </w:drawing>
+      </w:r>
+    </w:p>
+    <w:p>
+      <w:pPr>
+        <w:jc w:val="both"/>
+        <w:rPr>
+          <w:rFonts w:eastAsiaTheme="minorEastAsia"/>
+        </w:rPr>
+      </w:pPr>
+    </w:p>
+    <w:p>
+      <w:pPr>
+        <w:jc w:val="both"/>
+        <w:rPr>
+          <w:rFonts w:eastAsiaTheme="minorEastAsia"/>
+        </w:rPr>
+      </w:pPr>
+      <w:r>
+        <w:rPr>
+          <w:noProof/>
+        </w:rPr>
+        <w:drawing>
+          <wp:inline distT="0" distB="0" distL="0" distR="0" wp14:anchorId="2DA69DDB" wp14:editId="6C02B1A0">
+            <wp:extent cx="5295900" cy="3162300"/>
+            <wp:effectExtent l="0" t="0" r="0" b="0"/>
+            <wp:docPr id="35" name="Picture 35"/>
+            <wp:cNvGraphicFramePr>
+              <a:graphicFrameLocks xmlns:a="http://schemas.openxmlformats.org/drawingml/2006/main" noChangeAspect="1"/>
+            </wp:cNvGraphicFramePr>
+            <a:graphic xmlns:a="http://schemas.openxmlformats.org/drawingml/2006/main">
+              <a:graphicData uri="http://schemas.openxmlformats.org/drawingml/2006/picture">
+                <pic:pic xmlns:pic="http://schemas.openxmlformats.org/drawingml/2006/picture">
+                  <pic:nvPicPr>
+                    <pic:cNvPr id="1" name=""/>
+                    <pic:cNvPicPr/>
+                  </pic:nvPicPr>
+                  <pic:blipFill>
+                    <a:blip r:embed="rId70"/>
+                    <a:stretch>
+                      <a:fillRect/>
+                    </a:stretch>
+                  </pic:blipFill>
+                  <pic:spPr>
+                    <a:xfrm>
+                      <a:off x="0" y="0"/>
+                      <a:ext cx="5295900" cy="3162300"/>
+                    </a:xfrm>
+                    <a:prstGeom prst="rect">
+                      <a:avLst/>
+                    </a:prstGeom>
+                  </pic:spPr>
+                </pic:pic>
+              </a:graphicData>
+            </a:graphic>
+          </wp:inline>
+        </w:drawing>
+      </w:r>
+    </w:p>
+    <w:p>
+      <w:pPr>
+        <w:jc w:val="both"/>
+        <w:rPr>
+          <w:rFonts w:eastAsiaTheme="minorEastAsia"/>
+        </w:rPr>
+      </w:pPr>
+      <w:r>
+        <w:rPr>
+          <w:noProof/>
+        </w:rPr>
+        <w:lastRenderedPageBreak/>
+        <w:drawing>
+          <wp:inline distT="0" distB="0" distL="0" distR="0" wp14:anchorId="105F9DDD" wp14:editId="3F37EDA5">
+            <wp:extent cx="5419725" cy="3819525"/>
+            <wp:effectExtent l="0" t="0" r="9525" b="9525"/>
+            <wp:docPr id="36" name="Picture 36"/>
+            <wp:cNvGraphicFramePr>
+              <a:graphicFrameLocks xmlns:a="http://schemas.openxmlformats.org/drawingml/2006/main" noChangeAspect="1"/>
+            </wp:cNvGraphicFramePr>
+            <a:graphic xmlns:a="http://schemas.openxmlformats.org/drawingml/2006/main">
+              <a:graphicData uri="http://schemas.openxmlformats.org/drawingml/2006/picture">
+                <pic:pic xmlns:pic="http://schemas.openxmlformats.org/drawingml/2006/picture">
+                  <pic:nvPicPr>
+                    <pic:cNvPr id="1" name=""/>
+                    <pic:cNvPicPr/>
+                  </pic:nvPicPr>
+                  <pic:blipFill>
+                    <a:blip r:embed="rId71"/>
+                    <a:stretch>
+                      <a:fillRect/>
+                    </a:stretch>
+                  </pic:blipFill>
+                  <pic:spPr>
+                    <a:xfrm>
+                      <a:off x="0" y="0"/>
+                      <a:ext cx="5419725" cy="3819525"/>
+                    </a:xfrm>
+                    <a:prstGeom prst="rect">
+                      <a:avLst/>
+                    </a:prstGeom>
+                  </pic:spPr>
+                </pic:pic>
+              </a:graphicData>
+            </a:graphic>
+          </wp:inline>
+        </w:drawing>
+      </w:r>
+    </w:p>
+    <w:p>
+      <w:pPr>
+        <w:jc w:val="both"/>
+        <w:rPr>
+          <w:rFonts w:eastAsiaTheme="minorEastAsia"/>
+        </w:rPr>
+      </w:pPr>
+    </w:p>
+    <w:p>
+      <w:pPr>
+        <w:jc w:val="both"/>
+        <w:rPr>
+          <w:rFonts w:eastAsiaTheme="minorEastAsia"/>
+        </w:rPr>
+      </w:pPr>
+      <w:r>
+        <w:rPr>
+          <w:noProof/>
+        </w:rPr>
+        <w:drawing>
+          <wp:inline distT="0" distB="0" distL="0" distR="0" wp14:anchorId="1E12ECA2" wp14:editId="12A009F7">
+            <wp:extent cx="3455670" cy="1711960"/>
+            <wp:effectExtent l="0" t="0" r="0" b="2540"/>
+            <wp:docPr id="37" name="Picture 37"/>
+            <wp:cNvGraphicFramePr>
+              <a:graphicFrameLocks xmlns:a="http://schemas.openxmlformats.org/drawingml/2006/main" noChangeAspect="1"/>
+            </wp:cNvGraphicFramePr>
+            <a:graphic xmlns:a="http://schemas.openxmlformats.org/drawingml/2006/main">
+              <a:graphicData uri="http://schemas.openxmlformats.org/drawingml/2006/picture">
+                <pic:pic xmlns:pic="http://schemas.openxmlformats.org/drawingml/2006/picture">
+                  <pic:nvPicPr>
+                    <pic:cNvPr id="0" name="Picture 1"/>
+                    <pic:cNvPicPr>
+                      <a:picLocks noChangeAspect="1" noChangeArrowheads="1"/>
+                    </pic:cNvPicPr>
+                  </pic:nvPicPr>
+                  <pic:blipFill>
+                    <a:blip r:embed="rId72">
+                      <a:extLst>
+                        <a:ext uri="{28A0092B-C50C-407E-A947-70E740481C1C}">
+                          <a14:useLocalDpi xmlns:a14="http://schemas.microsoft.com/office/drawing/2010/main" val="0"/>
+                        </a:ext>
+                      </a:extLst>
+                    </a:blip>
+                    <a:srcRect/>
+                    <a:stretch>
+                      <a:fillRect/>
+                    </a:stretch>
+                  </pic:blipFill>
+                  <pic:spPr bwMode="auto">
+                    <a:xfrm>
+                      <a:off x="0" y="0"/>
+                      <a:ext cx="3455670" cy="1711960"/>
+                    </a:xfrm>
+                    <a:prstGeom prst="rect">
+                      <a:avLst/>
+                    </a:prstGeom>
+                    <a:noFill/>
+                    <a:ln>
+                      <a:noFill/>
+                    </a:ln>
+                  </pic:spPr>
+                </pic:pic>
+              </a:graphicData>
+            </a:graphic>
+          </wp:inline>
+        </w:drawing>
+      </w:r>
+    </w:p>
+    <w:p>
+      <w:pPr>
+        <w:jc w:val="both"/>
+        <w:rPr>
+          <w:rFonts w:eastAsiaTheme="minorEastAsia"/>
+        </w:rPr>
+      </w:pPr>
+      <w:r>
+        <w:rPr>
+          <w:rFonts w:eastAsiaTheme="minorEastAsia"/>
+        </w:rPr>
+        <w:t>In this system, energy is injected directly into the upper lasing level (ULL) (by direct collision of electrons with copper atoms), but unlike a true three-level system, it does have a discrete lower lasing level (LLL).</w:t>
+      </w:r>
+    </w:p>
+    <w:p>
+      <w:pPr>
+        <w:jc w:val="both"/>
+        <w:rPr>
+          <w:rFonts w:eastAsiaTheme="minorEastAsia"/>
+        </w:rPr>
+      </w:pPr>
+    </w:p>
+    <w:p>
+      <w:pPr>
+        <w:jc w:val="both"/>
+        <w:rPr>
+          <w:rFonts w:eastAsiaTheme="minorEastAsia"/>
+        </w:rPr>
+      </w:pPr>
+      <w:r>
+        <w:rPr>
+          <w:rFonts w:eastAsiaTheme="minorEastAsia"/>
+        </w:rPr>
+        <w:t xml:space="preserve">Although a system such as this could theoretically offer high efficiencies since no energy is wasted in the decay of energy from the pump level to the upper lasing level, this </w:t>
+      </w:r>
+      <w:proofErr w:type="gramStart"/>
+      <w:r>
+        <w:rPr>
+          <w:rFonts w:eastAsiaTheme="minorEastAsia"/>
+        </w:rPr>
+        <w:t>particular laser</w:t>
+      </w:r>
+      <w:proofErr w:type="gramEnd"/>
+      <w:r>
+        <w:rPr>
+          <w:rFonts w:eastAsiaTheme="minorEastAsia"/>
+        </w:rPr>
+        <w:t xml:space="preserve"> does not operate in CW mode, due to an unfavorable situation in which the lifetime of the ULL is shorter than that of the LLL.</w:t>
+      </w:r>
+    </w:p>
+    <w:p>
+      <w:pPr>
+        <w:jc w:val="both"/>
+        <w:rPr>
+          <w:rFonts w:eastAsiaTheme="minorEastAsia"/>
+        </w:rPr>
+      </w:pPr>
+    </w:p>
+    <w:p>
+      <w:pPr>
+        <w:jc w:val="both"/>
+        <w:rPr>
+          <w:rFonts w:eastAsiaTheme="minorEastAsia"/>
+        </w:rPr>
+      </w:pPr>
+      <w:r>
+        <w:rPr>
+          <w:rFonts w:eastAsiaTheme="minorEastAsia"/>
+        </w:rPr>
+        <w:t>If a laser is continuously emitting light, then there must be power to replenish that lost energy in such a way that the laser action can continue. The power must maintain the necessary population inversion to keep the laser process going, and that implies a pumping mechanism to elevate electrons to that metastable state</w:t>
+      </w:r>
+      <w:r>
+        <w:rPr>
+          <w:rFonts w:eastAsiaTheme="minorEastAsia"/>
+        </w:rPr>
+        <w:t>.</w:t>
+      </w:r>
+    </w:p>
+    <w:p>
+      <w:pPr>
+        <w:jc w:val="both"/>
+        <w:rPr>
+          <w:rFonts w:eastAsiaTheme="minorEastAsia"/>
+        </w:rPr>
+      </w:pPr>
+    </w:p>
+    <w:p>
+      <w:pPr>
+        <w:jc w:val="both"/>
+        <w:rPr>
+          <w:rFonts w:eastAsiaTheme="minorEastAsia"/>
+        </w:rPr>
+      </w:pPr>
+    </w:p>
+    <w:p>
+      <w:pPr>
+        <w:jc w:val="both"/>
+        <w:rPr>
+          <w:rFonts w:eastAsiaTheme="minorEastAsia"/>
+        </w:rPr>
+      </w:pPr>
+    </w:p>
+    <w:p>
+      <w:pPr>
+        <w:pBdr>
+          <w:bottom w:val="single" w:sz="6" w:space="1" w:color="auto"/>
+        </w:pBdr>
+        <w:jc w:val="both"/>
+        <w:rPr>
+          <w:rFonts w:eastAsiaTheme="minorEastAsia"/>
+          <w:b/>
+          <w:bCs/>
+        </w:rPr>
+      </w:pPr>
+      <w:r>
+        <w:rPr>
+          <w:rFonts w:eastAsiaTheme="minorEastAsia"/>
+          <w:b/>
+          <w:bCs/>
+        </w:rPr>
+        <w:lastRenderedPageBreak/>
+        <w:t>Laser Construction:</w:t>
+      </w:r>
+    </w:p>
+    <w:p>
+      <w:pPr>
+        <w:jc w:val="both"/>
+        <w:rPr>
+          <w:rFonts w:eastAsiaTheme="minorEastAsia"/>
+        </w:rPr>
+      </w:pPr>
+    </w:p>
+    <w:p>
+      <w:pPr>
+        <w:jc w:val="both"/>
+        <w:rPr>
+          <w:rFonts w:eastAsiaTheme="minorEastAsia"/>
+        </w:rPr>
+      </w:pPr>
+      <w:hyperlink r:id="rId73" w:history="1">
+        <w:r>
+          <w:rPr>
+            <w:rStyle w:val="Hyperlink"/>
+            <w:rFonts w:eastAsiaTheme="minorEastAsia"/>
+          </w:rPr>
+          <w:t>https://www.newport.com/n/critical-laser-components</w:t>
+        </w:r>
+      </w:hyperlink>
+    </w:p>
+    <w:p>
+      <w:pPr>
+        <w:jc w:val="both"/>
+        <w:rPr>
+          <w:rFonts w:eastAsiaTheme="minorEastAsia"/>
+        </w:rPr>
+      </w:pPr>
+    </w:p>
+    <w:p>
+      <w:pPr>
+        <w:jc w:val="both"/>
+        <w:rPr>
+          <w:rFonts w:eastAsiaTheme="minorEastAsia"/>
+        </w:rPr>
+      </w:pPr>
+      <w:r>
+        <w:rPr>
+          <w:noProof/>
+        </w:rPr>
+        <w:drawing>
+          <wp:inline distT="0" distB="0" distL="0" distR="0" wp14:anchorId="79DB4ACC" wp14:editId="111A710A">
+            <wp:extent cx="5943600" cy="3763645"/>
+            <wp:effectExtent l="0" t="0" r="0" b="8255"/>
+            <wp:docPr id="38" name="Picture 38"/>
+            <wp:cNvGraphicFramePr>
+              <a:graphicFrameLocks xmlns:a="http://schemas.openxmlformats.org/drawingml/2006/main" noChangeAspect="1"/>
+            </wp:cNvGraphicFramePr>
+            <a:graphic xmlns:a="http://schemas.openxmlformats.org/drawingml/2006/main">
+              <a:graphicData uri="http://schemas.openxmlformats.org/drawingml/2006/picture">
+                <pic:pic xmlns:pic="http://schemas.openxmlformats.org/drawingml/2006/picture">
+                  <pic:nvPicPr>
+                    <pic:cNvPr id="0" name="Picture 3"/>
+                    <pic:cNvPicPr>
+                      <a:picLocks noChangeAspect="1" noChangeArrowheads="1"/>
+                    </pic:cNvPicPr>
+                  </pic:nvPicPr>
+                  <pic:blipFill>
+                    <a:blip r:embed="rId74">
+                      <a:extLst>
+                        <a:ext uri="{28A0092B-C50C-407E-A947-70E740481C1C}">
+                          <a14:useLocalDpi xmlns:a14="http://schemas.microsoft.com/office/drawing/2010/main" val="0"/>
+                        </a:ext>
+                      </a:extLst>
+                    </a:blip>
+                    <a:srcRect/>
+                    <a:stretch>
+                      <a:fillRect/>
+                    </a:stretch>
+                  </pic:blipFill>
+                  <pic:spPr bwMode="auto">
+                    <a:xfrm>
+                      <a:off x="0" y="0"/>
+                      <a:ext cx="5943600" cy="3763645"/>
+                    </a:xfrm>
+                    <a:prstGeom prst="rect">
+                      <a:avLst/>
+                    </a:prstGeom>
+                    <a:noFill/>
+                    <a:ln>
+                      <a:noFill/>
+                    </a:ln>
+                  </pic:spPr>
+                </pic:pic>
+              </a:graphicData>
+            </a:graphic>
+          </wp:inline>
+        </w:drawing>
+      </w:r>
+    </w:p>
+    <w:p>
+      <w:pPr>
+        <w:jc w:val="both"/>
+        <w:rPr>
+          <w:rFonts w:eastAsiaTheme="minorEastAsia"/>
+        </w:rPr>
+      </w:pPr>
+      <w:hyperlink r:id="rId75" w:history="1">
+        <w:r>
+          <w:rPr>
+            <w:rStyle w:val="Hyperlink"/>
+            <w:rFonts w:eastAsiaTheme="minorEastAsia"/>
+          </w:rPr>
+          <w:t>https://www.newport.com/n/laser-beam-characterization</w:t>
+        </w:r>
+      </w:hyperlink>
+    </w:p>
+    <w:p>
+      <w:pPr>
+        <w:jc w:val="both"/>
+        <w:rPr>
+          <w:rFonts w:eastAsiaTheme="minorEastAsia"/>
+        </w:rPr>
+      </w:pPr>
+    </w:p>
+    <w:p>
+      <w:pPr>
+        <w:jc w:val="both"/>
+      </w:pPr>
+      <w:r>
+        <w:t>While many laser systems operate with near-Gaussian beams, other laser systems possess non-Gaussian beams that propagate differently and exhibit significantly different spatial distributions</w:t>
+      </w:r>
+      <w:r>
+        <w:t>.</w:t>
+      </w:r>
+    </w:p>
+    <w:p>
+      <w:pPr>
+        <w:jc w:val="both"/>
+      </w:pPr>
+    </w:p>
+    <w:p>
+      <w:pPr>
+        <w:jc w:val="both"/>
+      </w:pPr>
+      <w:r>
+        <w:rPr>
+          <w:b/>
+          <w:bCs/>
+        </w:rPr>
+        <w:t>Depending on the resonator geometry</w:t>
+      </w:r>
+      <w:r>
+        <w:t>, these modes can be cylindrical in nature and are called Laguerre-Gaussian beams or rectangular and are called Hermite-Gaussian beams.</w:t>
+      </w:r>
+    </w:p>
+    <w:p>
+      <w:pPr>
+        <w:jc w:val="both"/>
+      </w:pPr>
+    </w:p>
+    <w:p>
+      <w:pPr>
+        <w:jc w:val="both"/>
+      </w:pPr>
+      <w:r>
+        <w:rPr>
+          <w:b/>
+          <w:bCs/>
+        </w:rPr>
+        <w:t>Flat-top beams</w:t>
+      </w:r>
+      <w:r>
+        <w:t xml:space="preserve"> are one such example where a beam exhibits a nearly constant irradiance over its beam width (see Figure 4). Given the steep edges of the beam profile, the diameters of these beams are often characterized by their </w:t>
+      </w:r>
+      <w:proofErr w:type="gramStart"/>
+      <w:r>
+        <w:t>full-width</w:t>
+      </w:r>
+      <w:proofErr w:type="gramEnd"/>
+      <w:r>
+        <w:t xml:space="preserve"> at half-maximum (FWHM) values as opposed to the HW1/e</w:t>
+      </w:r>
+      <w:r>
+        <w:rPr>
+          <w:vertAlign w:val="superscript"/>
+        </w:rPr>
+        <w:t>2</w:t>
+      </w:r>
+      <w:r>
+        <w:t xml:space="preserve"> radius values used for Gaussian beams. Such flat-top beams are important for laser-based material processing where a constant irradiance provides more uniform material modification.</w:t>
+      </w:r>
+    </w:p>
+    <w:p>
+      <w:pPr>
+        <w:jc w:val="both"/>
+      </w:pPr>
+    </w:p>
+    <w:p>
+      <w:pPr>
+        <w:jc w:val="both"/>
+        <w:rPr>
+          <w:rFonts w:eastAsiaTheme="minorEastAsia"/>
+        </w:rPr>
+      </w:pPr>
+      <w:r>
+        <w:rPr>
+          <w:noProof/>
+        </w:rPr>
+        <w:lastRenderedPageBreak/>
+        <w:drawing>
+          <wp:inline distT="0" distB="0" distL="0" distR="0" wp14:anchorId="48B5B7B8" wp14:editId="00C62FCA">
+            <wp:extent cx="4433570" cy="2126615"/>
+            <wp:effectExtent l="0" t="0" r="5080" b="6985"/>
+            <wp:docPr id="39" name="Picture 39"/>
+            <wp:cNvGraphicFramePr>
+              <a:graphicFrameLocks xmlns:a="http://schemas.openxmlformats.org/drawingml/2006/main" noChangeAspect="1"/>
+            </wp:cNvGraphicFramePr>
+            <a:graphic xmlns:a="http://schemas.openxmlformats.org/drawingml/2006/main">
+              <a:graphicData uri="http://schemas.openxmlformats.org/drawingml/2006/picture">
+                <pic:pic xmlns:pic="http://schemas.openxmlformats.org/drawingml/2006/picture">
+                  <pic:nvPicPr>
+                    <pic:cNvPr id="0" name="Picture 5"/>
+                    <pic:cNvPicPr>
+                      <a:picLocks noChangeAspect="1" noChangeArrowheads="1"/>
+                    </pic:cNvPicPr>
+                  </pic:nvPicPr>
+                  <pic:blipFill>
+                    <a:blip r:embed="rId10">
+                      <a:extLst>
+                        <a:ext uri="{28A0092B-C50C-407E-A947-70E740481C1C}">
+                          <a14:useLocalDpi xmlns:a14="http://schemas.microsoft.com/office/drawing/2010/main" val="0"/>
+                        </a:ext>
+                      </a:extLst>
+                    </a:blip>
+                    <a:srcRect/>
+                    <a:stretch>
+                      <a:fillRect/>
+                    </a:stretch>
+                  </pic:blipFill>
+                  <pic:spPr bwMode="auto">
+                    <a:xfrm>
+                      <a:off x="0" y="0"/>
+                      <a:ext cx="4433570" cy="2126615"/>
+                    </a:xfrm>
+                    <a:prstGeom prst="rect">
+                      <a:avLst/>
+                    </a:prstGeom>
+                    <a:noFill/>
+                    <a:ln>
+                      <a:noFill/>
+                    </a:ln>
+                  </pic:spPr>
+                </pic:pic>
+              </a:graphicData>
+            </a:graphic>
+          </wp:inline>
+        </w:drawing>
+      </w:r>
+    </w:p>
+    <w:p>
+      <w:pPr>
+        <w:jc w:val="both"/>
+        <w:rPr>
+          <w:rFonts w:eastAsiaTheme="minorEastAsia"/>
+        </w:rPr>
+      </w:pPr>
+    </w:p>
+    <w:p>
+      <w:pPr>
+        <w:jc w:val="both"/>
+        <w:rPr>
+          <w:rFonts w:eastAsiaTheme="minorEastAsia"/>
+        </w:rPr>
+      </w:pPr>
+      <w:r>
+        <w:rPr>
+          <w:rFonts w:eastAsiaTheme="minorEastAsia"/>
+        </w:rPr>
+        <w:t>A laser is constructed from three principal parts:</w:t>
+      </w:r>
+    </w:p>
+    <w:p>
+      <w:pPr>
+        <w:pStyle w:val="ListParagraph"/>
+        <w:numPr>
+          <w:ilvl w:val="0"/>
+          <w:numId w:val="3"/>
+        </w:numPr>
+        <w:jc w:val="both"/>
+        <w:rPr>
+          <w:rFonts w:eastAsiaTheme="minorEastAsia"/>
+        </w:rPr>
+      </w:pPr>
+      <w:r>
+        <w:rPr>
+          <w:rFonts w:eastAsiaTheme="minorEastAsia"/>
+        </w:rPr>
+        <w:t>An energy source (usually referred to as the pump or pump source),</w:t>
+      </w:r>
+    </w:p>
+    <w:p>
+      <w:pPr>
+        <w:pStyle w:val="ListParagraph"/>
+        <w:numPr>
+          <w:ilvl w:val="0"/>
+          <w:numId w:val="3"/>
+        </w:numPr>
+        <w:jc w:val="both"/>
+        <w:rPr>
+          <w:rFonts w:eastAsiaTheme="minorEastAsia"/>
+        </w:rPr>
+      </w:pPr>
+      <w:r>
+        <w:rPr>
+          <w:rFonts w:eastAsiaTheme="minorEastAsia"/>
+        </w:rPr>
+        <w:t>A gain medium or laser medium, and</w:t>
+      </w:r>
+    </w:p>
+    <w:p>
+      <w:pPr>
+        <w:pStyle w:val="ListParagraph"/>
+        <w:numPr>
+          <w:ilvl w:val="0"/>
+          <w:numId w:val="3"/>
+        </w:numPr>
+        <w:jc w:val="both"/>
+        <w:rPr>
+          <w:rFonts w:eastAsiaTheme="minorEastAsia"/>
+        </w:rPr>
+      </w:pPr>
+      <w:r>
+        <w:rPr>
+          <w:rFonts w:eastAsiaTheme="minorEastAsia"/>
+        </w:rPr>
+        <w:t>Two or more mirrors that form an optical resonator.</w:t>
+      </w:r>
+    </w:p>
     <w:sectPr>
       <w:pgSz w:w="12240" w:h="15840"/>
       <w:pgMar w:top="1440" w:right="1440" w:bottom="1440" w:left="1440" w:header="720" w:footer="720" w:gutter="0"/>
@@ -10271,6 +12268,44 @@
     </w:sectPr>
   </w:body>
 </w:document>
+</file>
+
+<file path=word/endnotes.xml><?xml version="1.0" encoding="utf-8"?>
+<w:endnotes xmlns:wpc="http://schemas.microsoft.com/office/word/2010/wordprocessingCanvas" xmlns:cx="http://schemas.microsoft.com/office/drawing/2014/chartex" xmlns:cx1="http://schemas.microsoft.com/office/drawing/2015/9/8/chartex" xmlns:cx2="http://schemas.microsoft.com/office/drawing/2015/10/21/chartex" xmlns:cx3="http://schemas.microsoft.com/office/drawing/2016/5/9/chartex" xmlns:cx4="http://schemas.microsoft.com/office/drawing/2016/5/10/chartex" xmlns:cx5="http://schemas.microsoft.com/office/drawing/2016/5/11/chartex" xmlns:cx6="http://schemas.microsoft.com/office/drawing/2016/5/12/chartex" xmlns:cx7="http://schemas.microsoft.com/office/drawing/2016/5/13/chartex" xmlns:cx8="http://schemas.microsoft.com/office/drawing/2016/5/14/chartex" xmlns:mc="http://schemas.openxmlformats.org/markup-compatibility/2006" xmlns:aink="http://schemas.microsoft.com/office/drawing/2016/ink" xmlns:am3d="http://schemas.microsoft.com/office/drawing/2017/model3d" xmlns:o="urn:schemas-microsoft-com:office:office" xmlns:r="http://schemas.openxmlformats.org/officeDocument/2006/relationships" xmlns:m="http://schemas.openxmlformats.org/officeDocument/2006/math" xmlns:v="urn:schemas-microsoft-com:vml" xmlns:wp14="http://schemas.microsoft.com/office/word/2010/wordprocessingDrawing" xmlns:wp="http://schemas.openxmlformats.org/drawingml/2006/wordprocessingDrawing" xmlns:w10="urn:schemas-microsoft-com:office:word" xmlns:w="http://schemas.openxmlformats.org/wordprocessingml/2006/main" xmlns:w14="http://schemas.microsoft.com/office/word/2010/wordml" xmlns:w15="http://schemas.microsoft.com/office/word/2012/wordml" xmlns:w16cex="http://schemas.microsoft.com/office/word/2018/wordml/cex" xmlns:w16cid="http://schemas.microsoft.com/office/word/2016/wordml/cid" xmlns:w16="http://schemas.microsoft.com/office/word/2018/wordml" xmlns:w16se="http://schemas.microsoft.com/office/word/2015/wordml/symex" xmlns:wpg="http://schemas.microsoft.com/office/word/2010/wordprocessingGroup" xmlns:wpi="http://schemas.microsoft.com/office/word/2010/wordprocessingInk" xmlns:wne="http://schemas.microsoft.com/office/word/2006/wordml" xmlns:wps="http://schemas.microsoft.com/office/word/2010/wordprocessingShape" mc:Ignorable="w14 w15 w16se w16cid w16 w16cex wp14">
+  <w:endnote w:type="separator" w:id="-1">
+    <w:p>
+      <w:r>
+        <w:separator/>
+      </w:r>
+    </w:p>
+  </w:endnote>
+  <w:endnote w:type="continuationSeparator" w:id="0">
+    <w:p>
+      <w:r>
+        <w:continuationSeparator/>
+      </w:r>
+    </w:p>
+  </w:endnote>
+</w:endnotes>
+</file>
+
+<file path=word/footnotes.xml><?xml version="1.0" encoding="utf-8"?>
+<w:footnotes xmlns:wpc="http://schemas.microsoft.com/office/word/2010/wordprocessingCanvas" xmlns:cx="http://schemas.microsoft.com/office/drawing/2014/chartex" xmlns:cx1="http://schemas.microsoft.com/office/drawing/2015/9/8/chartex" xmlns:cx2="http://schemas.microsoft.com/office/drawing/2015/10/21/chartex" xmlns:cx3="http://schemas.microsoft.com/office/drawing/2016/5/9/chartex" xmlns:cx4="http://schemas.microsoft.com/office/drawing/2016/5/10/chartex" xmlns:cx5="http://schemas.microsoft.com/office/drawing/2016/5/11/chartex" xmlns:cx6="http://schemas.microsoft.com/office/drawing/2016/5/12/chartex" xmlns:cx7="http://schemas.microsoft.com/office/drawing/2016/5/13/chartex" xmlns:cx8="http://schemas.microsoft.com/office/drawing/2016/5/14/chartex" xmlns:mc="http://schemas.openxmlformats.org/markup-compatibility/2006" xmlns:aink="http://schemas.microsoft.com/office/drawing/2016/ink" xmlns:am3d="http://schemas.microsoft.com/office/drawing/2017/model3d" xmlns:o="urn:schemas-microsoft-com:office:office" xmlns:r="http://schemas.openxmlformats.org/officeDocument/2006/relationships" xmlns:m="http://schemas.openxmlformats.org/officeDocument/2006/math" xmlns:v="urn:schemas-microsoft-com:vml" xmlns:wp14="http://schemas.microsoft.com/office/word/2010/wordprocessingDrawing" xmlns:wp="http://schemas.openxmlformats.org/drawingml/2006/wordprocessingDrawing" xmlns:w10="urn:schemas-microsoft-com:office:word" xmlns:w="http://schemas.openxmlformats.org/wordprocessingml/2006/main" xmlns:w14="http://schemas.microsoft.com/office/word/2010/wordml" xmlns:w15="http://schemas.microsoft.com/office/word/2012/wordml" xmlns:w16cex="http://schemas.microsoft.com/office/word/2018/wordml/cex" xmlns:w16cid="http://schemas.microsoft.com/office/word/2016/wordml/cid" xmlns:w16="http://schemas.microsoft.com/office/word/2018/wordml" xmlns:w16se="http://schemas.microsoft.com/office/word/2015/wordml/symex" xmlns:wpg="http://schemas.microsoft.com/office/word/2010/wordprocessingGroup" xmlns:wpi="http://schemas.microsoft.com/office/word/2010/wordprocessingInk" xmlns:wne="http://schemas.microsoft.com/office/word/2006/wordml" xmlns:wps="http://schemas.microsoft.com/office/word/2010/wordprocessingShape" mc:Ignorable="w14 w15 w16se w16cid w16 w16cex wp14">
+  <w:footnote w:type="separator" w:id="-1">
+    <w:p>
+      <w:r>
+        <w:separator/>
+      </w:r>
+    </w:p>
+  </w:footnote>
+  <w:footnote w:type="continuationSeparator" w:id="0">
+    <w:p>
+      <w:r>
+        <w:continuationSeparator/>
+      </w:r>
+    </w:p>
+  </w:footnote>
+</w:footnotes>
 </file>
 
 <file path=word/numbering.xml><?xml version="1.0" encoding="utf-8"?>
@@ -10389,9 +12424,9 @@
     </w:lvl>
   </w:abstractNum>
   <w:abstractNum w:abstractNumId="1" w15:restartNumberingAfterBreak="0">
-    <w:nsid w:val="58E10009"/>
+    <w:nsid w:val="48146E40"/>
     <w:multiLevelType w:val="hybridMultilevel"/>
-    <w:tmpl w:val="2EEA0F82"/>
+    <w:tmpl w:val="BDB41CB6"/>
     <w:lvl w:ilvl="0" w:tplc="04090001">
       <w:start w:val="1"/>
       <w:numFmt w:val="bullet"/>
@@ -10501,11 +12536,127 @@
       </w:rPr>
     </w:lvl>
   </w:abstractNum>
+  <w:abstractNum w:abstractNumId="2" w15:restartNumberingAfterBreak="0">
+    <w:nsid w:val="58E10009"/>
+    <w:multiLevelType w:val="hybridMultilevel"/>
+    <w:tmpl w:val="2EEA0F82"/>
+    <w:lvl w:ilvl="0" w:tplc="04090001">
+      <w:start w:val="1"/>
+      <w:numFmt w:val="bullet"/>
+      <w:lvlText w:val=""/>
+      <w:lvlJc w:val="left"/>
+      <w:pPr>
+        <w:ind w:left="720" w:hanging="360"/>
+      </w:pPr>
+      <w:rPr>
+        <w:rFonts w:ascii="Symbol" w:hAnsi="Symbol" w:hint="default"/>
+      </w:rPr>
+    </w:lvl>
+    <w:lvl w:ilvl="1" w:tplc="04090003" w:tentative="1">
+      <w:start w:val="1"/>
+      <w:numFmt w:val="bullet"/>
+      <w:lvlText w:val="o"/>
+      <w:lvlJc w:val="left"/>
+      <w:pPr>
+        <w:ind w:left="1440" w:hanging="360"/>
+      </w:pPr>
+      <w:rPr>
+        <w:rFonts w:ascii="Courier New" w:hAnsi="Courier New" w:cs="Courier New" w:hint="default"/>
+      </w:rPr>
+    </w:lvl>
+    <w:lvl w:ilvl="2" w:tplc="04090005" w:tentative="1">
+      <w:start w:val="1"/>
+      <w:numFmt w:val="bullet"/>
+      <w:lvlText w:val=""/>
+      <w:lvlJc w:val="left"/>
+      <w:pPr>
+        <w:ind w:left="2160" w:hanging="360"/>
+      </w:pPr>
+      <w:rPr>
+        <w:rFonts w:ascii="Wingdings" w:hAnsi="Wingdings" w:hint="default"/>
+      </w:rPr>
+    </w:lvl>
+    <w:lvl w:ilvl="3" w:tplc="04090001" w:tentative="1">
+      <w:start w:val="1"/>
+      <w:numFmt w:val="bullet"/>
+      <w:lvlText w:val=""/>
+      <w:lvlJc w:val="left"/>
+      <w:pPr>
+        <w:ind w:left="2880" w:hanging="360"/>
+      </w:pPr>
+      <w:rPr>
+        <w:rFonts w:ascii="Symbol" w:hAnsi="Symbol" w:hint="default"/>
+      </w:rPr>
+    </w:lvl>
+    <w:lvl w:ilvl="4" w:tplc="04090003" w:tentative="1">
+      <w:start w:val="1"/>
+      <w:numFmt w:val="bullet"/>
+      <w:lvlText w:val="o"/>
+      <w:lvlJc w:val="left"/>
+      <w:pPr>
+        <w:ind w:left="3600" w:hanging="360"/>
+      </w:pPr>
+      <w:rPr>
+        <w:rFonts w:ascii="Courier New" w:hAnsi="Courier New" w:cs="Courier New" w:hint="default"/>
+      </w:rPr>
+    </w:lvl>
+    <w:lvl w:ilvl="5" w:tplc="04090005" w:tentative="1">
+      <w:start w:val="1"/>
+      <w:numFmt w:val="bullet"/>
+      <w:lvlText w:val=""/>
+      <w:lvlJc w:val="left"/>
+      <w:pPr>
+        <w:ind w:left="4320" w:hanging="360"/>
+      </w:pPr>
+      <w:rPr>
+        <w:rFonts w:ascii="Wingdings" w:hAnsi="Wingdings" w:hint="default"/>
+      </w:rPr>
+    </w:lvl>
+    <w:lvl w:ilvl="6" w:tplc="04090001" w:tentative="1">
+      <w:start w:val="1"/>
+      <w:numFmt w:val="bullet"/>
+      <w:lvlText w:val=""/>
+      <w:lvlJc w:val="left"/>
+      <w:pPr>
+        <w:ind w:left="5040" w:hanging="360"/>
+      </w:pPr>
+      <w:rPr>
+        <w:rFonts w:ascii="Symbol" w:hAnsi="Symbol" w:hint="default"/>
+      </w:rPr>
+    </w:lvl>
+    <w:lvl w:ilvl="7" w:tplc="04090003" w:tentative="1">
+      <w:start w:val="1"/>
+      <w:numFmt w:val="bullet"/>
+      <w:lvlText w:val="o"/>
+      <w:lvlJc w:val="left"/>
+      <w:pPr>
+        <w:ind w:left="5760" w:hanging="360"/>
+      </w:pPr>
+      <w:rPr>
+        <w:rFonts w:ascii="Courier New" w:hAnsi="Courier New" w:cs="Courier New" w:hint="default"/>
+      </w:rPr>
+    </w:lvl>
+    <w:lvl w:ilvl="8" w:tplc="04090005" w:tentative="1">
+      <w:start w:val="1"/>
+      <w:numFmt w:val="bullet"/>
+      <w:lvlText w:val=""/>
+      <w:lvlJc w:val="left"/>
+      <w:pPr>
+        <w:ind w:left="6480" w:hanging="360"/>
+      </w:pPr>
+      <w:rPr>
+        <w:rFonts w:ascii="Wingdings" w:hAnsi="Wingdings" w:hint="default"/>
+      </w:rPr>
+    </w:lvl>
+  </w:abstractNum>
   <w:num w:numId="1">
-    <w:abstractNumId w:val="1"/>
+    <w:abstractNumId w:val="2"/>
   </w:num>
   <w:num w:numId="2">
     <w:abstractNumId w:val="0"/>
+  </w:num>
+  <w:num w:numId="3">
+    <w:abstractNumId w:val="1"/>
   </w:num>
 </w:numbering>
 </file>
@@ -11085,6 +13236,53 @@
       <w:szCs w:val="20"/>
     </w:rPr>
   </w:style>
+  <w:style w:type="character" w:customStyle="1" w:styleId="highlight">
+    <w:name w:val="highlight"/>
+    <w:basedOn w:val="DefaultParagraphFont"/>
+    <w:rsid w:val="002652E3"/>
+  </w:style>
+  <w:style w:type="paragraph" w:styleId="Header">
+    <w:name w:val="header"/>
+    <w:basedOn w:val="Normal"/>
+    <w:link w:val="HeaderChar"/>
+    <w:uiPriority w:val="99"/>
+    <w:unhideWhenUsed/>
+    <w:rsid w:val="004E380C"/>
+    <w:pPr>
+      <w:tabs>
+        <w:tab w:val="center" w:pos="4680"/>
+        <w:tab w:val="right" w:pos="9360"/>
+      </w:tabs>
+    </w:pPr>
+  </w:style>
+  <w:style w:type="character" w:customStyle="1" w:styleId="HeaderChar">
+    <w:name w:val="Header Char"/>
+    <w:basedOn w:val="DefaultParagraphFont"/>
+    <w:link w:val="Header"/>
+    <w:uiPriority w:val="99"/>
+    <w:rsid w:val="004E380C"/>
+  </w:style>
+  <w:style w:type="paragraph" w:styleId="Footer">
+    <w:name w:val="footer"/>
+    <w:basedOn w:val="Normal"/>
+    <w:link w:val="FooterChar"/>
+    <w:uiPriority w:val="99"/>
+    <w:unhideWhenUsed/>
+    <w:rsid w:val="004E380C"/>
+    <w:pPr>
+      <w:tabs>
+        <w:tab w:val="center" w:pos="4680"/>
+        <w:tab w:val="right" w:pos="9360"/>
+      </w:tabs>
+    </w:pPr>
+  </w:style>
+  <w:style w:type="character" w:customStyle="1" w:styleId="FooterChar">
+    <w:name w:val="Footer Char"/>
+    <w:basedOn w:val="DefaultParagraphFont"/>
+    <w:link w:val="Footer"/>
+    <w:uiPriority w:val="99"/>
+    <w:rsid w:val="004E380C"/>
+  </w:style>
 </w:styles>
 </file>
 

</xml_diff>